<commit_message>
i added the round ocrners for logo
</commit_message>
<xml_diff>
--- a/00_raw_assets/Assessment Website Evidence.docx
+++ b/00_raw_assets/Assessment Website Evidence.docx
@@ -183,10 +183,10 @@
       </w:pPr>
       <w:r>
         <w:drawing>
-          <wp:inline wp14:editId="537E4F33" wp14:anchorId="2FD6EB1C">
+          <wp:inline wp14:editId="7C2658CB" wp14:anchorId="2FD6EB1C">
             <wp:extent cx="5554578" cy="2638425"/>
             <wp:effectExtent l="0" t="0" r="0" b="0"/>
-            <wp:docPr id="723940785" name="" title=""/>
+            <wp:docPr id="944747106" name="" title=""/>
             <wp:cNvGraphicFramePr>
               <a:graphicFrameLocks noChangeAspect="1"/>
             </wp:cNvGraphicFramePr>
@@ -198,7 +198,7 @@
                     <pic:cNvPicPr/>
                   </pic:nvPicPr>
                   <pic:blipFill>
-                    <a:blip r:embed="R9c20207676a44751">
+                    <a:blip r:embed="R4f9dd286df5b42f3">
                       <a:extLst xmlns:a="http://schemas.openxmlformats.org/drawingml/2006/main">
                         <a:ext xmlns:a="http://schemas.openxmlformats.org/drawingml/2006/main" uri="{28A0092B-C50C-407E-A947-70E740481C1C}">
                           <a14:useLocalDpi xmlns:a14="http://schemas.microsoft.com/office/drawing/2010/main" val="0"/>
@@ -278,10 +278,10 @@
       </w:pPr>
       <w:r>
         <w:drawing>
-          <wp:inline wp14:editId="00CA4362" wp14:anchorId="3DBEBAAB">
+          <wp:inline wp14:editId="18D15CF7" wp14:anchorId="3DBEBAAB">
             <wp:extent cx="4572000" cy="2305050"/>
             <wp:effectExtent l="0" t="0" r="0" b="0"/>
-            <wp:docPr id="396620753" name="" title=""/>
+            <wp:docPr id="1085745178" name="" title=""/>
             <wp:cNvGraphicFramePr>
               <a:graphicFrameLocks noChangeAspect="1"/>
             </wp:cNvGraphicFramePr>
@@ -293,7 +293,7 @@
                     <pic:cNvPicPr/>
                   </pic:nvPicPr>
                   <pic:blipFill>
-                    <a:blip r:embed="Re1acd5fbdf4f48a9">
+                    <a:blip r:embed="R9df7781c76074429">
                       <a:extLst xmlns:a="http://schemas.openxmlformats.org/drawingml/2006/main">
                         <a:ext xmlns:a="http://schemas.openxmlformats.org/drawingml/2006/main" uri="{28A0092B-C50C-407E-A947-70E740481C1C}">
                           <a14:useLocalDpi xmlns:a14="http://schemas.microsoft.com/office/drawing/2010/main" val="0"/>
@@ -582,10 +582,10 @@
       </w:pPr>
       <w:r>
         <w:drawing>
-          <wp:inline wp14:editId="45CBC5AA" wp14:anchorId="409BD261">
+          <wp:inline wp14:editId="68995060" wp14:anchorId="409BD261">
             <wp:extent cx="1323975" cy="2069457"/>
             <wp:effectExtent l="0" t="0" r="0" b="0"/>
-            <wp:docPr id="68884267" name="" title=""/>
+            <wp:docPr id="2078122961" name="" title=""/>
             <wp:cNvGraphicFramePr>
               <a:graphicFrameLocks noChangeAspect="1"/>
             </wp:cNvGraphicFramePr>
@@ -597,7 +597,7 @@
                     <pic:cNvPicPr/>
                   </pic:nvPicPr>
                   <pic:blipFill>
-                    <a:blip r:embed="Rd6ba2bf02f734e4e">
+                    <a:blip r:embed="R9bee48d49ce6466a">
                       <a:extLst xmlns:a="http://schemas.openxmlformats.org/drawingml/2006/main">
                         <a:ext xmlns:a="http://schemas.openxmlformats.org/drawingml/2006/main" uri="{28A0092B-C50C-407E-A947-70E740481C1C}">
                           <a14:useLocalDpi xmlns:a14="http://schemas.microsoft.com/office/drawing/2010/main" val="0"/>
@@ -761,10 +761,10 @@
       </w:pPr>
       <w:r>
         <w:drawing>
-          <wp:inline wp14:editId="44F05F74" wp14:anchorId="0E434E85">
+          <wp:inline wp14:editId="57039A46" wp14:anchorId="0E434E85">
             <wp:extent cx="3056350" cy="2324100"/>
             <wp:effectExtent l="0" t="0" r="0" b="0"/>
-            <wp:docPr id="1029618358" name="" title=""/>
+            <wp:docPr id="1369766401" name="" title=""/>
             <wp:cNvGraphicFramePr>
               <a:graphicFrameLocks noChangeAspect="1"/>
             </wp:cNvGraphicFramePr>
@@ -776,7 +776,7 @@
                     <pic:cNvPicPr/>
                   </pic:nvPicPr>
                   <pic:blipFill>
-                    <a:blip r:embed="R0f1198cef9164e3a">
+                    <a:blip r:embed="R1221d6f0afdc429c">
                       <a:extLst xmlns:a="http://schemas.openxmlformats.org/drawingml/2006/main">
                         <a:ext xmlns:a="http://schemas.openxmlformats.org/drawingml/2006/main" uri="{28A0092B-C50C-407E-A947-70E740481C1C}">
                           <a14:useLocalDpi xmlns:a14="http://schemas.microsoft.com/office/drawing/2010/main" val="0"/>
@@ -857,10 +857,10 @@
       </w:pPr>
       <w:r>
         <w:drawing>
-          <wp:inline wp14:editId="047E97D0" wp14:anchorId="071AB13E">
+          <wp:inline wp14:editId="107DECBE" wp14:anchorId="071AB13E">
             <wp:extent cx="6134102" cy="511175"/>
             <wp:effectExtent l="0" t="0" r="0" b="0"/>
-            <wp:docPr id="1924447619" name="" title=""/>
+            <wp:docPr id="1358304299" name="" title=""/>
             <wp:cNvGraphicFramePr>
               <a:graphicFrameLocks noChangeAspect="1"/>
             </wp:cNvGraphicFramePr>
@@ -872,7 +872,7 @@
                     <pic:cNvPicPr/>
                   </pic:nvPicPr>
                   <pic:blipFill>
-                    <a:blip r:embed="R594c3aadce99442d">
+                    <a:blip r:embed="Rf1d52486e8b24820">
                       <a:extLst xmlns:a="http://schemas.openxmlformats.org/drawingml/2006/main">
                         <a:ext xmlns:a="http://schemas.openxmlformats.org/drawingml/2006/main" uri="{28A0092B-C50C-407E-A947-70E740481C1C}">
                           <a14:useLocalDpi xmlns:a14="http://schemas.microsoft.com/office/drawing/2010/main" val="0"/>
@@ -1139,10 +1139,10 @@
       </w:pPr>
       <w:r>
         <w:drawing>
-          <wp:inline wp14:editId="5A1AA387" wp14:anchorId="003F6283">
+          <wp:inline wp14:editId="29A07554" wp14:anchorId="003F6283">
             <wp:extent cx="4572000" cy="2419350"/>
             <wp:effectExtent l="0" t="0" r="0" b="0"/>
-            <wp:docPr id="571789584" name="" title=""/>
+            <wp:docPr id="210434892" name="" title=""/>
             <wp:cNvGraphicFramePr>
               <a:graphicFrameLocks noChangeAspect="1"/>
             </wp:cNvGraphicFramePr>
@@ -1154,7 +1154,7 @@
                     <pic:cNvPicPr/>
                   </pic:nvPicPr>
                   <pic:blipFill>
-                    <a:blip r:embed="R3d5c2a24d7644c8b">
+                    <a:blip r:embed="R3f96f1fd49db4fb9">
                       <a:extLst xmlns:a="http://schemas.openxmlformats.org/drawingml/2006/main">
                         <a:ext xmlns:a="http://schemas.openxmlformats.org/drawingml/2006/main" uri="{28A0092B-C50C-407E-A947-70E740481C1C}">
                           <a14:useLocalDpi xmlns:a14="http://schemas.microsoft.com/office/drawing/2010/main" val="0"/>
@@ -1226,10 +1226,10 @@
       </w:pPr>
       <w:r>
         <w:drawing>
-          <wp:inline wp14:editId="2FAA17CB" wp14:anchorId="365255E0">
+          <wp:inline wp14:editId="3CE37749" wp14:anchorId="365255E0">
             <wp:extent cx="5743575" cy="1627346"/>
             <wp:effectExtent l="0" t="0" r="0" b="0"/>
-            <wp:docPr id="1725244903" name="" title=""/>
+            <wp:docPr id="967867640" name="" title=""/>
             <wp:cNvGraphicFramePr>
               <a:graphicFrameLocks noChangeAspect="1"/>
             </wp:cNvGraphicFramePr>
@@ -1241,7 +1241,7 @@
                     <pic:cNvPicPr/>
                   </pic:nvPicPr>
                   <pic:blipFill>
-                    <a:blip r:embed="R942e33c7d79a49ff">
+                    <a:blip r:embed="Ree10ca20f2d543db">
                       <a:extLst xmlns:a="http://schemas.openxmlformats.org/drawingml/2006/main">
                         <a:ext xmlns:a="http://schemas.openxmlformats.org/drawingml/2006/main" uri="{28A0092B-C50C-407E-A947-70E740481C1C}">
                           <a14:useLocalDpi xmlns:a14="http://schemas.microsoft.com/office/drawing/2010/main" val="0"/>
@@ -1508,10 +1508,10 @@
       </w:pPr>
       <w:r>
         <w:drawing>
-          <wp:inline wp14:editId="41B91B7B" wp14:anchorId="5E4FE81A">
+          <wp:inline wp14:editId="46A56C6C" wp14:anchorId="5E4FE81A">
             <wp:extent cx="4572000" cy="1971675"/>
             <wp:effectExtent l="0" t="0" r="0" b="0"/>
-            <wp:docPr id="662106759" name="" title=""/>
+            <wp:docPr id="2019303846" name="" title=""/>
             <wp:cNvGraphicFramePr>
               <a:graphicFrameLocks noChangeAspect="1"/>
             </wp:cNvGraphicFramePr>
@@ -1523,7 +1523,7 @@
                     <pic:cNvPicPr/>
                   </pic:nvPicPr>
                   <pic:blipFill>
-                    <a:blip r:embed="R22240c82562947df">
+                    <a:blip r:embed="Rd59fa7ba9474403e">
                       <a:extLst xmlns:a="http://schemas.openxmlformats.org/drawingml/2006/main">
                         <a:ext xmlns:a="http://schemas.openxmlformats.org/drawingml/2006/main" uri="{28A0092B-C50C-407E-A947-70E740481C1C}">
                           <a14:useLocalDpi xmlns:a14="http://schemas.microsoft.com/office/drawing/2010/main" val="0"/>
@@ -1643,13 +1643,17 @@
     <w:p>
       <w:pPr>
         <w:pStyle w:val="Normal"/>
+        <w:rPr>
+          <w:noProof w:val="0"/>
+          <w:lang w:val="en-NZ"/>
+        </w:rPr>
       </w:pPr>
       <w:r>
         <w:drawing>
-          <wp:inline wp14:editId="1CA1D6D6" wp14:anchorId="7F7413C0">
-            <wp:extent cx="5153025" cy="1266785"/>
+          <wp:inline wp14:editId="40F9B86F" wp14:anchorId="7F7413C0">
+            <wp:extent cx="5153024" cy="1266785"/>
             <wp:effectExtent l="0" t="0" r="0" b="0"/>
-            <wp:docPr id="530902597" name="" title=""/>
+            <wp:docPr id="1120447551" name="" title=""/>
             <wp:cNvGraphicFramePr>
               <a:graphicFrameLocks noChangeAspect="1"/>
             </wp:cNvGraphicFramePr>
@@ -1661,10 +1665,10 @@
                     <pic:cNvPicPr/>
                   </pic:nvPicPr>
                   <pic:blipFill>
-                    <a:blip r:embed="R6fa56b08c3d945d5">
-                      <a:extLst>
+                    <a:blip r:embed="Ra3e9379eb02844c3">
+                      <a:extLst xmlns:a="http://schemas.openxmlformats.org/drawingml/2006/main">
                         <a:ext xmlns:a="http://schemas.openxmlformats.org/drawingml/2006/main" uri="{28A0092B-C50C-407E-A947-70E740481C1C}">
-                          <a14:useLocalDpi val="0"/>
+                          <a14:useLocalDpi xmlns:a14="http://schemas.microsoft.com/office/drawing/2010/main" val="0"/>
                         </a:ext>
                       </a:extLst>
                     </a:blip>
@@ -1673,9 +1677,9 @@
                     </a:stretch>
                   </pic:blipFill>
                   <pic:spPr>
-                    <a:xfrm>
+                    <a:xfrm rot="0" flipH="0" flipV="0">
                       <a:off x="0" y="0"/>
-                      <a:ext cx="5153025" cy="1266785"/>
+                      <a:ext cx="5153024" cy="1266785"/>
                     </a:xfrm>
                     <a:prstGeom prst="rect">
                       <a:avLst/>
@@ -1808,10 +1812,10 @@
       </w:pPr>
       <w:r>
         <w:drawing>
-          <wp:inline wp14:editId="0F3B92D4" wp14:anchorId="1E3E3972">
-            <wp:extent cx="5581650" cy="1372156"/>
+          <wp:inline wp14:editId="0FC08D4C" wp14:anchorId="1E3E3972">
+            <wp:extent cx="5581648" cy="1372156"/>
             <wp:effectExtent l="0" t="0" r="0" b="0"/>
-            <wp:docPr id="2128671178" name="" title=""/>
+            <wp:docPr id="1389059782" name="" title=""/>
             <wp:cNvGraphicFramePr>
               <a:graphicFrameLocks noChangeAspect="1"/>
             </wp:cNvGraphicFramePr>
@@ -1823,10 +1827,10 @@
                     <pic:cNvPicPr/>
                   </pic:nvPicPr>
                   <pic:blipFill>
-                    <a:blip r:embed="R5c981886fed5497c">
-                      <a:extLst>
+                    <a:blip r:embed="R00826f1e00894ed4">
+                      <a:extLst xmlns:a="http://schemas.openxmlformats.org/drawingml/2006/main">
                         <a:ext xmlns:a="http://schemas.openxmlformats.org/drawingml/2006/main" uri="{28A0092B-C50C-407E-A947-70E740481C1C}">
-                          <a14:useLocalDpi val="0"/>
+                          <a14:useLocalDpi xmlns:a14="http://schemas.microsoft.com/office/drawing/2010/main" val="0"/>
                         </a:ext>
                       </a:extLst>
                     </a:blip>
@@ -1835,9 +1839,9 @@
                     </a:stretch>
                   </pic:blipFill>
                   <pic:spPr>
-                    <a:xfrm>
+                    <a:xfrm rot="0" flipH="0" flipV="0">
                       <a:off x="0" y="0"/>
-                      <a:ext cx="5581650" cy="1372156"/>
+                      <a:ext cx="5581648" cy="1372156"/>
                     </a:xfrm>
                     <a:prstGeom prst="rect">
                       <a:avLst/>
@@ -1953,13 +1957,17 @@
     <w:p>
       <w:pPr>
         <w:pStyle w:val="Normal"/>
+        <w:rPr>
+          <w:noProof w:val="0"/>
+          <w:lang w:val="en-NZ"/>
+        </w:rPr>
       </w:pPr>
       <w:r>
         <w:drawing>
-          <wp:inline wp14:editId="5E1BA3E9" wp14:anchorId="40F9D179">
+          <wp:inline wp14:editId="67DC6C84" wp14:anchorId="40F9D179">
             <wp:extent cx="4572000" cy="2133600"/>
             <wp:effectExtent l="0" t="0" r="0" b="0"/>
-            <wp:docPr id="887189462" name="" title=""/>
+            <wp:docPr id="1238555395" name="" title=""/>
             <wp:cNvGraphicFramePr>
               <a:graphicFrameLocks noChangeAspect="1"/>
             </wp:cNvGraphicFramePr>
@@ -1971,10 +1979,10 @@
                     <pic:cNvPicPr/>
                   </pic:nvPicPr>
                   <pic:blipFill>
-                    <a:blip r:embed="R3840f94717a84b59">
-                      <a:extLst>
+                    <a:blip r:embed="R4b3b5a8772854246">
+                      <a:extLst xmlns:a="http://schemas.openxmlformats.org/drawingml/2006/main">
                         <a:ext xmlns:a="http://schemas.openxmlformats.org/drawingml/2006/main" uri="{28A0092B-C50C-407E-A947-70E740481C1C}">
-                          <a14:useLocalDpi val="0"/>
+                          <a14:useLocalDpi xmlns:a14="http://schemas.microsoft.com/office/drawing/2010/main" val="0"/>
                         </a:ext>
                       </a:extLst>
                     </a:blip>
@@ -1983,7 +1991,7 @@
                     </a:stretch>
                   </pic:blipFill>
                   <pic:spPr>
-                    <a:xfrm>
+                    <a:xfrm rot="0" flipH="0" flipV="0">
                       <a:off x="0" y="0"/>
                       <a:ext cx="4572000" cy="2133600"/>
                     </a:xfrm>
@@ -2001,26 +2009,34 @@
     <w:p>
       <w:pPr>
         <w:pStyle w:val="Normal"/>
-      </w:pPr>
-    </w:p>
-    <w:p>
-      <w:pPr>
-        <w:pStyle w:val="Normal"/>
-        <w:rPr>
-          <w:rFonts w:ascii="Arial" w:hAnsi="Arial" w:eastAsia="Arial" w:cs="Arial"/>
-          <w:b w:val="1"/>
-          <w:bCs w:val="1"/>
-          <w:sz w:val="34"/>
-          <w:szCs w:val="34"/>
-        </w:rPr>
-      </w:pPr>
-      <w:r>
-        <w:rPr>
-          <w:rFonts w:ascii="Arial" w:hAnsi="Arial" w:eastAsia="Arial" w:cs="Arial"/>
-          <w:b w:val="1"/>
-          <w:bCs w:val="1"/>
-          <w:sz w:val="34"/>
-          <w:szCs w:val="34"/>
+        <w:rPr>
+          <w:noProof w:val="0"/>
+          <w:lang w:val="en-NZ"/>
+        </w:rPr>
+      </w:pPr>
+    </w:p>
+    <w:p>
+      <w:pPr>
+        <w:pStyle w:val="Normal"/>
+        <w:rPr>
+          <w:rFonts w:ascii="Arial" w:hAnsi="Arial" w:eastAsia="Arial" w:cs="Arial"/>
+          <w:b w:val="1"/>
+          <w:bCs w:val="1"/>
+          <w:noProof w:val="0"/>
+          <w:sz w:val="34"/>
+          <w:szCs w:val="34"/>
+          <w:lang w:val="en-NZ"/>
+        </w:rPr>
+      </w:pPr>
+      <w:r>
+        <w:rPr>
+          <w:rFonts w:ascii="Arial" w:hAnsi="Arial" w:eastAsia="Arial" w:cs="Arial"/>
+          <w:b w:val="1"/>
+          <w:bCs w:val="1"/>
+          <w:noProof w:val="0"/>
+          <w:sz w:val="34"/>
+          <w:szCs w:val="34"/>
+          <w:lang w:val="en-NZ"/>
         </w:rPr>
         <w:t>Google Fonts</w:t>
       </w:r>
@@ -2028,13 +2044,17 @@
     <w:p>
       <w:pPr>
         <w:pStyle w:val="Normal"/>
+        <w:rPr>
+          <w:noProof w:val="0"/>
+          <w:lang w:val="en-NZ"/>
+        </w:rPr>
       </w:pPr>
       <w:r>
         <w:drawing>
-          <wp:inline wp14:editId="1ECE52FA" wp14:anchorId="3A6D70C3">
-            <wp:extent cx="5467350" cy="1708547"/>
+          <wp:inline wp14:editId="63DA3222" wp14:anchorId="3A6D70C3">
+            <wp:extent cx="5467348" cy="1708547"/>
             <wp:effectExtent l="0" t="0" r="0" b="0"/>
-            <wp:docPr id="1075409892" name="" title=""/>
+            <wp:docPr id="145634308" name="" title=""/>
             <wp:cNvGraphicFramePr>
               <a:graphicFrameLocks noChangeAspect="1"/>
             </wp:cNvGraphicFramePr>
@@ -2046,10 +2066,10 @@
                     <pic:cNvPicPr/>
                   </pic:nvPicPr>
                   <pic:blipFill>
-                    <a:blip r:embed="R4048019d75f640e5">
-                      <a:extLst>
+                    <a:blip r:embed="R707503a72ddf4218">
+                      <a:extLst xmlns:a="http://schemas.openxmlformats.org/drawingml/2006/main">
                         <a:ext xmlns:a="http://schemas.openxmlformats.org/drawingml/2006/main" uri="{28A0092B-C50C-407E-A947-70E740481C1C}">
-                          <a14:useLocalDpi val="0"/>
+                          <a14:useLocalDpi xmlns:a14="http://schemas.microsoft.com/office/drawing/2010/main" val="0"/>
                         </a:ext>
                       </a:extLst>
                     </a:blip>
@@ -2058,9 +2078,9 @@
                     </a:stretch>
                   </pic:blipFill>
                   <pic:spPr>
-                    <a:xfrm>
+                    <a:xfrm rot="0" flipH="0" flipV="0">
                       <a:off x="0" y="0"/>
-                      <a:ext cx="5467350" cy="1708547"/>
+                      <a:ext cx="5467348" cy="1708547"/>
                     </a:xfrm>
                     <a:prstGeom prst="rect">
                       <a:avLst/>
@@ -2078,159 +2098,199 @@
         <w:pStyle w:val="Normal"/>
         <w:rPr>
           <w:rFonts w:ascii="Arial" w:hAnsi="Arial" w:eastAsia="Arial" w:cs="Arial"/>
-          <w:sz w:val="24"/>
-          <w:szCs w:val="24"/>
-        </w:rPr>
-      </w:pPr>
-      <w:r>
-        <w:rPr>
-          <w:rFonts w:ascii="Arial" w:hAnsi="Arial" w:eastAsia="Arial" w:cs="Arial"/>
-          <w:sz w:val="24"/>
-          <w:szCs w:val="24"/>
+          <w:noProof w:val="0"/>
+          <w:sz w:val="24"/>
+          <w:szCs w:val="24"/>
+          <w:lang w:val="en-NZ"/>
+        </w:rPr>
+      </w:pPr>
+      <w:r>
+        <w:rPr>
+          <w:rFonts w:ascii="Arial" w:hAnsi="Arial" w:eastAsia="Arial" w:cs="Arial"/>
+          <w:noProof w:val="0"/>
+          <w:sz w:val="24"/>
+          <w:szCs w:val="24"/>
+          <w:lang w:val="en-NZ"/>
         </w:rPr>
         <w:t xml:space="preserve">I went into Google Fonts and selected </w:t>
       </w:r>
       <w:r>
         <w:rPr>
           <w:rFonts w:ascii="Arial" w:hAnsi="Arial" w:eastAsia="Arial" w:cs="Arial"/>
-          <w:sz w:val="24"/>
-          <w:szCs w:val="24"/>
+          <w:noProof w:val="0"/>
+          <w:sz w:val="24"/>
+          <w:szCs w:val="24"/>
+          <w:lang w:val="en-NZ"/>
         </w:rPr>
         <w:t xml:space="preserve">the </w:t>
       </w:r>
       <w:r>
         <w:rPr>
           <w:rFonts w:ascii="Arial" w:hAnsi="Arial" w:eastAsia="Arial" w:cs="Arial"/>
-          <w:sz w:val="24"/>
-          <w:szCs w:val="24"/>
+          <w:noProof w:val="0"/>
+          <w:sz w:val="24"/>
+          <w:szCs w:val="24"/>
+          <w:lang w:val="en-NZ"/>
         </w:rPr>
         <w:t>Bellota</w:t>
       </w:r>
       <w:r>
         <w:rPr>
           <w:rFonts w:ascii="Arial" w:hAnsi="Arial" w:eastAsia="Arial" w:cs="Arial"/>
-          <w:sz w:val="24"/>
-          <w:szCs w:val="24"/>
+          <w:noProof w:val="0"/>
+          <w:sz w:val="24"/>
+          <w:szCs w:val="24"/>
+          <w:lang w:val="en-NZ"/>
         </w:rPr>
         <w:t xml:space="preserve"> and Montserrat fonts. I then copy and pasted the link to these fonts and placed the </w:t>
       </w:r>
       <w:r>
         <w:rPr>
           <w:rFonts w:ascii="Arial" w:hAnsi="Arial" w:eastAsia="Arial" w:cs="Arial"/>
-          <w:sz w:val="24"/>
-          <w:szCs w:val="24"/>
+          <w:noProof w:val="0"/>
+          <w:sz w:val="24"/>
+          <w:szCs w:val="24"/>
+          <w:lang w:val="en-NZ"/>
         </w:rPr>
         <w:t>Bellota</w:t>
       </w:r>
       <w:r>
         <w:rPr>
           <w:rFonts w:ascii="Arial" w:hAnsi="Arial" w:eastAsia="Arial" w:cs="Arial"/>
-          <w:sz w:val="24"/>
-          <w:szCs w:val="24"/>
+          <w:noProof w:val="0"/>
+          <w:sz w:val="24"/>
+          <w:szCs w:val="24"/>
+          <w:lang w:val="en-NZ"/>
         </w:rPr>
         <w:t xml:space="preserve"> font </w:t>
       </w:r>
       <w:r>
         <w:rPr>
           <w:rFonts w:ascii="Arial" w:hAnsi="Arial" w:eastAsia="Arial" w:cs="Arial"/>
-          <w:sz w:val="24"/>
-          <w:szCs w:val="24"/>
+          <w:noProof w:val="0"/>
+          <w:sz w:val="24"/>
+          <w:szCs w:val="24"/>
+          <w:lang w:val="en-NZ"/>
         </w:rPr>
         <w:t>under</w:t>
       </w:r>
       <w:r>
         <w:rPr>
           <w:rFonts w:ascii="Arial" w:hAnsi="Arial" w:eastAsia="Arial" w:cs="Arial"/>
-          <w:sz w:val="24"/>
-          <w:szCs w:val="24"/>
+          <w:noProof w:val="0"/>
+          <w:sz w:val="24"/>
+          <w:szCs w:val="24"/>
+          <w:lang w:val="en-NZ"/>
         </w:rPr>
         <w:t xml:space="preserve"> headings 1,2,3 and 4 as well as setting the Monserrat font under my body. Replacing the Banner text </w:t>
       </w:r>
       <w:r>
         <w:rPr>
           <w:rFonts w:ascii="Arial" w:hAnsi="Arial" w:eastAsia="Arial" w:cs="Arial"/>
-          <w:sz w:val="24"/>
-          <w:szCs w:val="24"/>
+          <w:noProof w:val="0"/>
+          <w:sz w:val="24"/>
+          <w:szCs w:val="24"/>
+          <w:lang w:val="en-NZ"/>
         </w:rPr>
         <w:t>under</w:t>
       </w:r>
       <w:r>
         <w:rPr>
           <w:rFonts w:ascii="Arial" w:hAnsi="Arial" w:eastAsia="Arial" w:cs="Arial"/>
-          <w:sz w:val="24"/>
-          <w:szCs w:val="24"/>
+          <w:noProof w:val="0"/>
+          <w:sz w:val="24"/>
+          <w:szCs w:val="24"/>
+          <w:lang w:val="en-NZ"/>
         </w:rPr>
         <w:t xml:space="preserve"> my </w:t>
       </w:r>
       <w:r>
         <w:rPr>
           <w:rFonts w:ascii="Arial" w:hAnsi="Arial" w:eastAsia="Arial" w:cs="Arial"/>
-          <w:sz w:val="24"/>
-          <w:szCs w:val="24"/>
+          <w:noProof w:val="0"/>
+          <w:sz w:val="24"/>
+          <w:szCs w:val="24"/>
+          <w:lang w:val="en-NZ"/>
         </w:rPr>
         <w:t>banner</w:t>
       </w:r>
       <w:r>
         <w:rPr>
           <w:rFonts w:ascii="Arial" w:hAnsi="Arial" w:eastAsia="Arial" w:cs="Arial"/>
-          <w:sz w:val="24"/>
-          <w:szCs w:val="24"/>
+          <w:noProof w:val="0"/>
+          <w:sz w:val="24"/>
+          <w:szCs w:val="24"/>
+          <w:lang w:val="en-NZ"/>
         </w:rPr>
         <w:t xml:space="preserve"> div with the </w:t>
       </w:r>
       <w:r>
         <w:rPr>
           <w:rFonts w:ascii="Arial" w:hAnsi="Arial" w:eastAsia="Arial" w:cs="Arial"/>
-          <w:sz w:val="24"/>
-          <w:szCs w:val="24"/>
+          <w:noProof w:val="0"/>
+          <w:sz w:val="24"/>
+          <w:szCs w:val="24"/>
+          <w:lang w:val="en-NZ"/>
         </w:rPr>
         <w:t>1</w:t>
       </w:r>
       <w:r>
         <w:rPr>
           <w:rFonts w:ascii="Arial" w:hAnsi="Arial" w:eastAsia="Arial" w:cs="Arial"/>
-          <w:sz w:val="24"/>
-          <w:szCs w:val="24"/>
+          <w:noProof w:val="0"/>
+          <w:sz w:val="24"/>
+          <w:szCs w:val="24"/>
+          <w:lang w:val="en-NZ"/>
         </w:rPr>
         <w:t>st</w:t>
       </w:r>
       <w:r>
         <w:rPr>
           <w:rFonts w:ascii="Arial" w:hAnsi="Arial" w:eastAsia="Arial" w:cs="Arial"/>
-          <w:sz w:val="24"/>
-          <w:szCs w:val="24"/>
+          <w:noProof w:val="0"/>
+          <w:sz w:val="24"/>
+          <w:szCs w:val="24"/>
+          <w:lang w:val="en-NZ"/>
         </w:rPr>
         <w:t xml:space="preserve"> heading, I previewed and </w:t>
       </w:r>
       <w:r>
         <w:rPr>
           <w:rFonts w:ascii="Arial" w:hAnsi="Arial" w:eastAsia="Arial" w:cs="Arial"/>
-          <w:sz w:val="24"/>
-          <w:szCs w:val="24"/>
+          <w:noProof w:val="0"/>
+          <w:sz w:val="24"/>
+          <w:szCs w:val="24"/>
+          <w:lang w:val="en-NZ"/>
         </w:rPr>
         <w:t>validated</w:t>
       </w:r>
       <w:r>
         <w:rPr>
           <w:rFonts w:ascii="Arial" w:hAnsi="Arial" w:eastAsia="Arial" w:cs="Arial"/>
-          <w:sz w:val="24"/>
-          <w:szCs w:val="24"/>
+          <w:noProof w:val="0"/>
+          <w:sz w:val="24"/>
+          <w:szCs w:val="24"/>
+          <w:lang w:val="en-NZ"/>
         </w:rPr>
         <w:t xml:space="preserve"> both </w:t>
       </w:r>
       <w:r>
         <w:rPr>
           <w:rFonts w:ascii="Arial" w:hAnsi="Arial" w:eastAsia="Arial" w:cs="Arial"/>
-          <w:sz w:val="24"/>
-          <w:szCs w:val="24"/>
+          <w:noProof w:val="0"/>
+          <w:sz w:val="24"/>
+          <w:szCs w:val="24"/>
+          <w:lang w:val="en-NZ"/>
         </w:rPr>
         <w:t xml:space="preserve">the </w:t>
       </w:r>
       <w:r>
         <w:rPr>
           <w:rFonts w:ascii="Arial" w:hAnsi="Arial" w:eastAsia="Arial" w:cs="Arial"/>
-          <w:sz w:val="24"/>
-          <w:szCs w:val="24"/>
+          <w:noProof w:val="0"/>
+          <w:sz w:val="24"/>
+          <w:szCs w:val="24"/>
+          <w:lang w:val="en-NZ"/>
         </w:rPr>
         <w:t>HTML and CSS.</w:t>
       </w:r>
@@ -2246,8 +2306,10 @@
           <w:rFonts w:ascii="Arial" w:hAnsi="Arial" w:eastAsia="Arial" w:cs="Arial"/>
           <w:b w:val="1"/>
           <w:bCs w:val="1"/>
-          <w:sz w:val="34"/>
-          <w:szCs w:val="34"/>
+          <w:noProof w:val="0"/>
+          <w:sz w:val="34"/>
+          <w:szCs w:val="34"/>
+          <w:lang w:val="en-NZ"/>
         </w:rPr>
       </w:pPr>
     </w:p>
@@ -2262,17 +2324,21 @@
           <w:rFonts w:ascii="Arial" w:hAnsi="Arial" w:eastAsia="Arial" w:cs="Arial"/>
           <w:b w:val="1"/>
           <w:bCs w:val="1"/>
-          <w:sz w:val="34"/>
-          <w:szCs w:val="34"/>
-        </w:rPr>
-      </w:pPr>
-      <w:r>
-        <w:rPr>
-          <w:rFonts w:ascii="Arial" w:hAnsi="Arial" w:eastAsia="Arial" w:cs="Arial"/>
-          <w:b w:val="1"/>
-          <w:bCs w:val="1"/>
-          <w:sz w:val="34"/>
-          <w:szCs w:val="34"/>
+          <w:noProof w:val="0"/>
+          <w:sz w:val="34"/>
+          <w:szCs w:val="34"/>
+          <w:lang w:val="en-NZ"/>
+        </w:rPr>
+      </w:pPr>
+      <w:r>
+        <w:rPr>
+          <w:rFonts w:ascii="Arial" w:hAnsi="Arial" w:eastAsia="Arial" w:cs="Arial"/>
+          <w:b w:val="1"/>
+          <w:bCs w:val="1"/>
+          <w:noProof w:val="0"/>
+          <w:sz w:val="34"/>
+          <w:szCs w:val="34"/>
+          <w:lang w:val="en-NZ"/>
         </w:rPr>
         <w:t>Validation</w:t>
       </w:r>
@@ -2281,8 +2347,10 @@
           <w:rFonts w:ascii="Arial" w:hAnsi="Arial" w:eastAsia="Arial" w:cs="Arial"/>
           <w:b w:val="1"/>
           <w:bCs w:val="1"/>
-          <w:sz w:val="34"/>
-          <w:szCs w:val="34"/>
+          <w:noProof w:val="0"/>
+          <w:sz w:val="34"/>
+          <w:szCs w:val="34"/>
+          <w:lang w:val="en-NZ"/>
         </w:rPr>
         <w:t xml:space="preserve"> of Google Fonts</w:t>
       </w:r>
@@ -2313,15 +2381,19 @@
               <w:jc w:val="left"/>
               <w:rPr>
                 <w:rFonts w:ascii="Arial" w:hAnsi="Arial" w:eastAsia="Arial" w:cs="Arial"/>
+                <w:noProof w:val="0"/>
                 <w:sz w:val="28"/>
                 <w:szCs w:val="28"/>
+                <w:lang w:val="en-NZ"/>
               </w:rPr>
             </w:pPr>
             <w:r>
               <w:rPr>
                 <w:rFonts w:ascii="Arial" w:hAnsi="Arial" w:eastAsia="Arial" w:cs="Arial"/>
+                <w:noProof w:val="0"/>
                 <w:sz w:val="28"/>
                 <w:szCs w:val="28"/>
+                <w:lang w:val="en-NZ"/>
               </w:rPr>
               <w:t>HTML</w:t>
             </w:r>
@@ -2335,8 +2407,10 @@
               <w:jc w:val="left"/>
               <w:rPr>
                 <w:rFonts w:ascii="Arial" w:hAnsi="Arial" w:eastAsia="Arial" w:cs="Arial"/>
+                <w:noProof w:val="0"/>
                 <w:sz w:val="28"/>
                 <w:szCs w:val="28"/>
+                <w:lang w:val="en-NZ"/>
               </w:rPr>
             </w:pPr>
           </w:p>
@@ -2355,15 +2429,19 @@
               <w:jc w:val="left"/>
               <w:rPr>
                 <w:rFonts w:ascii="Arial" w:hAnsi="Arial" w:eastAsia="Arial" w:cs="Arial"/>
+                <w:noProof w:val="0"/>
                 <w:sz w:val="28"/>
                 <w:szCs w:val="28"/>
+                <w:lang w:val="en-NZ"/>
               </w:rPr>
             </w:pPr>
             <w:r>
               <w:rPr>
                 <w:rFonts w:ascii="Arial" w:hAnsi="Arial" w:eastAsia="Arial" w:cs="Arial"/>
+                <w:noProof w:val="0"/>
                 <w:sz w:val="28"/>
                 <w:szCs w:val="28"/>
+                <w:lang w:val="en-NZ"/>
               </w:rPr>
               <w:t>CSS</w:t>
             </w:r>
@@ -2379,13 +2457,17 @@
           <w:p>
             <w:pPr>
               <w:pStyle w:val="Normal"/>
+              <w:rPr>
+                <w:noProof w:val="0"/>
+                <w:lang w:val="en-NZ"/>
+              </w:rPr>
             </w:pPr>
             <w:r>
               <w:drawing>
-                <wp:inline wp14:editId="59361158" wp14:anchorId="558B7852">
+                <wp:inline wp14:editId="36FF826B" wp14:anchorId="558B7852">
                   <wp:extent cx="2886075" cy="1095375"/>
                   <wp:effectExtent l="0" t="0" r="0" b="0"/>
-                  <wp:docPr id="209028450" name="" title=""/>
+                  <wp:docPr id="1157531499" name="" title=""/>
                   <wp:cNvGraphicFramePr>
                     <a:graphicFrameLocks noChangeAspect="1"/>
                   </wp:cNvGraphicFramePr>
@@ -2397,10 +2479,10 @@
                           <pic:cNvPicPr/>
                         </pic:nvPicPr>
                         <pic:blipFill>
-                          <a:blip r:embed="R6965074b55254038">
-                            <a:extLst>
+                          <a:blip r:embed="R50909f103c8e4369">
+                            <a:extLst xmlns:a="http://schemas.openxmlformats.org/drawingml/2006/main">
                               <a:ext xmlns:a="http://schemas.openxmlformats.org/drawingml/2006/main" uri="{28A0092B-C50C-407E-A947-70E740481C1C}">
-                                <a14:useLocalDpi val="0"/>
+                                <a14:useLocalDpi xmlns:a14="http://schemas.microsoft.com/office/drawing/2010/main" val="0"/>
                               </a:ext>
                             </a:extLst>
                           </a:blip>
@@ -2409,7 +2491,7 @@
                           </a:stretch>
                         </pic:blipFill>
                         <pic:spPr>
-                          <a:xfrm>
+                          <a:xfrm rot="0" flipH="0" flipV="0">
                             <a:off x="0" y="0"/>
                             <a:ext cx="2886075" cy="1095375"/>
                           </a:xfrm>
@@ -2435,16 +2517,18 @@
               <w:pStyle w:val="Normal"/>
               <w:rPr>
                 <w:rFonts w:ascii="Arial" w:hAnsi="Arial" w:eastAsia="Arial" w:cs="Arial"/>
+                <w:noProof w:val="0"/>
                 <w:sz w:val="24"/>
                 <w:szCs w:val="24"/>
+                <w:lang w:val="en-NZ"/>
               </w:rPr>
             </w:pPr>
             <w:r>
               <w:drawing>
-                <wp:inline wp14:editId="3652D273" wp14:anchorId="042BF90E">
+                <wp:inline wp14:editId="4009DAB5" wp14:anchorId="042BF90E">
                   <wp:extent cx="2886075" cy="1200150"/>
                   <wp:effectExtent l="0" t="0" r="0" b="0"/>
-                  <wp:docPr id="214069921" name="" title=""/>
+                  <wp:docPr id="924870719" name="" title=""/>
                   <wp:cNvGraphicFramePr>
                     <a:graphicFrameLocks noChangeAspect="1"/>
                   </wp:cNvGraphicFramePr>
@@ -2456,10 +2540,10 @@
                           <pic:cNvPicPr/>
                         </pic:nvPicPr>
                         <pic:blipFill>
-                          <a:blip r:embed="R693bdda9d54a4c92">
-                            <a:extLst>
+                          <a:blip r:embed="Rc3eb60eb174a4958">
+                            <a:extLst xmlns:a="http://schemas.openxmlformats.org/drawingml/2006/main">
                               <a:ext xmlns:a="http://schemas.openxmlformats.org/drawingml/2006/main" uri="{28A0092B-C50C-407E-A947-70E740481C1C}">
-                                <a14:useLocalDpi val="0"/>
+                                <a14:useLocalDpi xmlns:a14="http://schemas.microsoft.com/office/drawing/2010/main" val="0"/>
                               </a:ext>
                             </a:extLst>
                           </a:blip>
@@ -2468,7 +2552,7 @@
                           </a:stretch>
                         </pic:blipFill>
                         <pic:spPr>
-                          <a:xfrm>
+                          <a:xfrm rot="0" flipH="0" flipV="0">
                             <a:off x="0" y="0"/>
                             <a:ext cx="2886075" cy="1200150"/>
                           </a:xfrm>
@@ -2491,29 +2575,35 @@
         <w:pStyle w:val="Normal"/>
         <w:rPr>
           <w:rFonts w:ascii="Arial" w:hAnsi="Arial" w:eastAsia="Arial" w:cs="Arial"/>
-          <w:sz w:val="24"/>
-          <w:szCs w:val="24"/>
-        </w:rPr>
-      </w:pPr>
-    </w:p>
-    <w:p>
-      <w:pPr>
-        <w:pStyle w:val="Normal"/>
-        <w:rPr>
-          <w:rFonts w:ascii="Arial" w:hAnsi="Arial" w:eastAsia="Arial" w:cs="Arial"/>
-          <w:b w:val="1"/>
-          <w:bCs w:val="1"/>
-          <w:sz w:val="34"/>
-          <w:szCs w:val="34"/>
-        </w:rPr>
-      </w:pPr>
-      <w:r>
-        <w:rPr>
-          <w:rFonts w:ascii="Arial" w:hAnsi="Arial" w:eastAsia="Arial" w:cs="Arial"/>
-          <w:b w:val="1"/>
-          <w:bCs w:val="1"/>
-          <w:sz w:val="34"/>
-          <w:szCs w:val="34"/>
+          <w:noProof w:val="0"/>
+          <w:sz w:val="24"/>
+          <w:szCs w:val="24"/>
+          <w:lang w:val="en-NZ"/>
+        </w:rPr>
+      </w:pPr>
+    </w:p>
+    <w:p>
+      <w:pPr>
+        <w:pStyle w:val="Normal"/>
+        <w:rPr>
+          <w:rFonts w:ascii="Arial" w:hAnsi="Arial" w:eastAsia="Arial" w:cs="Arial"/>
+          <w:b w:val="1"/>
+          <w:bCs w:val="1"/>
+          <w:noProof w:val="0"/>
+          <w:sz w:val="34"/>
+          <w:szCs w:val="34"/>
+          <w:lang w:val="en-NZ"/>
+        </w:rPr>
+      </w:pPr>
+      <w:r>
+        <w:rPr>
+          <w:rFonts w:ascii="Arial" w:hAnsi="Arial" w:eastAsia="Arial" w:cs="Arial"/>
+          <w:b w:val="1"/>
+          <w:bCs w:val="1"/>
+          <w:noProof w:val="0"/>
+          <w:sz w:val="34"/>
+          <w:szCs w:val="34"/>
+          <w:lang w:val="en-NZ"/>
         </w:rPr>
         <w:t>Navigation Links</w:t>
       </w:r>
@@ -2542,8 +2632,10 @@
                 <w:rFonts w:ascii="Arial" w:hAnsi="Arial" w:eastAsia="Arial" w:cs="Arial"/>
                 <w:b w:val="0"/>
                 <w:bCs w:val="0"/>
+                <w:noProof w:val="0"/>
                 <w:sz w:val="28"/>
                 <w:szCs w:val="28"/>
+                <w:lang w:val="en-NZ"/>
               </w:rPr>
             </w:pPr>
             <w:r>
@@ -2551,8 +2643,10 @@
                 <w:rFonts w:ascii="Arial" w:hAnsi="Arial" w:eastAsia="Arial" w:cs="Arial"/>
                 <w:b w:val="0"/>
                 <w:bCs w:val="0"/>
+                <w:noProof w:val="0"/>
                 <w:sz w:val="28"/>
                 <w:szCs w:val="28"/>
+                <w:lang w:val="en-NZ"/>
               </w:rPr>
               <w:t xml:space="preserve">Before: from light </w:t>
             </w:r>
@@ -2561,8 +2655,10 @@
                 <w:rFonts w:ascii="Arial" w:hAnsi="Arial" w:eastAsia="Arial" w:cs="Arial"/>
                 <w:b w:val="0"/>
                 <w:bCs w:val="0"/>
+                <w:noProof w:val="0"/>
                 <w:sz w:val="28"/>
                 <w:szCs w:val="28"/>
+                <w:lang w:val="en-NZ"/>
               </w:rPr>
               <w:t>text...</w:t>
             </w:r>
@@ -2580,8 +2676,10 @@
                 <w:rFonts w:ascii="Arial" w:hAnsi="Arial" w:eastAsia="Arial" w:cs="Arial"/>
                 <w:b w:val="0"/>
                 <w:bCs w:val="0"/>
+                <w:noProof w:val="0"/>
                 <w:sz w:val="28"/>
                 <w:szCs w:val="28"/>
+                <w:lang w:val="en-NZ"/>
               </w:rPr>
             </w:pPr>
             <w:r>
@@ -2589,8 +2687,10 @@
                 <w:rFonts w:ascii="Arial" w:hAnsi="Arial" w:eastAsia="Arial" w:cs="Arial"/>
                 <w:b w:val="0"/>
                 <w:bCs w:val="0"/>
+                <w:noProof w:val="0"/>
                 <w:sz w:val="28"/>
                 <w:szCs w:val="28"/>
+                <w:lang w:val="en-NZ"/>
               </w:rPr>
               <w:t>After: to dark blue hover</w:t>
             </w:r>
@@ -2602,8 +2702,10 @@
                 <w:rFonts w:ascii="Arial" w:hAnsi="Arial" w:eastAsia="Arial" w:cs="Arial"/>
                 <w:b w:val="0"/>
                 <w:bCs w:val="0"/>
+                <w:noProof w:val="0"/>
                 <w:sz w:val="28"/>
                 <w:szCs w:val="28"/>
+                <w:lang w:val="en-NZ"/>
               </w:rPr>
             </w:pPr>
           </w:p>
@@ -2618,13 +2720,17 @@
           <w:p>
             <w:pPr>
               <w:pStyle w:val="Normal"/>
+              <w:rPr>
+                <w:noProof w:val="0"/>
+                <w:lang w:val="en-NZ"/>
+              </w:rPr>
             </w:pPr>
             <w:r>
               <w:drawing>
-                <wp:inline wp14:editId="16C1F9B0" wp14:anchorId="26BA5E4B">
+                <wp:inline wp14:editId="2C76B154" wp14:anchorId="26BA5E4B">
                   <wp:extent cx="2300790" cy="1297038"/>
                   <wp:effectExtent l="0" t="0" r="0" b="0"/>
-                  <wp:docPr id="537783676" name="" title=""/>
+                  <wp:docPr id="1084528648" name="" title=""/>
                   <wp:cNvGraphicFramePr>
                     <a:graphicFrameLocks noChangeAspect="1"/>
                   </wp:cNvGraphicFramePr>
@@ -2636,10 +2742,10 @@
                           <pic:cNvPicPr/>
                         </pic:nvPicPr>
                         <pic:blipFill>
-                          <a:blip r:embed="R468ae47ac1484b66">
-                            <a:extLst>
+                          <a:blip r:embed="Rbc1c5ab6db2a4061">
+                            <a:extLst xmlns:a="http://schemas.openxmlformats.org/drawingml/2006/main">
                               <a:ext xmlns:a="http://schemas.openxmlformats.org/drawingml/2006/main" uri="{28A0092B-C50C-407E-A947-70E740481C1C}">
-                                <a14:useLocalDpi val="0"/>
+                                <a14:useLocalDpi xmlns:a14="http://schemas.microsoft.com/office/drawing/2010/main" val="0"/>
                               </a:ext>
                             </a:extLst>
                           </a:blip>
@@ -2648,7 +2754,7 @@
                           </a:stretch>
                         </pic:blipFill>
                         <pic:spPr>
-                          <a:xfrm>
+                          <a:xfrm rot="0" flipH="0" flipV="0">
                             <a:off x="0" y="0"/>
                             <a:ext cx="2300790" cy="1297038"/>
                           </a:xfrm>
@@ -2672,13 +2778,17 @@
           <w:p>
             <w:pPr>
               <w:pStyle w:val="Normal"/>
+              <w:rPr>
+                <w:noProof w:val="0"/>
+                <w:lang w:val="en-NZ"/>
+              </w:rPr>
             </w:pPr>
             <w:r>
               <w:drawing>
-                <wp:inline wp14:editId="41147679" wp14:anchorId="313161B4">
+                <wp:inline wp14:editId="77CC336B" wp14:anchorId="313161B4">
                   <wp:extent cx="2277048" cy="1442882"/>
                   <wp:effectExtent l="0" t="0" r="0" b="0"/>
-                  <wp:docPr id="836241920" name="" title=""/>
+                  <wp:docPr id="1190600549" name="" title=""/>
                   <wp:cNvGraphicFramePr>
                     <a:graphicFrameLocks noChangeAspect="1"/>
                   </wp:cNvGraphicFramePr>
@@ -2690,10 +2800,10 @@
                           <pic:cNvPicPr/>
                         </pic:nvPicPr>
                         <pic:blipFill>
-                          <a:blip r:embed="Rbfc24ef2e28c47ef">
-                            <a:extLst>
+                          <a:blip r:embed="R59070f55db1347f4">
+                            <a:extLst xmlns:a="http://schemas.openxmlformats.org/drawingml/2006/main">
                               <a:ext xmlns:a="http://schemas.openxmlformats.org/drawingml/2006/main" uri="{28A0092B-C50C-407E-A947-70E740481C1C}">
-                                <a14:useLocalDpi val="0"/>
+                                <a14:useLocalDpi xmlns:a14="http://schemas.microsoft.com/office/drawing/2010/main" val="0"/>
                               </a:ext>
                             </a:extLst>
                           </a:blip>
@@ -2702,7 +2812,7 @@
                           </a:stretch>
                         </pic:blipFill>
                         <pic:spPr>
-                          <a:xfrm>
+                          <a:xfrm rot="0" flipH="0" flipV="0">
                             <a:off x="0" y="0"/>
                             <a:ext cx="2277048" cy="1442882"/>
                           </a:xfrm>
@@ -2723,26 +2833,34 @@
     <w:p>
       <w:pPr>
         <w:pStyle w:val="Normal"/>
-      </w:pPr>
-    </w:p>
-    <w:p>
-      <w:pPr>
-        <w:pStyle w:val="Normal"/>
-        <w:rPr>
-          <w:rFonts w:ascii="arial" w:hAnsi="arial" w:eastAsia="arial" w:cs="arial"/>
-          <w:b w:val="1"/>
-          <w:bCs w:val="1"/>
+        <w:rPr>
+          <w:noProof w:val="0"/>
+          <w:lang w:val="en-NZ"/>
+        </w:rPr>
+      </w:pPr>
+    </w:p>
+    <w:p>
+      <w:pPr>
+        <w:pStyle w:val="Normal"/>
+        <w:rPr>
+          <w:rFonts w:ascii="arial" w:hAnsi="arial" w:eastAsia="arial" w:cs="arial"/>
+          <w:b w:val="1"/>
+          <w:bCs w:val="1"/>
+          <w:noProof w:val="0"/>
           <w:sz w:val="28"/>
           <w:szCs w:val="28"/>
-        </w:rPr>
-      </w:pPr>
-      <w:r>
-        <w:rPr>
-          <w:rFonts w:ascii="arial" w:hAnsi="arial" w:eastAsia="arial" w:cs="arial"/>
-          <w:b w:val="1"/>
-          <w:bCs w:val="1"/>
+          <w:lang w:val="en-NZ"/>
+        </w:rPr>
+      </w:pPr>
+      <w:r>
+        <w:rPr>
+          <w:rFonts w:ascii="arial" w:hAnsi="arial" w:eastAsia="arial" w:cs="arial"/>
+          <w:b w:val="1"/>
+          <w:bCs w:val="1"/>
+          <w:noProof w:val="0"/>
           <w:sz w:val="28"/>
           <w:szCs w:val="28"/>
+          <w:lang w:val="en-NZ"/>
         </w:rPr>
         <w:t>Final Refined Image</w:t>
       </w:r>
@@ -2754,16 +2872,18 @@
           <w:rFonts w:ascii="arial" w:hAnsi="arial" w:eastAsia="arial" w:cs="arial"/>
           <w:b w:val="1"/>
           <w:bCs w:val="1"/>
+          <w:noProof w:val="0"/>
           <w:sz w:val="28"/>
           <w:szCs w:val="28"/>
+          <w:lang w:val="en-NZ"/>
         </w:rPr>
       </w:pPr>
       <w:r>
         <w:drawing>
-          <wp:inline wp14:editId="2E4341C9" wp14:anchorId="4506F90D">
+          <wp:inline wp14:editId="2AFBA1F7" wp14:anchorId="4506F90D">
             <wp:extent cx="4572000" cy="1257300"/>
             <wp:effectExtent l="0" t="0" r="0" b="0"/>
-            <wp:docPr id="1249405667" name="" title=""/>
+            <wp:docPr id="327451417" name="" title=""/>
             <wp:cNvGraphicFramePr>
               <a:graphicFrameLocks noChangeAspect="1"/>
             </wp:cNvGraphicFramePr>
@@ -2775,10 +2895,10 @@
                     <pic:cNvPicPr/>
                   </pic:nvPicPr>
                   <pic:blipFill>
-                    <a:blip r:embed="Ra6d0b974b5a94605">
-                      <a:extLst>
+                    <a:blip r:embed="Re6fdb28b9444485f">
+                      <a:extLst xmlns:a="http://schemas.openxmlformats.org/drawingml/2006/main">
                         <a:ext xmlns:a="http://schemas.openxmlformats.org/drawingml/2006/main" uri="{28A0092B-C50C-407E-A947-70E740481C1C}">
-                          <a14:useLocalDpi val="0"/>
+                          <a14:useLocalDpi xmlns:a14="http://schemas.microsoft.com/office/drawing/2010/main" val="0"/>
                         </a:ext>
                       </a:extLst>
                     </a:blip>
@@ -2787,7 +2907,7 @@
                     </a:stretch>
                   </pic:blipFill>
                   <pic:spPr>
-                    <a:xfrm>
+                    <a:xfrm rot="0" flipH="0" flipV="0">
                       <a:off x="0" y="0"/>
                       <a:ext cx="4572000" cy="1257300"/>
                     </a:xfrm>
@@ -3316,13 +3436,17 @@
           <w:p>
             <w:pPr>
               <w:pStyle w:val="Normal"/>
+              <w:rPr>
+                <w:noProof w:val="0"/>
+                <w:lang w:val="en-NZ"/>
+              </w:rPr>
             </w:pPr>
             <w:r>
               <w:drawing>
-                <wp:inline wp14:editId="48E480AD" wp14:anchorId="66D75CE7">
+                <wp:inline wp14:editId="64F65226" wp14:anchorId="66D75CE7">
                   <wp:extent cx="2886075" cy="1619250"/>
                   <wp:effectExtent l="0" t="0" r="0" b="0"/>
-                  <wp:docPr id="775113034" name="" title=""/>
+                  <wp:docPr id="1556109789" name="" title=""/>
                   <wp:cNvGraphicFramePr>
                     <a:graphicFrameLocks noChangeAspect="1"/>
                   </wp:cNvGraphicFramePr>
@@ -3334,10 +3458,10 @@
                           <pic:cNvPicPr/>
                         </pic:nvPicPr>
                         <pic:blipFill>
-                          <a:blip r:embed="R57656c81d27a47ee">
-                            <a:extLst>
+                          <a:blip r:embed="R54925a98b823485e">
+                            <a:extLst xmlns:a="http://schemas.openxmlformats.org/drawingml/2006/main">
                               <a:ext xmlns:a="http://schemas.openxmlformats.org/drawingml/2006/main" uri="{28A0092B-C50C-407E-A947-70E740481C1C}">
-                                <a14:useLocalDpi val="0"/>
+                                <a14:useLocalDpi xmlns:a14="http://schemas.microsoft.com/office/drawing/2010/main" val="0"/>
                               </a:ext>
                             </a:extLst>
                           </a:blip>
@@ -3346,7 +3470,7 @@
                           </a:stretch>
                         </pic:blipFill>
                         <pic:spPr>
-                          <a:xfrm>
+                          <a:xfrm rot="0" flipH="0" flipV="0">
                             <a:off x="0" y="0"/>
                             <a:ext cx="2886075" cy="1619250"/>
                           </a:xfrm>
@@ -3370,13 +3494,17 @@
           <w:p>
             <w:pPr>
               <w:pStyle w:val="Normal"/>
+              <w:rPr>
+                <w:noProof w:val="0"/>
+                <w:lang w:val="en-NZ"/>
+              </w:rPr>
             </w:pPr>
             <w:r>
               <w:drawing>
-                <wp:inline wp14:editId="7D822D4C" wp14:anchorId="36E2EDE3">
+                <wp:inline wp14:editId="3FF390BB" wp14:anchorId="36E2EDE3">
                   <wp:extent cx="2886075" cy="1533525"/>
                   <wp:effectExtent l="0" t="0" r="0" b="0"/>
-                  <wp:docPr id="1570597983" name="" title=""/>
+                  <wp:docPr id="336688458" name="" title=""/>
                   <wp:cNvGraphicFramePr>
                     <a:graphicFrameLocks noChangeAspect="1"/>
                   </wp:cNvGraphicFramePr>
@@ -3388,10 +3516,10 @@
                           <pic:cNvPicPr/>
                         </pic:nvPicPr>
                         <pic:blipFill>
-                          <a:blip r:embed="Re9a6dc1aae744ae4">
-                            <a:extLst>
+                          <a:blip r:embed="Rae89b8ec78214865">
+                            <a:extLst xmlns:a="http://schemas.openxmlformats.org/drawingml/2006/main">
                               <a:ext xmlns:a="http://schemas.openxmlformats.org/drawingml/2006/main" uri="{28A0092B-C50C-407E-A947-70E740481C1C}">
-                                <a14:useLocalDpi val="0"/>
+                                <a14:useLocalDpi xmlns:a14="http://schemas.microsoft.com/office/drawing/2010/main" val="0"/>
                               </a:ext>
                             </a:extLst>
                           </a:blip>
@@ -3400,7 +3528,7 @@
                           </a:stretch>
                         </pic:blipFill>
                         <pic:spPr>
-                          <a:xfrm>
+                          <a:xfrm rot="0" flipH="0" flipV="0">
                             <a:off x="0" y="0"/>
                             <a:ext cx="2886075" cy="1533525"/>
                           </a:xfrm>
@@ -3462,12 +3590,2626 @@
       <w:pPr>
         <w:pStyle w:val="Normal"/>
         <w:rPr>
-          <w:rFonts w:ascii="arial" w:hAnsi="arial" w:eastAsia="arial" w:cs="arial"/>
-          <w:b w:val="1"/>
-          <w:bCs w:val="1"/>
-          <w:noProof w:val="0"/>
-          <w:sz w:val="34"/>
-          <w:szCs w:val="34"/>
+          <w:noProof w:val="0"/>
+          <w:lang w:val="en-NZ"/>
+        </w:rPr>
+      </w:pPr>
+      <w:r>
+        <w:drawing>
+          <wp:inline wp14:editId="57D7A487" wp14:anchorId="52255789">
+            <wp:extent cx="5772150" cy="2152531"/>
+            <wp:effectExtent l="0" t="0" r="0" b="0"/>
+            <wp:docPr id="2112781274" name="" title=""/>
+            <wp:cNvGraphicFramePr>
+              <a:graphicFrameLocks noChangeAspect="1"/>
+            </wp:cNvGraphicFramePr>
+            <a:graphic>
+              <a:graphicData uri="http://schemas.openxmlformats.org/drawingml/2006/picture">
+                <pic:pic>
+                  <pic:nvPicPr>
+                    <pic:cNvPr id="0" name=""/>
+                    <pic:cNvPicPr/>
+                  </pic:nvPicPr>
+                  <pic:blipFill>
+                    <a:blip r:embed="R2990359ae53e4ab7">
+                      <a:extLst>
+                        <a:ext xmlns:a="http://schemas.openxmlformats.org/drawingml/2006/main" uri="{28A0092B-C50C-407E-A947-70E740481C1C}">
+                          <a14:useLocalDpi val="0"/>
+                        </a:ext>
+                      </a:extLst>
+                    </a:blip>
+                    <a:stretch>
+                      <a:fillRect/>
+                    </a:stretch>
+                  </pic:blipFill>
+                  <pic:spPr>
+                    <a:xfrm>
+                      <a:off x="0" y="0"/>
+                      <a:ext cx="5772150" cy="2152531"/>
+                    </a:xfrm>
+                    <a:prstGeom prst="rect">
+                      <a:avLst/>
+                    </a:prstGeom>
+                  </pic:spPr>
+                </pic:pic>
+              </a:graphicData>
+            </a:graphic>
+          </wp:inline>
+        </w:drawing>
+      </w:r>
+    </w:p>
+    <w:p>
+      <w:pPr>
+        <w:pStyle w:val="Normal"/>
+        <w:rPr>
+          <w:rFonts w:ascii="arial" w:hAnsi="arial" w:eastAsia="arial" w:cs="arial"/>
+          <w:noProof w:val="0"/>
+          <w:sz w:val="24"/>
+          <w:szCs w:val="24"/>
+          <w:lang w:val="en-NZ"/>
+        </w:rPr>
+      </w:pPr>
+      <w:r>
+        <w:rPr>
+          <w:rFonts w:ascii="arial" w:hAnsi="arial" w:eastAsia="arial" w:cs="arial"/>
+          <w:noProof w:val="0"/>
+          <w:sz w:val="24"/>
+          <w:szCs w:val="24"/>
+          <w:lang w:val="en-NZ"/>
+        </w:rPr>
+        <w:t xml:space="preserve">I decide I </w:t>
+      </w:r>
+      <w:r>
+        <w:rPr>
+          <w:rFonts w:ascii="arial" w:hAnsi="arial" w:eastAsia="arial" w:cs="arial"/>
+          <w:noProof w:val="0"/>
+          <w:sz w:val="24"/>
+          <w:szCs w:val="24"/>
+          <w:lang w:val="en-NZ"/>
+        </w:rPr>
+        <w:t>would</w:t>
+      </w:r>
+      <w:r>
+        <w:rPr>
+          <w:rFonts w:ascii="arial" w:hAnsi="arial" w:eastAsia="arial" w:cs="arial"/>
+          <w:noProof w:val="0"/>
+          <w:sz w:val="24"/>
+          <w:szCs w:val="24"/>
+          <w:lang w:val="en-NZ"/>
+        </w:rPr>
+        <w:t xml:space="preserve"> do the icons later </w:t>
+      </w:r>
+      <w:r>
+        <w:rPr>
+          <w:rFonts w:ascii="arial" w:hAnsi="arial" w:eastAsia="arial" w:cs="arial"/>
+          <w:noProof w:val="0"/>
+          <w:sz w:val="24"/>
+          <w:szCs w:val="24"/>
+          <w:lang w:val="en-NZ"/>
+        </w:rPr>
+        <w:t>and put my content first</w:t>
+      </w:r>
+    </w:p>
+    <w:p>
+      <w:pPr>
+        <w:pStyle w:val="Normal"/>
+        <w:rPr>
+          <w:rFonts w:ascii="arial" w:hAnsi="arial" w:eastAsia="arial" w:cs="arial"/>
+          <w:b w:val="1"/>
+          <w:bCs w:val="1"/>
+          <w:noProof w:val="0"/>
+          <w:sz w:val="34"/>
+          <w:szCs w:val="34"/>
+          <w:lang w:val="en-NZ"/>
+        </w:rPr>
+      </w:pPr>
+      <w:r>
+        <w:rPr>
+          <w:rFonts w:ascii="arial" w:hAnsi="arial" w:eastAsia="arial" w:cs="arial"/>
+          <w:b w:val="1"/>
+          <w:bCs w:val="1"/>
+          <w:noProof w:val="0"/>
+          <w:sz w:val="34"/>
+          <w:szCs w:val="34"/>
+          <w:lang w:val="en-NZ"/>
+        </w:rPr>
+        <w:t xml:space="preserve"> </w:t>
+      </w:r>
+    </w:p>
+    <w:p>
+      <w:pPr>
+        <w:pStyle w:val="Normal"/>
+        <w:rPr>
+          <w:rFonts w:ascii="arial" w:hAnsi="arial" w:eastAsia="arial" w:cs="arial"/>
+          <w:b w:val="1"/>
+          <w:bCs w:val="1"/>
+          <w:noProof w:val="0"/>
+          <w:sz w:val="34"/>
+          <w:szCs w:val="34"/>
+          <w:lang w:val="en-NZ"/>
+        </w:rPr>
+      </w:pPr>
+      <w:r>
+        <w:rPr>
+          <w:rFonts w:ascii="arial" w:hAnsi="arial" w:eastAsia="arial" w:cs="arial"/>
+          <w:b w:val="1"/>
+          <w:bCs w:val="1"/>
+          <w:noProof w:val="0"/>
+          <w:sz w:val="34"/>
+          <w:szCs w:val="34"/>
+          <w:lang w:val="en-NZ"/>
+        </w:rPr>
+        <w:t>Side bar</w:t>
+      </w:r>
+    </w:p>
+    <w:p>
+      <w:pPr>
+        <w:pStyle w:val="Normal"/>
+        <w:rPr>
+          <w:rFonts w:ascii="arial" w:hAnsi="arial" w:eastAsia="arial" w:cs="arial"/>
+          <w:b w:val="1"/>
+          <w:bCs w:val="1"/>
+          <w:noProof w:val="0"/>
+          <w:sz w:val="34"/>
+          <w:szCs w:val="34"/>
+          <w:lang w:val="en-NZ"/>
+        </w:rPr>
+      </w:pPr>
+    </w:p>
+    <w:p>
+      <w:pPr>
+        <w:pStyle w:val="Normal"/>
+        <w:rPr>
+          <w:noProof w:val="0"/>
+          <w:lang w:val="en-NZ"/>
+        </w:rPr>
+      </w:pPr>
+      <w:r>
+        <w:drawing>
+          <wp:inline wp14:editId="6F272DC1" wp14:anchorId="563A0646">
+            <wp:extent cx="4572000" cy="1485900"/>
+            <wp:effectExtent l="0" t="0" r="0" b="0"/>
+            <wp:docPr id="131211006" name="" title=""/>
+            <wp:cNvGraphicFramePr>
+              <a:graphicFrameLocks noChangeAspect="1"/>
+            </wp:cNvGraphicFramePr>
+            <a:graphic>
+              <a:graphicData uri="http://schemas.openxmlformats.org/drawingml/2006/picture">
+                <pic:pic>
+                  <pic:nvPicPr>
+                    <pic:cNvPr id="0" name=""/>
+                    <pic:cNvPicPr/>
+                  </pic:nvPicPr>
+                  <pic:blipFill>
+                    <a:blip r:embed="Re8823d536790422a">
+                      <a:extLst>
+                        <a:ext xmlns:a="http://schemas.openxmlformats.org/drawingml/2006/main" uri="{28A0092B-C50C-407E-A947-70E740481C1C}">
+                          <a14:useLocalDpi val="0"/>
+                        </a:ext>
+                      </a:extLst>
+                    </a:blip>
+                    <a:stretch>
+                      <a:fillRect/>
+                    </a:stretch>
+                  </pic:blipFill>
+                  <pic:spPr>
+                    <a:xfrm>
+                      <a:off x="0" y="0"/>
+                      <a:ext cx="4572000" cy="1485900"/>
+                    </a:xfrm>
+                    <a:prstGeom prst="rect">
+                      <a:avLst/>
+                    </a:prstGeom>
+                  </pic:spPr>
+                </pic:pic>
+              </a:graphicData>
+            </a:graphic>
+          </wp:inline>
+        </w:drawing>
+      </w:r>
+    </w:p>
+    <w:p>
+      <w:pPr>
+        <w:pStyle w:val="Normal"/>
+        <w:rPr>
+          <w:rFonts w:ascii="Arial" w:hAnsi="Arial" w:eastAsia="Arial" w:cs="Arial"/>
+          <w:noProof w:val="0"/>
+          <w:sz w:val="24"/>
+          <w:szCs w:val="24"/>
+          <w:lang w:val="en-NZ"/>
+        </w:rPr>
+      </w:pPr>
+      <w:r>
+        <w:rPr>
+          <w:rFonts w:ascii="Arial" w:hAnsi="Arial" w:eastAsia="Arial" w:cs="Arial"/>
+          <w:noProof w:val="0"/>
+          <w:sz w:val="24"/>
+          <w:szCs w:val="24"/>
+          <w:lang w:val="en-NZ"/>
+        </w:rPr>
+        <w:t xml:space="preserve">I added a list of my </w:t>
+      </w:r>
+      <w:r>
+        <w:rPr>
+          <w:rFonts w:ascii="Arial" w:hAnsi="Arial" w:eastAsia="Arial" w:cs="Arial"/>
+          <w:noProof w:val="0"/>
+          <w:sz w:val="24"/>
+          <w:szCs w:val="24"/>
+          <w:lang w:val="en-NZ"/>
+        </w:rPr>
+        <w:t>favourite</w:t>
+      </w:r>
+      <w:r>
+        <w:rPr>
+          <w:rFonts w:ascii="Arial" w:hAnsi="Arial" w:eastAsia="Arial" w:cs="Arial"/>
+          <w:noProof w:val="0"/>
+          <w:sz w:val="24"/>
+          <w:szCs w:val="24"/>
+          <w:lang w:val="en-NZ"/>
+        </w:rPr>
+        <w:t xml:space="preserve"> </w:t>
+      </w:r>
+      <w:r>
+        <w:rPr>
+          <w:rFonts w:ascii="Arial" w:hAnsi="Arial" w:eastAsia="Arial" w:cs="Arial"/>
+          <w:noProof w:val="0"/>
+          <w:sz w:val="24"/>
+          <w:szCs w:val="24"/>
+          <w:lang w:val="en-NZ"/>
+        </w:rPr>
+        <w:t>eatiers</w:t>
+      </w:r>
+      <w:r>
+        <w:rPr>
+          <w:rFonts w:ascii="Arial" w:hAnsi="Arial" w:eastAsia="Arial" w:cs="Arial"/>
+          <w:noProof w:val="0"/>
+          <w:sz w:val="24"/>
+          <w:szCs w:val="24"/>
+          <w:lang w:val="en-NZ"/>
+        </w:rPr>
+        <w:t xml:space="preserve"> in the sidebar.</w:t>
+      </w:r>
+    </w:p>
+    <w:p>
+      <w:pPr>
+        <w:pStyle w:val="Normal"/>
+        <w:rPr>
+          <w:noProof w:val="0"/>
+          <w:lang w:val="en-NZ"/>
+        </w:rPr>
+      </w:pPr>
+    </w:p>
+    <w:p>
+      <w:pPr>
+        <w:pStyle w:val="Normal"/>
+        <w:rPr>
+          <w:rFonts w:ascii="arial" w:hAnsi="arial" w:eastAsia="arial" w:cs="arial"/>
+          <w:b w:val="1"/>
+          <w:bCs w:val="1"/>
+          <w:noProof w:val="0"/>
+          <w:sz w:val="34"/>
+          <w:szCs w:val="34"/>
+          <w:lang w:val="en-NZ"/>
+        </w:rPr>
+      </w:pPr>
+      <w:r>
+        <w:rPr>
+          <w:rFonts w:ascii="arial" w:hAnsi="arial" w:eastAsia="arial" w:cs="arial"/>
+          <w:b w:val="1"/>
+          <w:bCs w:val="1"/>
+          <w:noProof w:val="0"/>
+          <w:sz w:val="34"/>
+          <w:szCs w:val="34"/>
+          <w:lang w:val="en-NZ"/>
+        </w:rPr>
+        <w:t xml:space="preserve">Rounded </w:t>
+      </w:r>
+      <w:r>
+        <w:rPr>
+          <w:rFonts w:ascii="arial" w:hAnsi="arial" w:eastAsia="arial" w:cs="arial"/>
+          <w:b w:val="1"/>
+          <w:bCs w:val="1"/>
+          <w:noProof w:val="0"/>
+          <w:sz w:val="34"/>
+          <w:szCs w:val="34"/>
+          <w:lang w:val="en-NZ"/>
+        </w:rPr>
+        <w:t>Corners</w:t>
+      </w:r>
+    </w:p>
+    <w:p>
+      <w:pPr>
+        <w:pStyle w:val="Normal"/>
+        <w:rPr>
+          <w:rFonts w:ascii="arial" w:hAnsi="arial" w:eastAsia="arial" w:cs="arial"/>
+          <w:b w:val="1"/>
+          <w:bCs w:val="1"/>
+          <w:noProof w:val="0"/>
+          <w:sz w:val="34"/>
+          <w:szCs w:val="34"/>
+          <w:lang w:val="en-NZ"/>
+        </w:rPr>
+      </w:pPr>
+    </w:p>
+    <w:tbl>
+      <w:tblPr>
+        <w:tblStyle w:val="TableGrid"/>
+        <w:tblW w:w="0" w:type="auto"/>
+        <w:tblLayout w:type="fixed"/>
+        <w:tblLook w:val="06A0" w:firstRow="1" w:lastRow="0" w:firstColumn="1" w:lastColumn="0" w:noHBand="1" w:noVBand="1"/>
+      </w:tblPr>
+      <w:tblGrid>
+        <w:gridCol w:w="4680"/>
+        <w:gridCol w:w="4680"/>
+      </w:tblGrid>
+      <w:tr>
+        <w:tc>
+          <w:tcPr>
+            <w:tcW w:w="4680" w:type="dxa"/>
+            <w:tcMar/>
+          </w:tcPr>
+          <w:p>
+            <w:pPr>
+              <w:pStyle w:val="Normal"/>
+              <w:bidi w:val="0"/>
+              <w:spacing w:before="0" w:beforeAutospacing="off" w:after="160" w:afterAutospacing="off" w:line="259" w:lineRule="auto"/>
+              <w:ind w:left="0" w:right="0"/>
+              <w:jc w:val="left"/>
+              <w:rPr>
+                <w:rFonts w:ascii="Arial" w:hAnsi="Arial" w:eastAsia="Arial" w:cs="Arial"/>
+                <w:noProof w:val="0"/>
+                <w:sz w:val="28"/>
+                <w:szCs w:val="28"/>
+                <w:lang w:val="en-NZ"/>
+              </w:rPr>
+            </w:pPr>
+            <w:r>
+              <w:rPr>
+                <w:rFonts w:ascii="Arial" w:hAnsi="Arial" w:eastAsia="Arial" w:cs="Arial"/>
+                <w:noProof w:val="0"/>
+                <w:sz w:val="28"/>
+                <w:szCs w:val="28"/>
+                <w:lang w:val="en-NZ"/>
+              </w:rPr>
+              <w:t>Be</w:t>
+            </w:r>
+            <w:r>
+              <w:rPr>
+                <w:rFonts w:ascii="Arial" w:hAnsi="Arial" w:eastAsia="Arial" w:cs="Arial"/>
+                <w:noProof w:val="0"/>
+                <w:sz w:val="28"/>
+                <w:szCs w:val="28"/>
+                <w:lang w:val="en-NZ"/>
+              </w:rPr>
+              <w:t>fore</w:t>
+            </w:r>
+          </w:p>
+        </w:tc>
+        <w:tc>
+          <w:tcPr>
+            <w:tcW w:w="4680" w:type="dxa"/>
+            <w:tcMar/>
+          </w:tcPr>
+          <w:p>
+            <w:pPr>
+              <w:pStyle w:val="Normal"/>
+              <w:bidi w:val="0"/>
+              <w:spacing w:before="0" w:beforeAutospacing="off" w:after="160" w:afterAutospacing="off" w:line="259" w:lineRule="auto"/>
+              <w:ind w:left="0" w:right="0"/>
+              <w:jc w:val="left"/>
+              <w:rPr>
+                <w:rFonts w:ascii="Arial" w:hAnsi="Arial" w:eastAsia="Arial" w:cs="Arial"/>
+                <w:noProof w:val="0"/>
+                <w:sz w:val="28"/>
+                <w:szCs w:val="28"/>
+                <w:lang w:val="en-NZ"/>
+              </w:rPr>
+            </w:pPr>
+            <w:r>
+              <w:rPr>
+                <w:rFonts w:ascii="Arial" w:hAnsi="Arial" w:eastAsia="Arial" w:cs="Arial"/>
+                <w:noProof w:val="0"/>
+                <w:sz w:val="28"/>
+                <w:szCs w:val="28"/>
+                <w:lang w:val="en-NZ"/>
+              </w:rPr>
+              <w:t>After</w:t>
+            </w:r>
+          </w:p>
+          <w:p>
+            <w:pPr>
+              <w:pStyle w:val="Normal"/>
+              <w:rPr>
+                <w:noProof w:val="0"/>
+                <w:lang w:val="en-NZ"/>
+              </w:rPr>
+            </w:pPr>
+          </w:p>
+        </w:tc>
+      </w:tr>
+      <w:tr>
+        <w:tc>
+          <w:tcPr>
+            <w:tcW w:w="4680" w:type="dxa"/>
+            <w:tcMar/>
+          </w:tcPr>
+          <w:p>
+            <w:pPr>
+              <w:pStyle w:val="Normal"/>
+              <w:rPr>
+                <w:noProof w:val="0"/>
+                <w:lang w:val="en-NZ"/>
+              </w:rPr>
+            </w:pPr>
+            <w:r>
+              <w:drawing>
+                <wp:inline wp14:editId="14F684A9" wp14:anchorId="02E30DEA">
+                  <wp:extent cx="2886075" cy="2209800"/>
+                  <wp:effectExtent l="0" t="0" r="0" b="0"/>
+                  <wp:docPr id="439270168" name="" title=""/>
+                  <wp:cNvGraphicFramePr>
+                    <a:graphicFrameLocks noChangeAspect="1"/>
+                  </wp:cNvGraphicFramePr>
+                  <a:graphic>
+                    <a:graphicData uri="http://schemas.openxmlformats.org/drawingml/2006/picture">
+                      <pic:pic>
+                        <pic:nvPicPr>
+                          <pic:cNvPr id="0" name=""/>
+                          <pic:cNvPicPr/>
+                        </pic:nvPicPr>
+                        <pic:blipFill>
+                          <a:blip r:embed="R0981b8f94439429f">
+                            <a:extLst>
+                              <a:ext xmlns:a="http://schemas.openxmlformats.org/drawingml/2006/main" uri="{28A0092B-C50C-407E-A947-70E740481C1C}">
+                                <a14:useLocalDpi val="0"/>
+                              </a:ext>
+                            </a:extLst>
+                          </a:blip>
+                          <a:stretch>
+                            <a:fillRect/>
+                          </a:stretch>
+                        </pic:blipFill>
+                        <pic:spPr>
+                          <a:xfrm>
+                            <a:off x="0" y="0"/>
+                            <a:ext cx="2886075" cy="2209800"/>
+                          </a:xfrm>
+                          <a:prstGeom prst="rect">
+                            <a:avLst/>
+                          </a:prstGeom>
+                        </pic:spPr>
+                      </pic:pic>
+                    </a:graphicData>
+                  </a:graphic>
+                </wp:inline>
+              </w:drawing>
+            </w:r>
+          </w:p>
+        </w:tc>
+        <w:tc>
+          <w:tcPr>
+            <w:tcW w:w="4680" w:type="dxa"/>
+            <w:tcMar/>
+          </w:tcPr>
+          <w:p>
+            <w:pPr>
+              <w:pStyle w:val="Normal"/>
+              <w:rPr>
+                <w:noProof w:val="0"/>
+                <w:lang w:val="en-NZ"/>
+              </w:rPr>
+            </w:pPr>
+            <w:r>
+              <w:drawing>
+                <wp:inline wp14:editId="3F46DBAD" wp14:anchorId="2068386B">
+                  <wp:extent cx="2886075" cy="1543050"/>
+                  <wp:effectExtent l="0" t="0" r="0" b="0"/>
+                  <wp:docPr id="1549695607" name="" title=""/>
+                  <wp:cNvGraphicFramePr>
+                    <a:graphicFrameLocks noChangeAspect="1"/>
+                  </wp:cNvGraphicFramePr>
+                  <a:graphic>
+                    <a:graphicData uri="http://schemas.openxmlformats.org/drawingml/2006/picture">
+                      <pic:pic>
+                        <pic:nvPicPr>
+                          <pic:cNvPr id="0" name=""/>
+                          <pic:cNvPicPr/>
+                        </pic:nvPicPr>
+                        <pic:blipFill>
+                          <a:blip r:embed="R7f8cc7e205c840ee">
+                            <a:extLst>
+                              <a:ext xmlns:a="http://schemas.openxmlformats.org/drawingml/2006/main" uri="{28A0092B-C50C-407E-A947-70E740481C1C}">
+                                <a14:useLocalDpi val="0"/>
+                              </a:ext>
+                            </a:extLst>
+                          </a:blip>
+                          <a:stretch>
+                            <a:fillRect/>
+                          </a:stretch>
+                        </pic:blipFill>
+                        <pic:spPr>
+                          <a:xfrm>
+                            <a:off x="0" y="0"/>
+                            <a:ext cx="2886075" cy="1543050"/>
+                          </a:xfrm>
+                          <a:prstGeom prst="rect">
+                            <a:avLst/>
+                          </a:prstGeom>
+                        </pic:spPr>
+                      </pic:pic>
+                    </a:graphicData>
+                  </a:graphic>
+                </wp:inline>
+              </w:drawing>
+            </w:r>
+          </w:p>
+        </w:tc>
+      </w:tr>
+    </w:tbl>
+    <w:p>
+      <w:pPr>
+        <w:pStyle w:val="Normal"/>
+        <w:rPr>
+          <w:noProof w:val="0"/>
+          <w:lang w:val="en-NZ"/>
+        </w:rPr>
+      </w:pPr>
+    </w:p>
+    <w:p>
+      <w:pPr>
+        <w:pStyle w:val="Normal"/>
+        <w:rPr>
+          <w:rFonts w:ascii="arial" w:hAnsi="arial" w:eastAsia="arial" w:cs="arial"/>
+          <w:b w:val="1"/>
+          <w:bCs w:val="1"/>
+          <w:noProof w:val="0"/>
+          <w:sz w:val="34"/>
+          <w:szCs w:val="34"/>
+          <w:lang w:val="en-NZ"/>
+        </w:rPr>
+      </w:pPr>
+      <w:r>
+        <w:rPr>
+          <w:rFonts w:ascii="arial" w:hAnsi="arial" w:eastAsia="arial" w:cs="arial"/>
+          <w:b w:val="1"/>
+          <w:bCs w:val="1"/>
+          <w:noProof w:val="0"/>
+          <w:sz w:val="34"/>
+          <w:szCs w:val="34"/>
+          <w:lang w:val="en-NZ"/>
+        </w:rPr>
+        <w:t>Validation</w:t>
+      </w:r>
+      <w:r>
+        <w:rPr>
+          <w:rFonts w:ascii="arial" w:hAnsi="arial" w:eastAsia="arial" w:cs="arial"/>
+          <w:b w:val="1"/>
+          <w:bCs w:val="1"/>
+          <w:noProof w:val="0"/>
+          <w:sz w:val="34"/>
+          <w:szCs w:val="34"/>
+          <w:lang w:val="en-NZ"/>
+        </w:rPr>
+        <w:t xml:space="preserve"> for Rounded </w:t>
+      </w:r>
+      <w:r>
+        <w:rPr>
+          <w:rFonts w:ascii="arial" w:hAnsi="arial" w:eastAsia="arial" w:cs="arial"/>
+          <w:b w:val="1"/>
+          <w:bCs w:val="1"/>
+          <w:noProof w:val="0"/>
+          <w:sz w:val="34"/>
+          <w:szCs w:val="34"/>
+          <w:lang w:val="en-NZ"/>
+        </w:rPr>
+        <w:t>Corners</w:t>
+      </w:r>
+    </w:p>
+    <w:p>
+      <w:pPr>
+        <w:pStyle w:val="Normal"/>
+        <w:rPr>
+          <w:noProof w:val="0"/>
+          <w:lang w:val="en-NZ"/>
+        </w:rPr>
+      </w:pPr>
+    </w:p>
+    <w:tbl>
+      <w:tblPr>
+        <w:tblStyle w:val="TableGrid"/>
+        <w:tblW w:w="0" w:type="auto"/>
+        <w:tblLayout w:type="fixed"/>
+        <w:tblLook w:val="06A0" w:firstRow="1" w:lastRow="0" w:firstColumn="1" w:lastColumn="0" w:noHBand="1" w:noVBand="1"/>
+      </w:tblPr>
+      <w:tblGrid>
+        <w:gridCol w:w="5250"/>
+        <w:gridCol w:w="4208"/>
+      </w:tblGrid>
+      <w:tr>
+        <w:tc>
+          <w:tcPr>
+            <w:tcW w:w="5250" w:type="dxa"/>
+            <w:tcMar/>
+          </w:tcPr>
+          <w:p>
+            <w:pPr>
+              <w:pStyle w:val="Normal"/>
+              <w:bidi w:val="0"/>
+              <w:spacing w:before="0" w:beforeAutospacing="off" w:after="160" w:afterAutospacing="off" w:line="259" w:lineRule="auto"/>
+              <w:ind w:left="0" w:right="0"/>
+              <w:jc w:val="left"/>
+              <w:rPr>
+                <w:rFonts w:ascii="Arial" w:hAnsi="Arial" w:eastAsia="Arial" w:cs="Arial"/>
+                <w:noProof w:val="0"/>
+                <w:sz w:val="28"/>
+                <w:szCs w:val="28"/>
+                <w:lang w:val="en-NZ"/>
+              </w:rPr>
+            </w:pPr>
+            <w:r>
+              <w:rPr>
+                <w:rFonts w:ascii="Arial" w:hAnsi="Arial" w:eastAsia="Arial" w:cs="Arial"/>
+                <w:noProof w:val="0"/>
+                <w:sz w:val="28"/>
+                <w:szCs w:val="28"/>
+                <w:lang w:val="en-NZ"/>
+              </w:rPr>
+              <w:t>HT</w:t>
+            </w:r>
+            <w:r>
+              <w:rPr>
+                <w:rFonts w:ascii="Arial" w:hAnsi="Arial" w:eastAsia="Arial" w:cs="Arial"/>
+                <w:noProof w:val="0"/>
+                <w:sz w:val="28"/>
+                <w:szCs w:val="28"/>
+                <w:lang w:val="en-NZ"/>
+              </w:rPr>
+              <w:t>ML</w:t>
+            </w:r>
+          </w:p>
+          <w:p>
+            <w:pPr>
+              <w:pStyle w:val="Normal"/>
+              <w:bidi w:val="0"/>
+              <w:spacing w:before="0" w:beforeAutospacing="off" w:after="160" w:afterAutospacing="off" w:line="259" w:lineRule="auto"/>
+              <w:ind w:left="0" w:right="0"/>
+              <w:jc w:val="left"/>
+              <w:rPr>
+                <w:rFonts w:ascii="Arial" w:hAnsi="Arial" w:eastAsia="Arial" w:cs="Arial"/>
+                <w:noProof w:val="0"/>
+                <w:sz w:val="28"/>
+                <w:szCs w:val="28"/>
+                <w:lang w:val="en-NZ"/>
+              </w:rPr>
+            </w:pPr>
+          </w:p>
+        </w:tc>
+        <w:tc>
+          <w:tcPr>
+            <w:tcW w:w="4208" w:type="dxa"/>
+            <w:tcMar/>
+          </w:tcPr>
+          <w:p>
+            <w:pPr>
+              <w:pStyle w:val="Normal"/>
+              <w:bidi w:val="0"/>
+              <w:spacing w:before="0" w:beforeAutospacing="off" w:after="160" w:afterAutospacing="off" w:line="259" w:lineRule="auto"/>
+              <w:ind w:left="0" w:right="0"/>
+              <w:jc w:val="left"/>
+              <w:rPr>
+                <w:rFonts w:ascii="Arial" w:hAnsi="Arial" w:eastAsia="Arial" w:cs="Arial"/>
+                <w:noProof w:val="0"/>
+                <w:sz w:val="28"/>
+                <w:szCs w:val="28"/>
+                <w:lang w:val="en-NZ"/>
+              </w:rPr>
+            </w:pPr>
+            <w:r>
+              <w:rPr>
+                <w:rFonts w:ascii="Arial" w:hAnsi="Arial" w:eastAsia="Arial" w:cs="Arial"/>
+                <w:noProof w:val="0"/>
+                <w:sz w:val="28"/>
+                <w:szCs w:val="28"/>
+                <w:lang w:val="en-NZ"/>
+              </w:rPr>
+              <w:t>CSS</w:t>
+            </w:r>
+          </w:p>
+        </w:tc>
+      </w:tr>
+      <w:tr>
+        <w:tc>
+          <w:tcPr>
+            <w:tcW w:w="5250" w:type="dxa"/>
+            <w:tcMar/>
+          </w:tcPr>
+          <w:p>
+            <w:pPr>
+              <w:pStyle w:val="Normal"/>
+              <w:rPr>
+                <w:noProof w:val="0"/>
+                <w:lang w:val="en-NZ"/>
+              </w:rPr>
+            </w:pPr>
+            <w:r>
+              <w:drawing>
+                <wp:inline wp14:editId="6298B7EB" wp14:anchorId="78FA2C25">
+                  <wp:extent cx="3209925" cy="2012824"/>
+                  <wp:effectExtent l="0" t="0" r="0" b="0"/>
+                  <wp:docPr id="811376109" name="" title=""/>
+                  <wp:cNvGraphicFramePr>
+                    <a:graphicFrameLocks noChangeAspect="1"/>
+                  </wp:cNvGraphicFramePr>
+                  <a:graphic>
+                    <a:graphicData uri="http://schemas.openxmlformats.org/drawingml/2006/picture">
+                      <pic:pic>
+                        <pic:nvPicPr>
+                          <pic:cNvPr id="0" name=""/>
+                          <pic:cNvPicPr/>
+                        </pic:nvPicPr>
+                        <pic:blipFill>
+                          <a:blip r:embed="R0fe9e5e99c3b491a">
+                            <a:extLst>
+                              <a:ext xmlns:a="http://schemas.openxmlformats.org/drawingml/2006/main" uri="{28A0092B-C50C-407E-A947-70E740481C1C}">
+                                <a14:useLocalDpi val="0"/>
+                              </a:ext>
+                            </a:extLst>
+                          </a:blip>
+                          <a:stretch>
+                            <a:fillRect/>
+                          </a:stretch>
+                        </pic:blipFill>
+                        <pic:spPr>
+                          <a:xfrm>
+                            <a:off x="0" y="0"/>
+                            <a:ext cx="3209925" cy="2012824"/>
+                          </a:xfrm>
+                          <a:prstGeom prst="rect">
+                            <a:avLst/>
+                          </a:prstGeom>
+                        </pic:spPr>
+                      </pic:pic>
+                    </a:graphicData>
+                  </a:graphic>
+                </wp:inline>
+              </w:drawing>
+            </w:r>
+          </w:p>
+        </w:tc>
+        <w:tc>
+          <w:tcPr>
+            <w:tcW w:w="4208" w:type="dxa"/>
+            <w:tcMar/>
+          </w:tcPr>
+          <w:p>
+            <w:pPr>
+              <w:pStyle w:val="Normal"/>
+              <w:rPr>
+                <w:noProof w:val="0"/>
+                <w:lang w:val="en-NZ"/>
+              </w:rPr>
+            </w:pPr>
+            <w:r>
+              <w:drawing>
+                <wp:inline wp14:editId="24A49256" wp14:anchorId="5F33E68B">
+                  <wp:extent cx="2581275" cy="1781175"/>
+                  <wp:effectExtent l="0" t="0" r="0" b="0"/>
+                  <wp:docPr id="1870805982" name="" title=""/>
+                  <wp:cNvGraphicFramePr>
+                    <a:graphicFrameLocks noChangeAspect="1"/>
+                  </wp:cNvGraphicFramePr>
+                  <a:graphic>
+                    <a:graphicData uri="http://schemas.openxmlformats.org/drawingml/2006/picture">
+                      <pic:pic>
+                        <pic:nvPicPr>
+                          <pic:cNvPr id="0" name=""/>
+                          <pic:cNvPicPr/>
+                        </pic:nvPicPr>
+                        <pic:blipFill>
+                          <a:blip r:embed="Re0429a5ab58c4f6b">
+                            <a:extLst>
+                              <a:ext xmlns:a="http://schemas.openxmlformats.org/drawingml/2006/main" uri="{28A0092B-C50C-407E-A947-70E740481C1C}">
+                                <a14:useLocalDpi val="0"/>
+                              </a:ext>
+                            </a:extLst>
+                          </a:blip>
+                          <a:stretch>
+                            <a:fillRect/>
+                          </a:stretch>
+                        </pic:blipFill>
+                        <pic:spPr>
+                          <a:xfrm>
+                            <a:off x="0" y="0"/>
+                            <a:ext cx="2581275" cy="1781175"/>
+                          </a:xfrm>
+                          <a:prstGeom prst="rect">
+                            <a:avLst/>
+                          </a:prstGeom>
+                        </pic:spPr>
+                      </pic:pic>
+                    </a:graphicData>
+                  </a:graphic>
+                </wp:inline>
+              </w:drawing>
+            </w:r>
+          </w:p>
+        </w:tc>
+      </w:tr>
+    </w:tbl>
+    <w:p>
+      <w:pPr>
+        <w:pStyle w:val="Normal"/>
+        <w:rPr>
+          <w:noProof w:val="0"/>
+          <w:lang w:val="en-NZ"/>
+        </w:rPr>
+      </w:pPr>
+    </w:p>
+    <w:p>
+      <w:pPr>
+        <w:pStyle w:val="Normal"/>
+        <w:rPr>
+          <w:rFonts w:ascii="arial" w:hAnsi="arial" w:eastAsia="arial" w:cs="arial"/>
+          <w:b w:val="1"/>
+          <w:bCs w:val="1"/>
+          <w:noProof w:val="0"/>
+          <w:sz w:val="34"/>
+          <w:szCs w:val="34"/>
+          <w:lang w:val="en-NZ"/>
+        </w:rPr>
+      </w:pPr>
+      <w:r>
+        <w:rPr>
+          <w:rFonts w:ascii="arial" w:hAnsi="arial" w:eastAsia="arial" w:cs="arial"/>
+          <w:b w:val="1"/>
+          <w:bCs w:val="1"/>
+          <w:noProof w:val="0"/>
+          <w:sz w:val="34"/>
+          <w:szCs w:val="34"/>
+          <w:lang w:val="en-NZ"/>
+        </w:rPr>
+        <w:t>Footer</w:t>
+      </w:r>
+    </w:p>
+    <w:p>
+      <w:pPr>
+        <w:pStyle w:val="Normal"/>
+        <w:rPr>
+          <w:noProof w:val="0"/>
+          <w:lang w:val="en-NZ"/>
+        </w:rPr>
+      </w:pPr>
+      <w:r>
+        <w:drawing>
+          <wp:inline wp14:editId="636F2E16" wp14:anchorId="599B1790">
+            <wp:extent cx="5953125" cy="1922364"/>
+            <wp:effectExtent l="0" t="0" r="0" b="0"/>
+            <wp:docPr id="1937608866" name="" title=""/>
+            <wp:cNvGraphicFramePr>
+              <a:graphicFrameLocks noChangeAspect="1"/>
+            </wp:cNvGraphicFramePr>
+            <a:graphic>
+              <a:graphicData uri="http://schemas.openxmlformats.org/drawingml/2006/picture">
+                <pic:pic>
+                  <pic:nvPicPr>
+                    <pic:cNvPr id="0" name=""/>
+                    <pic:cNvPicPr/>
+                  </pic:nvPicPr>
+                  <pic:blipFill>
+                    <a:blip r:embed="Rc10d277ca562492d">
+                      <a:extLst>
+                        <a:ext xmlns:a="http://schemas.openxmlformats.org/drawingml/2006/main" uri="{28A0092B-C50C-407E-A947-70E740481C1C}">
+                          <a14:useLocalDpi val="0"/>
+                        </a:ext>
+                      </a:extLst>
+                    </a:blip>
+                    <a:stretch>
+                      <a:fillRect/>
+                    </a:stretch>
+                  </pic:blipFill>
+                  <pic:spPr>
+                    <a:xfrm>
+                      <a:off x="0" y="0"/>
+                      <a:ext cx="5953125" cy="1922364"/>
+                    </a:xfrm>
+                    <a:prstGeom prst="rect">
+                      <a:avLst/>
+                    </a:prstGeom>
+                  </pic:spPr>
+                </pic:pic>
+              </a:graphicData>
+            </a:graphic>
+          </wp:inline>
+        </w:drawing>
+      </w:r>
+    </w:p>
+    <w:p>
+      <w:pPr>
+        <w:pStyle w:val="Normal"/>
+        <w:rPr>
+          <w:rFonts w:ascii="Arial" w:hAnsi="Arial" w:eastAsia="Arial" w:cs="Arial"/>
+          <w:noProof w:val="0"/>
+          <w:sz w:val="24"/>
+          <w:szCs w:val="24"/>
+          <w:lang w:val="en-NZ"/>
+        </w:rPr>
+      </w:pPr>
+      <w:r>
+        <w:rPr>
+          <w:rFonts w:ascii="Arial" w:hAnsi="Arial" w:eastAsia="Arial" w:cs="Arial"/>
+          <w:noProof w:val="0"/>
+          <w:sz w:val="24"/>
+          <w:szCs w:val="24"/>
+          <w:lang w:val="en-NZ"/>
+        </w:rPr>
+        <w:t xml:space="preserve">I added my copyright name in the footer and aligned it to </w:t>
+      </w:r>
+      <w:r>
+        <w:rPr>
+          <w:rFonts w:ascii="Arial" w:hAnsi="Arial" w:eastAsia="Arial" w:cs="Arial"/>
+          <w:noProof w:val="0"/>
+          <w:sz w:val="24"/>
+          <w:szCs w:val="24"/>
+          <w:lang w:val="en-NZ"/>
+        </w:rPr>
+        <w:t>the</w:t>
+      </w:r>
+      <w:r>
+        <w:rPr>
+          <w:rFonts w:ascii="Arial" w:hAnsi="Arial" w:eastAsia="Arial" w:cs="Arial"/>
+          <w:noProof w:val="0"/>
+          <w:sz w:val="24"/>
+          <w:szCs w:val="24"/>
+          <w:lang w:val="en-NZ"/>
+        </w:rPr>
+        <w:t xml:space="preserve"> </w:t>
+      </w:r>
+      <w:r>
+        <w:rPr>
+          <w:rFonts w:ascii="Arial" w:hAnsi="Arial" w:eastAsia="Arial" w:cs="Arial"/>
+          <w:noProof w:val="0"/>
+          <w:sz w:val="24"/>
+          <w:szCs w:val="24"/>
+          <w:lang w:val="en-NZ"/>
+        </w:rPr>
+        <w:t>centre</w:t>
+      </w:r>
+      <w:r>
+        <w:rPr>
+          <w:rFonts w:ascii="Arial" w:hAnsi="Arial" w:eastAsia="Arial" w:cs="Arial"/>
+          <w:noProof w:val="0"/>
+          <w:sz w:val="24"/>
+          <w:szCs w:val="24"/>
+          <w:lang w:val="en-NZ"/>
+        </w:rPr>
+        <w:t xml:space="preserve">. </w:t>
+      </w:r>
+      <w:r>
+        <w:rPr>
+          <w:rFonts w:ascii="Arial" w:hAnsi="Arial" w:eastAsia="Arial" w:cs="Arial"/>
+          <w:noProof w:val="0"/>
+          <w:sz w:val="24"/>
+          <w:szCs w:val="24"/>
+          <w:lang w:val="en-NZ"/>
+        </w:rPr>
+        <w:t xml:space="preserve">I copy pasted my code from the </w:t>
+      </w:r>
+      <w:r>
+        <w:rPr>
+          <w:rFonts w:ascii="Arial" w:hAnsi="Arial" w:eastAsia="Arial" w:cs="Arial"/>
+          <w:noProof w:val="0"/>
+          <w:sz w:val="24"/>
+          <w:szCs w:val="24"/>
+          <w:lang w:val="en-NZ"/>
+        </w:rPr>
+        <w:t>top</w:t>
+      </w:r>
+      <w:r>
+        <w:rPr>
+          <w:rFonts w:ascii="Arial" w:hAnsi="Arial" w:eastAsia="Arial" w:cs="Arial"/>
+          <w:noProof w:val="0"/>
+          <w:sz w:val="24"/>
+          <w:szCs w:val="24"/>
+          <w:lang w:val="en-NZ"/>
+        </w:rPr>
+        <w:t xml:space="preserve"> to the end of navigation and created/named my food and contact pages. </w:t>
+      </w:r>
+      <w:r>
+        <w:rPr>
+          <w:rFonts w:ascii="Arial" w:hAnsi="Arial" w:eastAsia="Arial" w:cs="Arial"/>
+          <w:noProof w:val="0"/>
+          <w:sz w:val="24"/>
+          <w:szCs w:val="24"/>
+          <w:lang w:val="en-NZ"/>
+        </w:rPr>
+        <w:t xml:space="preserve">I then </w:t>
+      </w:r>
+      <w:r>
+        <w:rPr>
+          <w:rFonts w:ascii="Arial" w:hAnsi="Arial" w:eastAsia="Arial" w:cs="Arial"/>
+          <w:noProof w:val="0"/>
+          <w:sz w:val="24"/>
+          <w:szCs w:val="24"/>
+          <w:lang w:val="en-NZ"/>
+        </w:rPr>
+        <w:t>validated</w:t>
+      </w:r>
+      <w:r>
+        <w:rPr>
+          <w:rFonts w:ascii="Arial" w:hAnsi="Arial" w:eastAsia="Arial" w:cs="Arial"/>
+          <w:noProof w:val="0"/>
+          <w:sz w:val="24"/>
+          <w:szCs w:val="24"/>
+          <w:lang w:val="en-NZ"/>
+        </w:rPr>
+        <w:t xml:space="preserve"> my HTML and CSS</w:t>
+      </w:r>
+      <w:r>
+        <w:rPr>
+          <w:rFonts w:ascii="Arial" w:hAnsi="Arial" w:eastAsia="Arial" w:cs="Arial"/>
+          <w:noProof w:val="0"/>
+          <w:sz w:val="24"/>
+          <w:szCs w:val="24"/>
+          <w:lang w:val="en-NZ"/>
+        </w:rPr>
+        <w:t xml:space="preserve"> for the home page.</w:t>
+      </w:r>
+    </w:p>
+    <w:p>
+      <w:pPr>
+        <w:pStyle w:val="Normal"/>
+        <w:rPr>
+          <w:noProof w:val="0"/>
+          <w:lang w:val="en-NZ"/>
+        </w:rPr>
+      </w:pPr>
+    </w:p>
+    <w:p>
+      <w:pPr>
+        <w:pStyle w:val="Normal"/>
+        <w:rPr>
+          <w:rFonts w:ascii="arial" w:hAnsi="arial" w:eastAsia="arial" w:cs="arial"/>
+          <w:b w:val="1"/>
+          <w:bCs w:val="1"/>
+          <w:noProof w:val="0"/>
+          <w:sz w:val="34"/>
+          <w:szCs w:val="34"/>
+          <w:lang w:val="en-NZ"/>
+        </w:rPr>
+      </w:pPr>
+      <w:r>
+        <w:rPr>
+          <w:rFonts w:ascii="arial" w:hAnsi="arial" w:eastAsia="arial" w:cs="arial"/>
+          <w:b w:val="1"/>
+          <w:bCs w:val="1"/>
+          <w:noProof w:val="0"/>
+          <w:sz w:val="34"/>
+          <w:szCs w:val="34"/>
+          <w:lang w:val="en-NZ"/>
+        </w:rPr>
+        <w:t>Validation</w:t>
+      </w:r>
+      <w:r>
+        <w:rPr>
+          <w:rFonts w:ascii="arial" w:hAnsi="arial" w:eastAsia="arial" w:cs="arial"/>
+          <w:b w:val="1"/>
+          <w:bCs w:val="1"/>
+          <w:noProof w:val="0"/>
+          <w:sz w:val="34"/>
+          <w:szCs w:val="34"/>
+          <w:lang w:val="en-NZ"/>
+        </w:rPr>
+        <w:t xml:space="preserve"> of Footer</w:t>
+      </w:r>
+    </w:p>
+    <w:p>
+      <w:pPr>
+        <w:pStyle w:val="Normal"/>
+        <w:rPr>
+          <w:rFonts w:ascii="arial" w:hAnsi="arial" w:eastAsia="arial" w:cs="arial"/>
+          <w:b w:val="1"/>
+          <w:bCs w:val="1"/>
+          <w:noProof w:val="0"/>
+          <w:sz w:val="34"/>
+          <w:szCs w:val="34"/>
+          <w:lang w:val="en-NZ"/>
+        </w:rPr>
+      </w:pPr>
+    </w:p>
+    <w:tbl>
+      <w:tblPr>
+        <w:tblStyle w:val="TableGrid"/>
+        <w:tblW w:w="0" w:type="auto"/>
+        <w:tblLayout w:type="fixed"/>
+        <w:tblLook w:val="06A0" w:firstRow="1" w:lastRow="0" w:firstColumn="1" w:lastColumn="0" w:noHBand="1" w:noVBand="1"/>
+      </w:tblPr>
+      <w:tblGrid>
+        <w:gridCol w:w="5415"/>
+        <w:gridCol w:w="4058"/>
+      </w:tblGrid>
+      <w:tr>
+        <w:tc>
+          <w:tcPr>
+            <w:tcW w:w="5415" w:type="dxa"/>
+            <w:tcMar/>
+          </w:tcPr>
+          <w:p>
+            <w:pPr>
+              <w:pStyle w:val="Normal"/>
+              <w:rPr>
+                <w:rFonts w:ascii="Arial" w:hAnsi="Arial" w:eastAsia="Arial" w:cs="Arial"/>
+                <w:noProof w:val="0"/>
+                <w:sz w:val="28"/>
+                <w:szCs w:val="28"/>
+                <w:lang w:val="en-NZ"/>
+              </w:rPr>
+            </w:pPr>
+            <w:r>
+              <w:rPr>
+                <w:rFonts w:ascii="Arial" w:hAnsi="Arial" w:eastAsia="Arial" w:cs="Arial"/>
+                <w:noProof w:val="0"/>
+                <w:sz w:val="28"/>
+                <w:szCs w:val="28"/>
+                <w:lang w:val="en-NZ"/>
+              </w:rPr>
+              <w:t>HTML</w:t>
+            </w:r>
+          </w:p>
+        </w:tc>
+        <w:tc>
+          <w:tcPr>
+            <w:tcW w:w="4058" w:type="dxa"/>
+            <w:tcMar/>
+          </w:tcPr>
+          <w:p>
+            <w:pPr>
+              <w:pStyle w:val="Normal"/>
+              <w:bidi w:val="0"/>
+              <w:spacing w:before="0" w:beforeAutospacing="off" w:after="0" w:afterAutospacing="off" w:line="259" w:lineRule="auto"/>
+              <w:ind w:left="0" w:right="0"/>
+              <w:jc w:val="left"/>
+              <w:rPr>
+                <w:rFonts w:ascii="Arial" w:hAnsi="Arial" w:eastAsia="Arial" w:cs="Arial"/>
+                <w:noProof w:val="0"/>
+                <w:sz w:val="28"/>
+                <w:szCs w:val="28"/>
+                <w:lang w:val="en-NZ"/>
+              </w:rPr>
+            </w:pPr>
+            <w:r>
+              <w:rPr>
+                <w:rFonts w:ascii="Arial" w:hAnsi="Arial" w:eastAsia="Arial" w:cs="Arial"/>
+                <w:noProof w:val="0"/>
+                <w:sz w:val="28"/>
+                <w:szCs w:val="28"/>
+                <w:lang w:val="en-NZ"/>
+              </w:rPr>
+              <w:t>CSS</w:t>
+            </w:r>
+          </w:p>
+          <w:p>
+            <w:pPr>
+              <w:pStyle w:val="Normal"/>
+              <w:rPr>
+                <w:noProof w:val="0"/>
+                <w:lang w:val="en-NZ"/>
+              </w:rPr>
+            </w:pPr>
+          </w:p>
+        </w:tc>
+      </w:tr>
+      <w:tr>
+        <w:tc>
+          <w:tcPr>
+            <w:tcW w:w="5415" w:type="dxa"/>
+            <w:tcMar/>
+          </w:tcPr>
+          <w:p>
+            <w:pPr>
+              <w:pStyle w:val="Normal"/>
+              <w:rPr>
+                <w:noProof w:val="0"/>
+                <w:lang w:val="en-NZ"/>
+              </w:rPr>
+            </w:pPr>
+            <w:r>
+              <w:drawing>
+                <wp:inline wp14:editId="7413D7BF" wp14:anchorId="400A437B">
+                  <wp:extent cx="3257278" cy="2248633"/>
+                  <wp:effectExtent l="0" t="0" r="0" b="0"/>
+                  <wp:docPr id="1774938461" name="" title=""/>
+                  <wp:cNvGraphicFramePr>
+                    <a:graphicFrameLocks noChangeAspect="1"/>
+                  </wp:cNvGraphicFramePr>
+                  <a:graphic>
+                    <a:graphicData uri="http://schemas.openxmlformats.org/drawingml/2006/picture">
+                      <pic:pic>
+                        <pic:nvPicPr>
+                          <pic:cNvPr id="0" name=""/>
+                          <pic:cNvPicPr/>
+                        </pic:nvPicPr>
+                        <pic:blipFill>
+                          <a:blip r:embed="R24ae482b8d7f47e1">
+                            <a:extLst>
+                              <a:ext xmlns:a="http://schemas.openxmlformats.org/drawingml/2006/main" uri="{28A0092B-C50C-407E-A947-70E740481C1C}">
+                                <a14:useLocalDpi val="0"/>
+                              </a:ext>
+                            </a:extLst>
+                          </a:blip>
+                          <a:stretch>
+                            <a:fillRect/>
+                          </a:stretch>
+                        </pic:blipFill>
+                        <pic:spPr>
+                          <a:xfrm>
+                            <a:off x="0" y="0"/>
+                            <a:ext cx="3257278" cy="2248633"/>
+                          </a:xfrm>
+                          <a:prstGeom prst="rect">
+                            <a:avLst/>
+                          </a:prstGeom>
+                        </pic:spPr>
+                      </pic:pic>
+                    </a:graphicData>
+                  </a:graphic>
+                </wp:inline>
+              </w:drawing>
+            </w:r>
+          </w:p>
+        </w:tc>
+        <w:tc>
+          <w:tcPr>
+            <w:tcW w:w="4058" w:type="dxa"/>
+            <w:tcMar/>
+          </w:tcPr>
+          <w:p>
+            <w:pPr>
+              <w:pStyle w:val="Normal"/>
+              <w:rPr>
+                <w:noProof w:val="0"/>
+                <w:lang w:val="en-NZ"/>
+              </w:rPr>
+            </w:pPr>
+            <w:r>
+              <w:drawing>
+                <wp:inline wp14:editId="64B39EA8" wp14:anchorId="5B3B52E4">
+                  <wp:extent cx="2476500" cy="1024759"/>
+                  <wp:effectExtent l="0" t="0" r="0" b="0"/>
+                  <wp:docPr id="1816204131" name="" title=""/>
+                  <wp:cNvGraphicFramePr>
+                    <a:graphicFrameLocks noChangeAspect="1"/>
+                  </wp:cNvGraphicFramePr>
+                  <a:graphic>
+                    <a:graphicData uri="http://schemas.openxmlformats.org/drawingml/2006/picture">
+                      <pic:pic>
+                        <pic:nvPicPr>
+                          <pic:cNvPr id="0" name=""/>
+                          <pic:cNvPicPr/>
+                        </pic:nvPicPr>
+                        <pic:blipFill>
+                          <a:blip r:embed="R3e480a0a9db44ee5">
+                            <a:extLst>
+                              <a:ext xmlns:a="http://schemas.openxmlformats.org/drawingml/2006/main" uri="{28A0092B-C50C-407E-A947-70E740481C1C}">
+                                <a14:useLocalDpi val="0"/>
+                              </a:ext>
+                            </a:extLst>
+                          </a:blip>
+                          <a:stretch>
+                            <a:fillRect/>
+                          </a:stretch>
+                        </pic:blipFill>
+                        <pic:spPr>
+                          <a:xfrm>
+                            <a:off x="0" y="0"/>
+                            <a:ext cx="2476500" cy="1024759"/>
+                          </a:xfrm>
+                          <a:prstGeom prst="rect">
+                            <a:avLst/>
+                          </a:prstGeom>
+                        </pic:spPr>
+                      </pic:pic>
+                    </a:graphicData>
+                  </a:graphic>
+                </wp:inline>
+              </w:drawing>
+            </w:r>
+          </w:p>
+        </w:tc>
+      </w:tr>
+    </w:tbl>
+    <w:p>
+      <w:pPr>
+        <w:pStyle w:val="Normal"/>
+        <w:rPr>
+          <w:noProof w:val="0"/>
+          <w:lang w:val="en-NZ"/>
+        </w:rPr>
+      </w:pPr>
+    </w:p>
+    <w:p>
+      <w:pPr>
+        <w:pStyle w:val="Normal"/>
+        <w:rPr>
+          <w:rFonts w:ascii="arial" w:hAnsi="arial" w:eastAsia="arial" w:cs="arial"/>
+          <w:b w:val="1"/>
+          <w:bCs w:val="1"/>
+          <w:noProof w:val="0"/>
+          <w:sz w:val="34"/>
+          <w:szCs w:val="34"/>
+          <w:lang w:val="en-NZ"/>
+        </w:rPr>
+      </w:pPr>
+      <w:r>
+        <w:rPr>
+          <w:rFonts w:ascii="arial" w:hAnsi="arial" w:eastAsia="arial" w:cs="arial"/>
+          <w:b w:val="1"/>
+          <w:bCs w:val="1"/>
+          <w:noProof w:val="0"/>
+          <w:sz w:val="34"/>
+          <w:szCs w:val="34"/>
+          <w:lang w:val="en-NZ"/>
+        </w:rPr>
+        <w:t>Logo</w:t>
+      </w:r>
+    </w:p>
+    <w:p>
+      <w:pPr>
+        <w:pStyle w:val="Normal"/>
+        <w:rPr>
+          <w:rFonts w:ascii="arial" w:hAnsi="arial" w:eastAsia="arial" w:cs="arial"/>
+          <w:b w:val="1"/>
+          <w:bCs w:val="1"/>
+          <w:noProof w:val="0"/>
+          <w:sz w:val="34"/>
+          <w:szCs w:val="34"/>
+          <w:lang w:val="en-NZ"/>
+        </w:rPr>
+      </w:pPr>
+    </w:p>
+    <w:tbl>
+      <w:tblPr>
+        <w:tblStyle w:val="TableGrid"/>
+        <w:tblW w:w="0" w:type="auto"/>
+        <w:tblLayout w:type="fixed"/>
+        <w:tblLook w:val="06A0" w:firstRow="1" w:lastRow="0" w:firstColumn="1" w:lastColumn="0" w:noHBand="1" w:noVBand="1"/>
+      </w:tblPr>
+      <w:tblGrid>
+        <w:gridCol w:w="2955"/>
+        <w:gridCol w:w="3195"/>
+        <w:gridCol w:w="3210"/>
+      </w:tblGrid>
+      <w:tr>
+        <w:tc>
+          <w:tcPr>
+            <w:tcW w:w="2955" w:type="dxa"/>
+            <w:tcMar/>
+          </w:tcPr>
+          <w:p>
+            <w:pPr>
+              <w:pStyle w:val="Normal"/>
+              <w:bidi w:val="0"/>
+              <w:spacing w:before="0" w:beforeAutospacing="off" w:after="0" w:afterAutospacing="off" w:line="259" w:lineRule="auto"/>
+              <w:ind w:left="0" w:right="0"/>
+              <w:jc w:val="left"/>
+              <w:rPr>
+                <w:rFonts w:ascii="Arial" w:hAnsi="Arial" w:eastAsia="Arial" w:cs="Arial"/>
+                <w:noProof w:val="0"/>
+                <w:sz w:val="28"/>
+                <w:szCs w:val="28"/>
+                <w:lang w:val="en-NZ"/>
+              </w:rPr>
+            </w:pPr>
+            <w:r>
+              <w:rPr>
+                <w:rFonts w:ascii="Arial" w:hAnsi="Arial" w:eastAsia="Arial" w:cs="Arial"/>
+                <w:noProof w:val="0"/>
+                <w:sz w:val="28"/>
+                <w:szCs w:val="28"/>
+                <w:lang w:val="en-NZ"/>
+              </w:rPr>
+              <w:t xml:space="preserve">Before: </w:t>
+            </w:r>
+            <w:r>
+              <w:rPr>
+                <w:rFonts w:ascii="Arial" w:hAnsi="Arial" w:eastAsia="Arial" w:cs="Arial"/>
+                <w:noProof w:val="0"/>
+                <w:sz w:val="28"/>
+                <w:szCs w:val="28"/>
+                <w:lang w:val="en-NZ"/>
+              </w:rPr>
+              <w:t>overlapping</w:t>
+            </w:r>
+          </w:p>
+        </w:tc>
+        <w:tc>
+          <w:tcPr>
+            <w:tcW w:w="3195" w:type="dxa"/>
+            <w:tcMar/>
+          </w:tcPr>
+          <w:p>
+            <w:pPr>
+              <w:pStyle w:val="Normal"/>
+              <w:bidi w:val="0"/>
+              <w:spacing w:before="0" w:beforeAutospacing="off" w:after="0" w:afterAutospacing="off" w:line="259" w:lineRule="auto"/>
+              <w:ind w:left="0" w:right="0"/>
+              <w:jc w:val="left"/>
+              <w:rPr>
+                <w:rFonts w:ascii="Arial" w:hAnsi="Arial" w:eastAsia="Arial" w:cs="Arial"/>
+                <w:noProof w:val="0"/>
+                <w:sz w:val="28"/>
+                <w:szCs w:val="28"/>
+                <w:lang w:val="en-NZ"/>
+              </w:rPr>
+            </w:pPr>
+            <w:r>
+              <w:rPr>
+                <w:rFonts w:ascii="Arial" w:hAnsi="Arial" w:eastAsia="Arial" w:cs="Arial"/>
+                <w:noProof w:val="0"/>
+                <w:sz w:val="28"/>
+                <w:szCs w:val="28"/>
+                <w:lang w:val="en-NZ"/>
+              </w:rPr>
+              <w:t>After: no overlapping</w:t>
+            </w:r>
+            <w:r>
+              <w:rPr>
+                <w:rFonts w:ascii="Arial" w:hAnsi="Arial" w:eastAsia="Arial" w:cs="Arial"/>
+                <w:noProof w:val="0"/>
+                <w:sz w:val="28"/>
+                <w:szCs w:val="28"/>
+                <w:lang w:val="en-NZ"/>
+              </w:rPr>
+              <w:t xml:space="preserve"> </w:t>
+            </w:r>
+          </w:p>
+        </w:tc>
+        <w:tc>
+          <w:tcPr>
+            <w:tcW w:w="3210" w:type="dxa"/>
+            <w:tcMar/>
+          </w:tcPr>
+          <w:p>
+            <w:pPr>
+              <w:pStyle w:val="Normal"/>
+              <w:bidi w:val="0"/>
+              <w:spacing w:before="0" w:beforeAutospacing="off" w:after="0" w:afterAutospacing="off" w:line="259" w:lineRule="auto"/>
+              <w:ind w:left="0" w:right="0"/>
+              <w:jc w:val="left"/>
+              <w:rPr>
+                <w:rFonts w:ascii="Arial" w:hAnsi="Arial" w:eastAsia="Arial" w:cs="Arial"/>
+                <w:noProof w:val="0"/>
+                <w:sz w:val="28"/>
+                <w:szCs w:val="28"/>
+                <w:lang w:val="en-NZ"/>
+              </w:rPr>
+            </w:pPr>
+            <w:r>
+              <w:rPr>
+                <w:rFonts w:ascii="Arial" w:hAnsi="Arial" w:eastAsia="Arial" w:cs="Arial"/>
+                <w:noProof w:val="0"/>
+                <w:sz w:val="28"/>
+                <w:szCs w:val="28"/>
+                <w:lang w:val="en-NZ"/>
+              </w:rPr>
+              <w:t>Final: fading</w:t>
+            </w:r>
+            <w:r>
+              <w:rPr>
+                <w:rFonts w:ascii="Arial" w:hAnsi="Arial" w:eastAsia="Arial" w:cs="Arial"/>
+                <w:noProof w:val="0"/>
+                <w:sz w:val="28"/>
+                <w:szCs w:val="28"/>
+                <w:lang w:val="en-NZ"/>
+              </w:rPr>
+              <w:t xml:space="preserve"> </w:t>
+            </w:r>
+          </w:p>
+          <w:p>
+            <w:pPr>
+              <w:pStyle w:val="Normal"/>
+              <w:bidi w:val="0"/>
+              <w:spacing w:before="0" w:beforeAutospacing="off" w:after="0" w:afterAutospacing="off" w:line="259" w:lineRule="auto"/>
+              <w:ind w:left="0" w:right="0"/>
+              <w:jc w:val="left"/>
+              <w:rPr>
+                <w:rFonts w:ascii="Arial" w:hAnsi="Arial" w:eastAsia="Arial" w:cs="Arial"/>
+                <w:noProof w:val="0"/>
+                <w:sz w:val="28"/>
+                <w:szCs w:val="28"/>
+                <w:lang w:val="en-NZ"/>
+              </w:rPr>
+            </w:pPr>
+          </w:p>
+        </w:tc>
+      </w:tr>
+      <w:tr>
+        <w:tc>
+          <w:tcPr>
+            <w:tcW w:w="2955" w:type="dxa"/>
+            <w:tcMar/>
+          </w:tcPr>
+          <w:p>
+            <w:pPr>
+              <w:pStyle w:val="Normal"/>
+            </w:pPr>
+            <w:r>
+              <w:drawing>
+                <wp:inline wp14:editId="5F231FB9" wp14:anchorId="222296F1">
+                  <wp:extent cx="1781175" cy="1285875"/>
+                  <wp:effectExtent l="0" t="0" r="0" b="0"/>
+                  <wp:docPr id="1512502054" name="" title=""/>
+                  <wp:cNvGraphicFramePr>
+                    <a:graphicFrameLocks noChangeAspect="1"/>
+                  </wp:cNvGraphicFramePr>
+                  <a:graphic>
+                    <a:graphicData uri="http://schemas.openxmlformats.org/drawingml/2006/picture">
+                      <pic:pic>
+                        <pic:nvPicPr>
+                          <pic:cNvPr id="0" name=""/>
+                          <pic:cNvPicPr/>
+                        </pic:nvPicPr>
+                        <pic:blipFill>
+                          <a:blip r:embed="Rb76d5b808c04458e">
+                            <a:extLst>
+                              <a:ext xmlns:a="http://schemas.openxmlformats.org/drawingml/2006/main" uri="{28A0092B-C50C-407E-A947-70E740481C1C}">
+                                <a14:useLocalDpi val="0"/>
+                              </a:ext>
+                            </a:extLst>
+                          </a:blip>
+                          <a:stretch>
+                            <a:fillRect/>
+                          </a:stretch>
+                        </pic:blipFill>
+                        <pic:spPr>
+                          <a:xfrm>
+                            <a:off x="0" y="0"/>
+                            <a:ext cx="1781175" cy="1285875"/>
+                          </a:xfrm>
+                          <a:prstGeom prst="rect">
+                            <a:avLst/>
+                          </a:prstGeom>
+                        </pic:spPr>
+                      </pic:pic>
+                    </a:graphicData>
+                  </a:graphic>
+                </wp:inline>
+              </w:drawing>
+            </w:r>
+          </w:p>
+        </w:tc>
+        <w:tc>
+          <w:tcPr>
+            <w:tcW w:w="3195" w:type="dxa"/>
+            <w:tcMar/>
+          </w:tcPr>
+          <w:p>
+            <w:pPr>
+              <w:pStyle w:val="Normal"/>
+              <w:rPr>
+                <w:noProof w:val="0"/>
+                <w:lang w:val="en-NZ"/>
+              </w:rPr>
+            </w:pPr>
+            <w:r>
+              <w:drawing>
+                <wp:inline wp14:editId="0155BD3E" wp14:anchorId="6D0A819C">
+                  <wp:extent cx="1943100" cy="1238250"/>
+                  <wp:effectExtent l="0" t="0" r="0" b="0"/>
+                  <wp:docPr id="1271483146" name="" title=""/>
+                  <wp:cNvGraphicFramePr>
+                    <a:graphicFrameLocks noChangeAspect="1"/>
+                  </wp:cNvGraphicFramePr>
+                  <a:graphic>
+                    <a:graphicData uri="http://schemas.openxmlformats.org/drawingml/2006/picture">
+                      <pic:pic>
+                        <pic:nvPicPr>
+                          <pic:cNvPr id="0" name=""/>
+                          <pic:cNvPicPr/>
+                        </pic:nvPicPr>
+                        <pic:blipFill>
+                          <a:blip r:embed="R905b1ade35934868">
+                            <a:extLst>
+                              <a:ext xmlns:a="http://schemas.openxmlformats.org/drawingml/2006/main" uri="{28A0092B-C50C-407E-A947-70E740481C1C}">
+                                <a14:useLocalDpi val="0"/>
+                              </a:ext>
+                            </a:extLst>
+                          </a:blip>
+                          <a:stretch>
+                            <a:fillRect/>
+                          </a:stretch>
+                        </pic:blipFill>
+                        <pic:spPr>
+                          <a:xfrm>
+                            <a:off x="0" y="0"/>
+                            <a:ext cx="1943100" cy="1238250"/>
+                          </a:xfrm>
+                          <a:prstGeom prst="rect">
+                            <a:avLst/>
+                          </a:prstGeom>
+                        </pic:spPr>
+                      </pic:pic>
+                    </a:graphicData>
+                  </a:graphic>
+                </wp:inline>
+              </w:drawing>
+            </w:r>
+          </w:p>
+        </w:tc>
+        <w:tc>
+          <w:tcPr>
+            <w:tcW w:w="3210" w:type="dxa"/>
+            <w:tcMar/>
+          </w:tcPr>
+          <w:p>
+            <w:pPr>
+              <w:pStyle w:val="Normal"/>
+              <w:rPr>
+                <w:noProof w:val="0"/>
+                <w:lang w:val="en-NZ"/>
+              </w:rPr>
+            </w:pPr>
+            <w:r>
+              <w:drawing>
+                <wp:inline wp14:editId="163C105E" wp14:anchorId="2A4D213B">
+                  <wp:extent cx="1943100" cy="1095375"/>
+                  <wp:effectExtent l="0" t="0" r="0" b="0"/>
+                  <wp:docPr id="545250544" name="" title=""/>
+                  <wp:cNvGraphicFramePr>
+                    <a:graphicFrameLocks noChangeAspect="1"/>
+                  </wp:cNvGraphicFramePr>
+                  <a:graphic>
+                    <a:graphicData uri="http://schemas.openxmlformats.org/drawingml/2006/picture">
+                      <pic:pic>
+                        <pic:nvPicPr>
+                          <pic:cNvPr id="0" name=""/>
+                          <pic:cNvPicPr/>
+                        </pic:nvPicPr>
+                        <pic:blipFill>
+                          <a:blip r:embed="Rc4ff4ff88c404eaf">
+                            <a:extLst>
+                              <a:ext xmlns:a="http://schemas.openxmlformats.org/drawingml/2006/main" uri="{28A0092B-C50C-407E-A947-70E740481C1C}">
+                                <a14:useLocalDpi val="0"/>
+                              </a:ext>
+                            </a:extLst>
+                          </a:blip>
+                          <a:stretch>
+                            <a:fillRect/>
+                          </a:stretch>
+                        </pic:blipFill>
+                        <pic:spPr>
+                          <a:xfrm>
+                            <a:off x="0" y="0"/>
+                            <a:ext cx="1943100" cy="1095375"/>
+                          </a:xfrm>
+                          <a:prstGeom prst="rect">
+                            <a:avLst/>
+                          </a:prstGeom>
+                        </pic:spPr>
+                      </pic:pic>
+                    </a:graphicData>
+                  </a:graphic>
+                </wp:inline>
+              </w:drawing>
+            </w:r>
+          </w:p>
+        </w:tc>
+      </w:tr>
+    </w:tbl>
+    <w:p>
+      <w:pPr>
+        <w:pStyle w:val="Normal"/>
+        <w:rPr>
+          <w:noProof w:val="0"/>
+          <w:lang w:val="en-NZ"/>
+        </w:rPr>
+      </w:pPr>
+    </w:p>
+    <w:p>
+      <w:pPr>
+        <w:pStyle w:val="Normal"/>
+        <w:rPr>
+          <w:noProof w:val="0"/>
+          <w:lang w:val="en-NZ"/>
+        </w:rPr>
+      </w:pPr>
+    </w:p>
+    <w:p>
+      <w:pPr>
+        <w:pStyle w:val="Normal"/>
+        <w:rPr>
+          <w:noProof w:val="0"/>
+          <w:lang w:val="en-NZ"/>
+        </w:rPr>
+      </w:pPr>
+    </w:p>
+    <w:p>
+      <w:pPr>
+        <w:pStyle w:val="Normal"/>
+        <w:rPr>
+          <w:noProof w:val="0"/>
+          <w:lang w:val="en-NZ"/>
+        </w:rPr>
+      </w:pPr>
+    </w:p>
+    <w:p>
+      <w:pPr>
+        <w:pStyle w:val="Normal"/>
+        <w:rPr>
+          <w:noProof w:val="0"/>
+          <w:lang w:val="en-NZ"/>
+        </w:rPr>
+      </w:pPr>
+    </w:p>
+    <w:p>
+      <w:pPr>
+        <w:pStyle w:val="Normal"/>
+        <w:rPr>
+          <w:noProof w:val="0"/>
+          <w:lang w:val="en-NZ"/>
+        </w:rPr>
+      </w:pPr>
+    </w:p>
+    <w:p>
+      <w:pPr>
+        <w:pStyle w:val="Normal"/>
+        <w:rPr>
+          <w:noProof w:val="0"/>
+          <w:lang w:val="en-NZ"/>
+        </w:rPr>
+      </w:pPr>
+    </w:p>
+    <w:p>
+      <w:pPr>
+        <w:pStyle w:val="Normal"/>
+        <w:rPr>
+          <w:noProof w:val="0"/>
+          <w:lang w:val="en-NZ"/>
+        </w:rPr>
+      </w:pPr>
+    </w:p>
+    <w:p>
+      <w:pPr>
+        <w:pStyle w:val="Normal"/>
+        <w:rPr>
+          <w:noProof w:val="0"/>
+          <w:lang w:val="en-NZ"/>
+        </w:rPr>
+      </w:pPr>
+    </w:p>
+    <w:p>
+      <w:pPr>
+        <w:pStyle w:val="Normal"/>
+        <w:rPr>
+          <w:noProof w:val="0"/>
+          <w:lang w:val="en-NZ"/>
+        </w:rPr>
+      </w:pPr>
+    </w:p>
+    <w:p>
+      <w:pPr>
+        <w:pStyle w:val="Normal"/>
+        <w:rPr>
+          <w:noProof w:val="0"/>
+          <w:lang w:val="en-NZ"/>
+        </w:rPr>
+      </w:pPr>
+    </w:p>
+    <w:p>
+      <w:pPr>
+        <w:pStyle w:val="Normal"/>
+        <w:rPr>
+          <w:noProof w:val="0"/>
+          <w:lang w:val="en-NZ"/>
+        </w:rPr>
+      </w:pPr>
+    </w:p>
+    <w:p>
+      <w:pPr>
+        <w:pStyle w:val="Normal"/>
+        <w:rPr>
+          <w:noProof w:val="0"/>
+          <w:lang w:val="en-NZ"/>
+        </w:rPr>
+      </w:pPr>
+    </w:p>
+    <w:p>
+      <w:pPr>
+        <w:pStyle w:val="Normal"/>
+        <w:rPr>
+          <w:noProof w:val="0"/>
+          <w:lang w:val="en-NZ"/>
+        </w:rPr>
+      </w:pPr>
+    </w:p>
+    <w:p>
+      <w:pPr>
+        <w:pStyle w:val="Normal"/>
+        <w:rPr>
+          <w:noProof w:val="0"/>
+          <w:lang w:val="en-NZ"/>
+        </w:rPr>
+      </w:pPr>
+    </w:p>
+    <w:p>
+      <w:pPr>
+        <w:pStyle w:val="Normal"/>
+        <w:rPr>
+          <w:noProof w:val="0"/>
+          <w:lang w:val="en-NZ"/>
+        </w:rPr>
+      </w:pPr>
+    </w:p>
+    <w:p>
+      <w:pPr>
+        <w:pStyle w:val="Normal"/>
+        <w:rPr>
+          <w:noProof w:val="0"/>
+          <w:lang w:val="en-NZ"/>
+        </w:rPr>
+      </w:pPr>
+    </w:p>
+    <w:p>
+      <w:pPr>
+        <w:pStyle w:val="Normal"/>
+        <w:rPr>
+          <w:noProof w:val="0"/>
+          <w:lang w:val="en-NZ"/>
+        </w:rPr>
+      </w:pPr>
+    </w:p>
+    <w:p>
+      <w:pPr>
+        <w:pStyle w:val="Normal"/>
+        <w:rPr>
+          <w:noProof w:val="0"/>
+          <w:lang w:val="en-NZ"/>
+        </w:rPr>
+      </w:pPr>
+    </w:p>
+    <w:p>
+      <w:pPr>
+        <w:pStyle w:val="Normal"/>
+        <w:rPr>
+          <w:noProof w:val="0"/>
+          <w:lang w:val="en-NZ"/>
+        </w:rPr>
+      </w:pPr>
+    </w:p>
+    <w:p>
+      <w:pPr>
+        <w:pStyle w:val="Normal"/>
+        <w:rPr>
+          <w:noProof w:val="0"/>
+          <w:lang w:val="en-NZ"/>
+        </w:rPr>
+      </w:pPr>
+    </w:p>
+    <w:p>
+      <w:pPr>
+        <w:pStyle w:val="Normal"/>
+        <w:rPr>
+          <w:noProof w:val="0"/>
+          <w:lang w:val="en-NZ"/>
+        </w:rPr>
+      </w:pPr>
+    </w:p>
+    <w:p>
+      <w:pPr>
+        <w:pStyle w:val="Normal"/>
+        <w:rPr>
+          <w:noProof w:val="0"/>
+          <w:lang w:val="en-NZ"/>
+        </w:rPr>
+      </w:pPr>
+    </w:p>
+    <w:p>
+      <w:pPr>
+        <w:pStyle w:val="Normal"/>
+        <w:rPr>
+          <w:noProof w:val="0"/>
+          <w:lang w:val="en-NZ"/>
+        </w:rPr>
+      </w:pPr>
+    </w:p>
+    <w:p>
+      <w:pPr>
+        <w:pStyle w:val="Normal"/>
+        <w:rPr>
+          <w:noProof w:val="0"/>
+          <w:lang w:val="en-NZ"/>
+        </w:rPr>
+      </w:pPr>
+    </w:p>
+    <w:p>
+      <w:pPr>
+        <w:pStyle w:val="Normal"/>
+        <w:rPr>
+          <w:noProof w:val="0"/>
+          <w:lang w:val="en-NZ"/>
+        </w:rPr>
+      </w:pPr>
+    </w:p>
+    <w:p>
+      <w:pPr>
+        <w:pStyle w:val="Normal"/>
+        <w:rPr>
+          <w:noProof w:val="0"/>
+          <w:lang w:val="en-NZ"/>
+        </w:rPr>
+      </w:pPr>
+    </w:p>
+    <w:p>
+      <w:pPr>
+        <w:pStyle w:val="Normal"/>
+        <w:rPr>
+          <w:noProof w:val="0"/>
+          <w:lang w:val="en-NZ"/>
+        </w:rPr>
+      </w:pPr>
+    </w:p>
+    <w:p>
+      <w:pPr>
+        <w:pStyle w:val="Normal"/>
+        <w:rPr>
+          <w:noProof w:val="0"/>
+          <w:lang w:val="en-NZ"/>
+        </w:rPr>
+      </w:pPr>
+    </w:p>
+    <w:p>
+      <w:pPr>
+        <w:pStyle w:val="Normal"/>
+        <w:rPr>
+          <w:noProof w:val="0"/>
+          <w:lang w:val="en-NZ"/>
+        </w:rPr>
+      </w:pPr>
+    </w:p>
+    <w:p>
+      <w:pPr>
+        <w:pStyle w:val="Normal"/>
+        <w:rPr>
+          <w:noProof w:val="0"/>
+          <w:lang w:val="en-NZ"/>
+        </w:rPr>
+      </w:pPr>
+    </w:p>
+    <w:p>
+      <w:pPr>
+        <w:pStyle w:val="Normal"/>
+        <w:rPr>
+          <w:noProof w:val="0"/>
+          <w:lang w:val="en-NZ"/>
+        </w:rPr>
+      </w:pPr>
+    </w:p>
+    <w:p>
+      <w:pPr>
+        <w:pStyle w:val="Normal"/>
+        <w:rPr>
+          <w:rFonts w:ascii="arial" w:hAnsi="arial" w:eastAsia="arial" w:cs="arial"/>
+          <w:b w:val="1"/>
+          <w:bCs w:val="1"/>
+          <w:noProof w:val="0"/>
+          <w:sz w:val="34"/>
+          <w:szCs w:val="34"/>
+          <w:lang w:val="en-NZ"/>
+        </w:rPr>
+      </w:pPr>
+      <w:r>
+        <w:rPr>
+          <w:rFonts w:ascii="arial" w:hAnsi="arial" w:eastAsia="arial" w:cs="arial"/>
+          <w:b w:val="1"/>
+          <w:bCs w:val="1"/>
+          <w:noProof w:val="0"/>
+          <w:sz w:val="34"/>
+          <w:szCs w:val="34"/>
+          <w:lang w:val="en-NZ"/>
+        </w:rPr>
+        <w:t>Refinements</w:t>
+      </w:r>
+      <w:r>
+        <w:rPr>
+          <w:rFonts w:ascii="arial" w:hAnsi="arial" w:eastAsia="arial" w:cs="arial"/>
+          <w:b w:val="1"/>
+          <w:bCs w:val="1"/>
+          <w:noProof w:val="0"/>
+          <w:sz w:val="34"/>
+          <w:szCs w:val="34"/>
+          <w:lang w:val="en-NZ"/>
+        </w:rPr>
+        <w:t xml:space="preserve"> during </w:t>
+      </w:r>
+      <w:r>
+        <w:rPr>
+          <w:rFonts w:ascii="arial" w:hAnsi="arial" w:eastAsia="arial" w:cs="arial"/>
+          <w:b w:val="1"/>
+          <w:bCs w:val="1"/>
+          <w:noProof w:val="0"/>
+          <w:sz w:val="34"/>
+          <w:szCs w:val="34"/>
+          <w:lang w:val="en-NZ"/>
+        </w:rPr>
+        <w:t>Making of</w:t>
+      </w:r>
+      <w:r>
+        <w:rPr>
+          <w:rFonts w:ascii="arial" w:hAnsi="arial" w:eastAsia="arial" w:cs="arial"/>
+          <w:b w:val="1"/>
+          <w:bCs w:val="1"/>
+          <w:noProof w:val="0"/>
+          <w:sz w:val="34"/>
+          <w:szCs w:val="34"/>
+          <w:lang w:val="en-NZ"/>
+        </w:rPr>
+        <w:t xml:space="preserve"> Website</w:t>
+      </w:r>
+    </w:p>
+    <w:p>
+      <w:pPr>
+        <w:pStyle w:val="Normal"/>
+        <w:rPr>
+          <w:rFonts w:ascii="arial" w:hAnsi="arial" w:eastAsia="arial" w:cs="arial"/>
+          <w:b w:val="1"/>
+          <w:bCs w:val="1"/>
+          <w:noProof w:val="0"/>
+          <w:sz w:val="34"/>
+          <w:szCs w:val="34"/>
+          <w:lang w:val="en-NZ"/>
+        </w:rPr>
+      </w:pPr>
+    </w:p>
+    <w:p>
+      <w:pPr>
+        <w:pStyle w:val="Normal"/>
+        <w:rPr>
+          <w:rFonts w:ascii="Arial" w:hAnsi="Arial" w:eastAsia="Arial" w:cs="Arial"/>
+          <w:b w:val="1"/>
+          <w:bCs w:val="1"/>
+          <w:noProof w:val="0"/>
+          <w:sz w:val="34"/>
+          <w:szCs w:val="34"/>
+          <w:lang w:val="en-NZ"/>
+        </w:rPr>
+      </w:pPr>
+      <w:r>
+        <w:rPr>
+          <w:rFonts w:ascii="Arial" w:hAnsi="Arial" w:eastAsia="Arial" w:cs="Arial"/>
+          <w:b w:val="1"/>
+          <w:bCs w:val="1"/>
+          <w:noProof w:val="0"/>
+          <w:sz w:val="34"/>
+          <w:szCs w:val="34"/>
+          <w:lang w:val="en-NZ"/>
+        </w:rPr>
+        <w:t>Sidebar</w:t>
+      </w:r>
+    </w:p>
+    <w:tbl>
+      <w:tblPr>
+        <w:tblStyle w:val="TableGrid"/>
+        <w:tblW w:w="0" w:type="auto"/>
+        <w:tblLayout w:type="fixed"/>
+        <w:tblLook w:val="06A0" w:firstRow="1" w:lastRow="0" w:firstColumn="1" w:lastColumn="0" w:noHBand="1" w:noVBand="1"/>
+      </w:tblPr>
+      <w:tblGrid>
+        <w:gridCol w:w="4680"/>
+        <w:gridCol w:w="4680"/>
+      </w:tblGrid>
+      <w:tr>
+        <w:tc>
+          <w:tcPr>
+            <w:tcW w:w="4680" w:type="dxa"/>
+            <w:tcMar/>
+          </w:tcPr>
+          <w:p>
+            <w:pPr>
+              <w:pStyle w:val="Normal"/>
+              <w:rPr>
+                <w:rFonts w:ascii="Arial" w:hAnsi="Arial" w:eastAsia="Arial" w:cs="Arial"/>
+                <w:noProof w:val="0"/>
+                <w:sz w:val="28"/>
+                <w:szCs w:val="28"/>
+                <w:lang w:val="en-NZ"/>
+              </w:rPr>
+            </w:pPr>
+            <w:r>
+              <w:rPr>
+                <w:rFonts w:ascii="Arial" w:hAnsi="Arial" w:eastAsia="Arial" w:cs="Arial"/>
+                <w:noProof w:val="0"/>
+                <w:sz w:val="28"/>
+                <w:szCs w:val="28"/>
+                <w:lang w:val="en-NZ"/>
+              </w:rPr>
+              <w:t>Be</w:t>
+            </w:r>
+            <w:r>
+              <w:rPr>
+                <w:rFonts w:ascii="Arial" w:hAnsi="Arial" w:eastAsia="Arial" w:cs="Arial"/>
+                <w:noProof w:val="0"/>
+                <w:sz w:val="28"/>
+                <w:szCs w:val="28"/>
+                <w:lang w:val="en-NZ"/>
+              </w:rPr>
+              <w:t>fore</w:t>
+            </w:r>
+          </w:p>
+          <w:p>
+            <w:pPr>
+              <w:pStyle w:val="Normal"/>
+              <w:rPr>
+                <w:noProof w:val="0"/>
+                <w:lang w:val="en-NZ"/>
+              </w:rPr>
+            </w:pPr>
+          </w:p>
+        </w:tc>
+        <w:tc>
+          <w:tcPr>
+            <w:tcW w:w="4680" w:type="dxa"/>
+            <w:tcMar/>
+          </w:tcPr>
+          <w:p>
+            <w:pPr>
+              <w:pStyle w:val="Normal"/>
+              <w:bidi w:val="0"/>
+              <w:spacing w:before="0" w:beforeAutospacing="off" w:after="0" w:afterAutospacing="off" w:line="259" w:lineRule="auto"/>
+              <w:ind w:left="0" w:right="0"/>
+              <w:jc w:val="left"/>
+              <w:rPr>
+                <w:rFonts w:ascii="Arial" w:hAnsi="Arial" w:eastAsia="Arial" w:cs="Arial"/>
+                <w:noProof w:val="0"/>
+                <w:sz w:val="28"/>
+                <w:szCs w:val="28"/>
+                <w:lang w:val="en-NZ"/>
+              </w:rPr>
+            </w:pPr>
+            <w:r>
+              <w:rPr>
+                <w:rFonts w:ascii="Arial" w:hAnsi="Arial" w:eastAsia="Arial" w:cs="Arial"/>
+                <w:noProof w:val="0"/>
+                <w:sz w:val="28"/>
+                <w:szCs w:val="28"/>
+                <w:lang w:val="en-NZ"/>
+              </w:rPr>
+              <w:t>After</w:t>
+            </w:r>
+          </w:p>
+        </w:tc>
+      </w:tr>
+      <w:tr>
+        <w:tc>
+          <w:tcPr>
+            <w:tcW w:w="4680" w:type="dxa"/>
+            <w:tcMar/>
+          </w:tcPr>
+          <w:p>
+            <w:pPr>
+              <w:pStyle w:val="Normal"/>
+              <w:rPr>
+                <w:noProof w:val="0"/>
+                <w:lang w:val="en-NZ"/>
+              </w:rPr>
+            </w:pPr>
+            <w:r>
+              <w:drawing>
+                <wp:inline wp14:editId="454E51D2" wp14:anchorId="3BAE4B79">
+                  <wp:extent cx="2886075" cy="1466850"/>
+                  <wp:effectExtent l="0" t="0" r="0" b="0"/>
+                  <wp:docPr id="713422463" name="" title=""/>
+                  <wp:cNvGraphicFramePr>
+                    <a:graphicFrameLocks noChangeAspect="1"/>
+                  </wp:cNvGraphicFramePr>
+                  <a:graphic>
+                    <a:graphicData uri="http://schemas.openxmlformats.org/drawingml/2006/picture">
+                      <pic:pic>
+                        <pic:nvPicPr>
+                          <pic:cNvPr id="0" name=""/>
+                          <pic:cNvPicPr/>
+                        </pic:nvPicPr>
+                        <pic:blipFill>
+                          <a:blip r:embed="R226a4e7173e74b52">
+                            <a:extLst>
+                              <a:ext xmlns:a="http://schemas.openxmlformats.org/drawingml/2006/main" uri="{28A0092B-C50C-407E-A947-70E740481C1C}">
+                                <a14:useLocalDpi val="0"/>
+                              </a:ext>
+                            </a:extLst>
+                          </a:blip>
+                          <a:stretch>
+                            <a:fillRect/>
+                          </a:stretch>
+                        </pic:blipFill>
+                        <pic:spPr>
+                          <a:xfrm>
+                            <a:off x="0" y="0"/>
+                            <a:ext cx="2886075" cy="1466850"/>
+                          </a:xfrm>
+                          <a:prstGeom prst="rect">
+                            <a:avLst/>
+                          </a:prstGeom>
+                        </pic:spPr>
+                      </pic:pic>
+                    </a:graphicData>
+                  </a:graphic>
+                </wp:inline>
+              </w:drawing>
+            </w:r>
+          </w:p>
+        </w:tc>
+        <w:tc>
+          <w:tcPr>
+            <w:tcW w:w="4680" w:type="dxa"/>
+            <w:tcMar/>
+          </w:tcPr>
+          <w:p>
+            <w:pPr>
+              <w:pStyle w:val="Normal"/>
+              <w:rPr>
+                <w:noProof w:val="0"/>
+                <w:lang w:val="en-NZ"/>
+              </w:rPr>
+            </w:pPr>
+            <w:r>
+              <w:drawing>
+                <wp:inline wp14:editId="3DCFFFE8" wp14:anchorId="324B7DBB">
+                  <wp:extent cx="2886075" cy="1524000"/>
+                  <wp:effectExtent l="0" t="0" r="0" b="0"/>
+                  <wp:docPr id="656953666" name="" title=""/>
+                  <wp:cNvGraphicFramePr>
+                    <a:graphicFrameLocks noChangeAspect="1"/>
+                  </wp:cNvGraphicFramePr>
+                  <a:graphic>
+                    <a:graphicData uri="http://schemas.openxmlformats.org/drawingml/2006/picture">
+                      <pic:pic>
+                        <pic:nvPicPr>
+                          <pic:cNvPr id="0" name=""/>
+                          <pic:cNvPicPr/>
+                        </pic:nvPicPr>
+                        <pic:blipFill>
+                          <a:blip r:embed="Rf739d6cebf304464">
+                            <a:extLst>
+                              <a:ext xmlns:a="http://schemas.openxmlformats.org/drawingml/2006/main" uri="{28A0092B-C50C-407E-A947-70E740481C1C}">
+                                <a14:useLocalDpi val="0"/>
+                              </a:ext>
+                            </a:extLst>
+                          </a:blip>
+                          <a:stretch>
+                            <a:fillRect/>
+                          </a:stretch>
+                        </pic:blipFill>
+                        <pic:spPr>
+                          <a:xfrm>
+                            <a:off x="0" y="0"/>
+                            <a:ext cx="2886075" cy="1524000"/>
+                          </a:xfrm>
+                          <a:prstGeom prst="rect">
+                            <a:avLst/>
+                          </a:prstGeom>
+                        </pic:spPr>
+                      </pic:pic>
+                    </a:graphicData>
+                  </a:graphic>
+                </wp:inline>
+              </w:drawing>
+            </w:r>
+          </w:p>
+        </w:tc>
+      </w:tr>
+    </w:tbl>
+    <w:p>
+      <w:pPr>
+        <w:pStyle w:val="Normal"/>
+        <w:rPr>
+          <w:rFonts w:ascii="Arial" w:hAnsi="Arial" w:eastAsia="Arial" w:cs="Arial"/>
+          <w:noProof w:val="0"/>
+          <w:sz w:val="24"/>
+          <w:szCs w:val="24"/>
+          <w:lang w:val="en-NZ"/>
+        </w:rPr>
+      </w:pPr>
+    </w:p>
+    <w:p>
+      <w:pPr>
+        <w:pStyle w:val="Normal"/>
+        <w:rPr>
+          <w:rFonts w:ascii="Arial" w:hAnsi="Arial" w:eastAsia="Arial" w:cs="Arial"/>
+          <w:noProof w:val="0"/>
+          <w:sz w:val="24"/>
+          <w:szCs w:val="24"/>
+          <w:lang w:val="en-NZ"/>
+        </w:rPr>
+      </w:pPr>
+      <w:r>
+        <w:rPr>
+          <w:rFonts w:ascii="Arial" w:hAnsi="Arial" w:eastAsia="Arial" w:cs="Arial"/>
+          <w:noProof w:val="0"/>
+          <w:sz w:val="24"/>
+          <w:szCs w:val="24"/>
+          <w:lang w:val="en-NZ"/>
+        </w:rPr>
+        <w:t xml:space="preserve">In the sidebar, when I tried adding the link for </w:t>
+      </w:r>
+      <w:r>
+        <w:rPr>
+          <w:rFonts w:ascii="Arial" w:hAnsi="Arial" w:eastAsia="Arial" w:cs="Arial"/>
+          <w:noProof w:val="0"/>
+          <w:sz w:val="24"/>
+          <w:szCs w:val="24"/>
+          <w:lang w:val="en-NZ"/>
+        </w:rPr>
+        <w:t>Burgerfuel</w:t>
+      </w:r>
+      <w:r>
+        <w:rPr>
+          <w:rFonts w:ascii="Arial" w:hAnsi="Arial" w:eastAsia="Arial" w:cs="Arial"/>
+          <w:noProof w:val="0"/>
+          <w:sz w:val="24"/>
+          <w:szCs w:val="24"/>
+          <w:lang w:val="en-NZ"/>
+        </w:rPr>
+        <w:t xml:space="preserve">, it took a long </w:t>
+      </w:r>
+      <w:r>
+        <w:rPr>
+          <w:rFonts w:ascii="Arial" w:hAnsi="Arial" w:eastAsia="Arial" w:cs="Arial"/>
+          <w:noProof w:val="0"/>
+          <w:sz w:val="24"/>
+          <w:szCs w:val="24"/>
+          <w:lang w:val="en-NZ"/>
+        </w:rPr>
+        <w:t>time</w:t>
+      </w:r>
+      <w:r>
+        <w:rPr>
+          <w:rFonts w:ascii="Arial" w:hAnsi="Arial" w:eastAsia="Arial" w:cs="Arial"/>
+          <w:noProof w:val="0"/>
+          <w:sz w:val="24"/>
+          <w:szCs w:val="24"/>
+          <w:lang w:val="en-NZ"/>
+        </w:rPr>
+        <w:t xml:space="preserve"> to load so I could not anchor that link initially, but then afterwards it loaded.</w:t>
+      </w:r>
+    </w:p>
+    <w:p>
+      <w:pPr>
+        <w:pStyle w:val="Normal"/>
+        <w:rPr>
+          <w:rFonts w:ascii="Arial" w:hAnsi="Arial" w:eastAsia="Arial" w:cs="Arial"/>
+          <w:noProof w:val="0"/>
+          <w:sz w:val="24"/>
+          <w:szCs w:val="24"/>
+          <w:lang w:val="en-NZ"/>
+        </w:rPr>
+      </w:pPr>
+    </w:p>
+    <w:p>
+      <w:pPr>
+        <w:pStyle w:val="Normal"/>
+        <w:bidi w:val="0"/>
+        <w:spacing w:before="0" w:beforeAutospacing="off" w:after="160" w:afterAutospacing="off" w:line="259" w:lineRule="auto"/>
+        <w:ind w:left="0" w:right="0"/>
+        <w:jc w:val="left"/>
+        <w:rPr>
+          <w:rFonts w:ascii="arial" w:hAnsi="arial" w:eastAsia="arial" w:cs="arial"/>
+          <w:b w:val="1"/>
+          <w:bCs w:val="1"/>
+          <w:noProof w:val="0"/>
+          <w:sz w:val="34"/>
+          <w:szCs w:val="34"/>
+          <w:lang w:val="en-NZ"/>
+        </w:rPr>
+      </w:pPr>
+      <w:r>
+        <w:rPr>
+          <w:rFonts w:ascii="arial" w:hAnsi="arial" w:eastAsia="arial" w:cs="arial"/>
+          <w:b w:val="1"/>
+          <w:bCs w:val="1"/>
+          <w:noProof w:val="0"/>
+          <w:sz w:val="34"/>
+          <w:szCs w:val="34"/>
+          <w:lang w:val="en-NZ"/>
+        </w:rPr>
+        <w:t>L</w:t>
+      </w:r>
+      <w:r>
+        <w:rPr>
+          <w:rFonts w:ascii="arial" w:hAnsi="arial" w:eastAsia="arial" w:cs="arial"/>
+          <w:b w:val="1"/>
+          <w:bCs w:val="1"/>
+          <w:noProof w:val="0"/>
+          <w:sz w:val="34"/>
+          <w:szCs w:val="34"/>
+          <w:lang w:val="en-NZ"/>
+        </w:rPr>
+        <w:t>ogo</w:t>
+      </w:r>
+    </w:p>
+    <w:tbl>
+      <w:tblPr>
+        <w:tblStyle w:val="TableGrid"/>
+        <w:tblW w:w="0" w:type="auto"/>
+        <w:tblLayout w:type="fixed"/>
+        <w:tblLook w:val="06A0" w:firstRow="1" w:lastRow="0" w:firstColumn="1" w:lastColumn="0" w:noHBand="1" w:noVBand="1"/>
+      </w:tblPr>
+      <w:tblGrid>
+        <w:gridCol w:w="4680"/>
+        <w:gridCol w:w="4680"/>
+      </w:tblGrid>
+      <w:tr>
+        <w:tc>
+          <w:tcPr>
+            <w:tcW w:w="4680" w:type="dxa"/>
+            <w:tcMar/>
+          </w:tcPr>
+          <w:p>
+            <w:pPr>
+              <w:pStyle w:val="Normal"/>
+              <w:bidi w:val="0"/>
+              <w:spacing w:before="0" w:beforeAutospacing="off" w:after="0" w:afterAutospacing="off" w:line="259" w:lineRule="auto"/>
+              <w:ind w:left="0" w:right="0"/>
+              <w:jc w:val="left"/>
+              <w:rPr>
+                <w:rFonts w:ascii="Arial" w:hAnsi="Arial" w:eastAsia="Arial" w:cs="Arial"/>
+                <w:noProof w:val="0"/>
+                <w:sz w:val="28"/>
+                <w:szCs w:val="28"/>
+                <w:lang w:val="en-NZ"/>
+              </w:rPr>
+            </w:pPr>
+            <w:r>
+              <w:rPr>
+                <w:rFonts w:ascii="Arial" w:hAnsi="Arial" w:eastAsia="Arial" w:cs="Arial"/>
+                <w:noProof w:val="0"/>
+                <w:sz w:val="28"/>
+                <w:szCs w:val="28"/>
+                <w:lang w:val="en-NZ"/>
+              </w:rPr>
+              <w:t>Before</w:t>
+            </w:r>
+          </w:p>
+          <w:p>
+            <w:pPr>
+              <w:pStyle w:val="Normal"/>
+              <w:bidi w:val="0"/>
+              <w:spacing w:before="0" w:beforeAutospacing="off" w:after="0" w:afterAutospacing="off" w:line="259" w:lineRule="auto"/>
+              <w:ind w:left="0" w:right="0"/>
+              <w:jc w:val="left"/>
+              <w:rPr>
+                <w:rFonts w:ascii="Arial" w:hAnsi="Arial" w:eastAsia="Arial" w:cs="Arial"/>
+                <w:noProof w:val="0"/>
+                <w:sz w:val="28"/>
+                <w:szCs w:val="28"/>
+                <w:lang w:val="en-NZ"/>
+              </w:rPr>
+            </w:pPr>
+          </w:p>
+        </w:tc>
+        <w:tc>
+          <w:tcPr>
+            <w:tcW w:w="4680" w:type="dxa"/>
+            <w:tcMar/>
+          </w:tcPr>
+          <w:p>
+            <w:pPr>
+              <w:pStyle w:val="Normal"/>
+              <w:rPr>
+                <w:rFonts w:ascii="Arial" w:hAnsi="Arial" w:eastAsia="Arial" w:cs="Arial"/>
+                <w:noProof w:val="0"/>
+                <w:sz w:val="28"/>
+                <w:szCs w:val="28"/>
+                <w:lang w:val="en-NZ"/>
+              </w:rPr>
+            </w:pPr>
+            <w:r>
+              <w:rPr>
+                <w:rFonts w:ascii="Arial" w:hAnsi="Arial" w:eastAsia="Arial" w:cs="Arial"/>
+                <w:noProof w:val="0"/>
+                <w:sz w:val="28"/>
+                <w:szCs w:val="28"/>
+                <w:lang w:val="en-NZ"/>
+              </w:rPr>
+              <w:t>Final Refi</w:t>
+            </w:r>
+            <w:r>
+              <w:rPr>
+                <w:rFonts w:ascii="Arial" w:hAnsi="Arial" w:eastAsia="Arial" w:cs="Arial"/>
+                <w:noProof w:val="0"/>
+                <w:sz w:val="28"/>
+                <w:szCs w:val="28"/>
+                <w:lang w:val="en-NZ"/>
+              </w:rPr>
+              <w:t>ned:</w:t>
+            </w:r>
+          </w:p>
+        </w:tc>
+      </w:tr>
+      <w:tr>
+        <w:tc>
+          <w:tcPr>
+            <w:tcW w:w="4680" w:type="dxa"/>
+            <w:tcMar/>
+          </w:tcPr>
+          <w:p>
+            <w:pPr>
+              <w:pStyle w:val="Normal"/>
+              <w:rPr>
+                <w:noProof w:val="0"/>
+                <w:lang w:val="en-NZ"/>
+              </w:rPr>
+            </w:pPr>
+            <w:r>
+              <w:drawing>
+                <wp:inline wp14:editId="2CB190A4" wp14:anchorId="51FC943A">
+                  <wp:extent cx="1943100" cy="1095375"/>
+                  <wp:effectExtent l="0" t="0" r="0" b="0"/>
+                  <wp:docPr id="335169608" name="" title=""/>
+                  <wp:cNvGraphicFramePr>
+                    <a:graphicFrameLocks noChangeAspect="1"/>
+                  </wp:cNvGraphicFramePr>
+                  <a:graphic>
+                    <a:graphicData uri="http://schemas.openxmlformats.org/drawingml/2006/picture">
+                      <pic:pic>
+                        <pic:nvPicPr>
+                          <pic:cNvPr id="0" name=""/>
+                          <pic:cNvPicPr/>
+                        </pic:nvPicPr>
+                        <pic:blipFill>
+                          <a:blip r:embed="R0984967890b64beb">
+                            <a:extLst>
+                              <a:ext xmlns:a="http://schemas.openxmlformats.org/drawingml/2006/main" uri="{28A0092B-C50C-407E-A947-70E740481C1C}">
+                                <a14:useLocalDpi val="0"/>
+                              </a:ext>
+                            </a:extLst>
+                          </a:blip>
+                          <a:stretch>
+                            <a:fillRect/>
+                          </a:stretch>
+                        </pic:blipFill>
+                        <pic:spPr>
+                          <a:xfrm>
+                            <a:off x="0" y="0"/>
+                            <a:ext cx="1943100" cy="1095375"/>
+                          </a:xfrm>
+                          <a:prstGeom prst="rect">
+                            <a:avLst/>
+                          </a:prstGeom>
+                        </pic:spPr>
+                      </pic:pic>
+                    </a:graphicData>
+                  </a:graphic>
+                </wp:inline>
+              </w:drawing>
+            </w:r>
+          </w:p>
+        </w:tc>
+        <w:tc>
+          <w:tcPr>
+            <w:tcW w:w="4680" w:type="dxa"/>
+            <w:tcMar/>
+          </w:tcPr>
+          <w:p>
+            <w:pPr>
+              <w:pStyle w:val="Normal"/>
+              <w:rPr>
+                <w:rFonts w:ascii="Arial" w:hAnsi="Arial" w:eastAsia="Arial" w:cs="Arial"/>
+                <w:noProof w:val="0"/>
+                <w:sz w:val="24"/>
+                <w:szCs w:val="24"/>
+                <w:lang w:val="en-NZ"/>
+              </w:rPr>
+            </w:pPr>
+          </w:p>
+        </w:tc>
+      </w:tr>
+    </w:tbl>
+    <w:p>
+      <w:pPr>
+        <w:pStyle w:val="Normal"/>
+        <w:rPr>
+          <w:rFonts w:ascii="Arial" w:hAnsi="Arial" w:eastAsia="Arial" w:cs="Arial"/>
+          <w:noProof w:val="0"/>
+          <w:sz w:val="24"/>
+          <w:szCs w:val="24"/>
           <w:lang w:val="en-NZ"/>
         </w:rPr>
       </w:pPr>

</xml_diff>

<commit_message>
Added kabab and pastry html work
</commit_message>
<xml_diff>
--- a/00_raw_assets/Assessment Website Evidence.docx
+++ b/00_raw_assets/Assessment Website Evidence.docx
@@ -6198,6 +6198,49 @@
                 <w:lang w:val="en-NZ"/>
               </w:rPr>
             </w:pPr>
+            <w:r>
+              <w:drawing>
+                <wp:inline wp14:editId="065E40A3" wp14:anchorId="4FE9F696">
+                  <wp:extent cx="2886075" cy="1524000"/>
+                  <wp:effectExtent l="0" t="0" r="0" b="0"/>
+                  <wp:docPr id="266648466" name="" title=""/>
+                  <wp:cNvGraphicFramePr>
+                    <a:graphicFrameLocks noChangeAspect="1"/>
+                  </wp:cNvGraphicFramePr>
+                  <a:graphic>
+                    <a:graphicData uri="http://schemas.openxmlformats.org/drawingml/2006/picture">
+                      <pic:pic>
+                        <pic:nvPicPr>
+                          <pic:cNvPr id="0" name=""/>
+                          <pic:cNvPicPr/>
+                        </pic:nvPicPr>
+                        <pic:blipFill>
+                          <a:blip r:embed="Rcabb4abb617c4cde">
+                            <a:extLst>
+                              <a:ext xmlns:a="http://schemas.openxmlformats.org/drawingml/2006/main" uri="{28A0092B-C50C-407E-A947-70E740481C1C}">
+                                <a14:useLocalDpi val="0"/>
+                              </a:ext>
+                            </a:extLst>
+                          </a:blip>
+                          <a:stretch>
+                            <a:fillRect/>
+                          </a:stretch>
+                        </pic:blipFill>
+                        <pic:spPr>
+                          <a:xfrm>
+                            <a:off x="0" y="0"/>
+                            <a:ext cx="2886075" cy="1524000"/>
+                          </a:xfrm>
+                          <a:prstGeom prst="rect">
+                            <a:avLst/>
+                          </a:prstGeom>
+                        </pic:spPr>
+                      </pic:pic>
+                    </a:graphicData>
+                  </a:graphic>
+                </wp:inline>
+              </w:drawing>
+            </w:r>
           </w:p>
         </w:tc>
       </w:tr>

</xml_diff>

<commit_message>
added contact page and improve other pages
</commit_message>
<xml_diff>
--- a/00_raw_assets/Assessment Website Evidence.docx
+++ b/00_raw_assets/Assessment Website Evidence.docx
@@ -5317,285 +5317,737 @@
       <w:pPr>
         <w:pStyle w:val="Normal"/>
         <w:rPr>
-          <w:noProof w:val="0"/>
-          <w:lang w:val="en-NZ"/>
-        </w:rPr>
-      </w:pPr>
-    </w:p>
-    <w:p>
-      <w:pPr>
-        <w:pStyle w:val="Normal"/>
-        <w:rPr>
-          <w:noProof w:val="0"/>
-          <w:lang w:val="en-NZ"/>
-        </w:rPr>
-      </w:pPr>
-    </w:p>
-    <w:p>
-      <w:pPr>
-        <w:pStyle w:val="Normal"/>
-        <w:rPr>
-          <w:noProof w:val="0"/>
-          <w:lang w:val="en-NZ"/>
-        </w:rPr>
-      </w:pPr>
-    </w:p>
-    <w:p>
-      <w:pPr>
-        <w:pStyle w:val="Normal"/>
-        <w:rPr>
-          <w:noProof w:val="0"/>
-          <w:lang w:val="en-NZ"/>
-        </w:rPr>
-      </w:pPr>
-    </w:p>
-    <w:p>
-      <w:pPr>
-        <w:pStyle w:val="Normal"/>
-        <w:rPr>
-          <w:noProof w:val="0"/>
-          <w:lang w:val="en-NZ"/>
-        </w:rPr>
-      </w:pPr>
-    </w:p>
-    <w:p>
-      <w:pPr>
-        <w:pStyle w:val="Normal"/>
-        <w:rPr>
-          <w:noProof w:val="0"/>
-          <w:lang w:val="en-NZ"/>
-        </w:rPr>
-      </w:pPr>
-    </w:p>
-    <w:p>
-      <w:pPr>
-        <w:pStyle w:val="Normal"/>
-        <w:rPr>
-          <w:noProof w:val="0"/>
-          <w:lang w:val="en-NZ"/>
-        </w:rPr>
-      </w:pPr>
-    </w:p>
-    <w:p>
-      <w:pPr>
-        <w:pStyle w:val="Normal"/>
-        <w:rPr>
-          <w:noProof w:val="0"/>
-          <w:lang w:val="en-NZ"/>
-        </w:rPr>
-      </w:pPr>
-    </w:p>
-    <w:p>
-      <w:pPr>
-        <w:pStyle w:val="Normal"/>
-        <w:rPr>
-          <w:noProof w:val="0"/>
-          <w:lang w:val="en-NZ"/>
-        </w:rPr>
-      </w:pPr>
-    </w:p>
-    <w:p>
-      <w:pPr>
-        <w:pStyle w:val="Normal"/>
-        <w:rPr>
-          <w:noProof w:val="0"/>
-          <w:lang w:val="en-NZ"/>
-        </w:rPr>
-      </w:pPr>
-    </w:p>
-    <w:p>
-      <w:pPr>
-        <w:pStyle w:val="Normal"/>
-        <w:rPr>
-          <w:noProof w:val="0"/>
-          <w:lang w:val="en-NZ"/>
-        </w:rPr>
-      </w:pPr>
-    </w:p>
-    <w:p>
-      <w:pPr>
-        <w:pStyle w:val="Normal"/>
-        <w:rPr>
-          <w:noProof w:val="0"/>
-          <w:lang w:val="en-NZ"/>
-        </w:rPr>
-      </w:pPr>
-    </w:p>
-    <w:p>
-      <w:pPr>
-        <w:pStyle w:val="Normal"/>
-        <w:rPr>
-          <w:noProof w:val="0"/>
-          <w:lang w:val="en-NZ"/>
-        </w:rPr>
-      </w:pPr>
-    </w:p>
-    <w:p>
-      <w:pPr>
-        <w:pStyle w:val="Normal"/>
-        <w:rPr>
-          <w:noProof w:val="0"/>
-          <w:lang w:val="en-NZ"/>
-        </w:rPr>
-      </w:pPr>
-    </w:p>
-    <w:p>
-      <w:pPr>
-        <w:pStyle w:val="Normal"/>
-        <w:rPr>
-          <w:noProof w:val="0"/>
-          <w:lang w:val="en-NZ"/>
-        </w:rPr>
-      </w:pPr>
-    </w:p>
-    <w:p>
-      <w:pPr>
-        <w:pStyle w:val="Normal"/>
-        <w:rPr>
-          <w:noProof w:val="0"/>
-          <w:lang w:val="en-NZ"/>
-        </w:rPr>
-      </w:pPr>
-    </w:p>
-    <w:p>
-      <w:pPr>
-        <w:pStyle w:val="Normal"/>
-        <w:rPr>
-          <w:noProof w:val="0"/>
-          <w:lang w:val="en-NZ"/>
-        </w:rPr>
-      </w:pPr>
-    </w:p>
-    <w:p>
-      <w:pPr>
-        <w:pStyle w:val="Normal"/>
-        <w:rPr>
-          <w:noProof w:val="0"/>
-          <w:lang w:val="en-NZ"/>
-        </w:rPr>
-      </w:pPr>
-    </w:p>
-    <w:p>
-      <w:pPr>
-        <w:pStyle w:val="Normal"/>
-        <w:rPr>
-          <w:noProof w:val="0"/>
-          <w:lang w:val="en-NZ"/>
-        </w:rPr>
-      </w:pPr>
-    </w:p>
-    <w:p>
-      <w:pPr>
-        <w:pStyle w:val="Normal"/>
-        <w:rPr>
-          <w:noProof w:val="0"/>
-          <w:lang w:val="en-NZ"/>
-        </w:rPr>
-      </w:pPr>
-    </w:p>
-    <w:p>
-      <w:pPr>
-        <w:pStyle w:val="Normal"/>
-        <w:rPr>
-          <w:noProof w:val="0"/>
-          <w:lang w:val="en-NZ"/>
-        </w:rPr>
-      </w:pPr>
-    </w:p>
-    <w:p>
-      <w:pPr>
-        <w:pStyle w:val="Normal"/>
-        <w:rPr>
-          <w:noProof w:val="0"/>
-          <w:lang w:val="en-NZ"/>
-        </w:rPr>
-      </w:pPr>
-    </w:p>
-    <w:p>
-      <w:pPr>
-        <w:pStyle w:val="Normal"/>
-        <w:rPr>
-          <w:noProof w:val="0"/>
-          <w:lang w:val="en-NZ"/>
-        </w:rPr>
-      </w:pPr>
-    </w:p>
-    <w:p>
-      <w:pPr>
-        <w:pStyle w:val="Normal"/>
-        <w:rPr>
-          <w:noProof w:val="0"/>
-          <w:lang w:val="en-NZ"/>
-        </w:rPr>
-      </w:pPr>
-    </w:p>
-    <w:p>
-      <w:pPr>
-        <w:pStyle w:val="Normal"/>
-        <w:rPr>
-          <w:noProof w:val="0"/>
-          <w:lang w:val="en-NZ"/>
-        </w:rPr>
-      </w:pPr>
-    </w:p>
-    <w:p>
-      <w:pPr>
-        <w:pStyle w:val="Normal"/>
-        <w:rPr>
-          <w:noProof w:val="0"/>
-          <w:lang w:val="en-NZ"/>
-        </w:rPr>
-      </w:pPr>
-    </w:p>
-    <w:p>
-      <w:pPr>
-        <w:pStyle w:val="Normal"/>
-        <w:rPr>
-          <w:noProof w:val="0"/>
-          <w:lang w:val="en-NZ"/>
-        </w:rPr>
-      </w:pPr>
-    </w:p>
-    <w:p>
-      <w:pPr>
-        <w:pStyle w:val="Normal"/>
-        <w:rPr>
-          <w:noProof w:val="0"/>
-          <w:lang w:val="en-NZ"/>
-        </w:rPr>
-      </w:pPr>
-    </w:p>
-    <w:p>
-      <w:pPr>
-        <w:pStyle w:val="Normal"/>
-        <w:rPr>
-          <w:noProof w:val="0"/>
-          <w:lang w:val="en-NZ"/>
-        </w:rPr>
-      </w:pPr>
-    </w:p>
-    <w:p>
-      <w:pPr>
-        <w:pStyle w:val="Normal"/>
-        <w:rPr>
-          <w:noProof w:val="0"/>
-          <w:lang w:val="en-NZ"/>
-        </w:rPr>
-      </w:pPr>
-    </w:p>
-    <w:p>
-      <w:pPr>
-        <w:pStyle w:val="Normal"/>
-        <w:rPr>
-          <w:rFonts w:ascii="arial" w:hAnsi="arial" w:eastAsia="arial" w:cs="arial"/>
-          <w:b w:val="1"/>
-          <w:bCs w:val="1"/>
-          <w:noProof w:val="0"/>
-          <w:sz w:val="34"/>
-          <w:szCs w:val="34"/>
-          <w:lang w:val="en-NZ"/>
-        </w:rPr>
-      </w:pPr>
+          <w:rFonts w:ascii="arial" w:hAnsi="arial" w:eastAsia="arial" w:cs="arial"/>
+          <w:b w:val="1"/>
+          <w:bCs w:val="1"/>
+          <w:noProof w:val="0"/>
+          <w:sz w:val="34"/>
+          <w:szCs w:val="34"/>
+          <w:lang w:val="en-NZ"/>
+        </w:rPr>
+      </w:pPr>
+      <w:r>
+        <w:rPr>
+          <w:rFonts w:ascii="arial" w:hAnsi="arial" w:eastAsia="arial" w:cs="arial"/>
+          <w:b w:val="1"/>
+          <w:bCs w:val="1"/>
+          <w:noProof w:val="0"/>
+          <w:sz w:val="34"/>
+          <w:szCs w:val="34"/>
+          <w:lang w:val="en-NZ"/>
+        </w:rPr>
+        <w:t>Contact Page</w:t>
+      </w:r>
+    </w:p>
+    <w:p>
+      <w:pPr>
+        <w:pStyle w:val="Normal"/>
+        <w:rPr>
+          <w:rFonts w:ascii="arial" w:hAnsi="arial" w:eastAsia="arial" w:cs="arial"/>
+          <w:b w:val="1"/>
+          <w:bCs w:val="1"/>
+          <w:noProof w:val="0"/>
+          <w:sz w:val="34"/>
+          <w:szCs w:val="34"/>
+          <w:lang w:val="en-NZ"/>
+        </w:rPr>
+      </w:pPr>
+    </w:p>
+    <w:tbl>
+      <w:tblPr>
+        <w:tblStyle w:val="TableGrid"/>
+        <w:tblW w:w="0" w:type="auto"/>
+        <w:tblLayout w:type="fixed"/>
+        <w:tblLook w:val="06A0" w:firstRow="1" w:lastRow="0" w:firstColumn="1" w:lastColumn="0" w:noHBand="1" w:noVBand="1"/>
+      </w:tblPr>
+      <w:tblGrid>
+        <w:gridCol w:w="4680"/>
+        <w:gridCol w:w="4680"/>
+      </w:tblGrid>
+      <w:tr>
+        <w:tc>
+          <w:tcPr>
+            <w:tcW w:w="4680" w:type="dxa"/>
+            <w:tcMar/>
+          </w:tcPr>
+          <w:p>
+            <w:pPr>
+              <w:pStyle w:val="Normal"/>
+              <w:rPr>
+                <w:rFonts w:ascii="Arial" w:hAnsi="Arial" w:eastAsia="Arial" w:cs="Arial"/>
+                <w:noProof w:val="0"/>
+                <w:sz w:val="28"/>
+                <w:szCs w:val="28"/>
+                <w:lang w:val="en-NZ"/>
+              </w:rPr>
+            </w:pPr>
+            <w:r>
+              <w:rPr>
+                <w:rFonts w:ascii="Arial" w:hAnsi="Arial" w:eastAsia="Arial" w:cs="Arial"/>
+                <w:noProof w:val="0"/>
+                <w:sz w:val="28"/>
+                <w:szCs w:val="28"/>
+                <w:lang w:val="en-NZ"/>
+              </w:rPr>
+              <w:t>Before</w:t>
+            </w:r>
+            <w:r>
+              <w:rPr>
+                <w:rFonts w:ascii="Arial" w:hAnsi="Arial" w:eastAsia="Arial" w:cs="Arial"/>
+                <w:noProof w:val="0"/>
+                <w:sz w:val="28"/>
+                <w:szCs w:val="28"/>
+                <w:lang w:val="en-NZ"/>
+              </w:rPr>
+              <w:t xml:space="preserve"> ‘Fail” (Setup)</w:t>
+            </w:r>
+          </w:p>
+          <w:p>
+            <w:pPr>
+              <w:pStyle w:val="Normal"/>
+              <w:rPr>
+                <w:noProof w:val="0"/>
+                <w:lang w:val="en-NZ"/>
+              </w:rPr>
+            </w:pPr>
+          </w:p>
+        </w:tc>
+        <w:tc>
+          <w:tcPr>
+            <w:tcW w:w="4680" w:type="dxa"/>
+            <w:tcMar/>
+          </w:tcPr>
+          <w:p>
+            <w:pPr>
+              <w:pStyle w:val="Normal"/>
+              <w:bidi w:val="0"/>
+              <w:spacing w:before="0" w:beforeAutospacing="off" w:after="0" w:afterAutospacing="off" w:line="259" w:lineRule="auto"/>
+              <w:ind w:left="0" w:right="0"/>
+              <w:jc w:val="left"/>
+              <w:rPr>
+                <w:rFonts w:ascii="Arial" w:hAnsi="Arial" w:eastAsia="Arial" w:cs="Arial"/>
+                <w:noProof w:val="0"/>
+                <w:sz w:val="28"/>
+                <w:szCs w:val="28"/>
+                <w:lang w:val="en-NZ"/>
+              </w:rPr>
+            </w:pPr>
+            <w:r>
+              <w:rPr>
+                <w:rFonts w:ascii="Arial" w:hAnsi="Arial" w:eastAsia="Arial" w:cs="Arial"/>
+                <w:noProof w:val="0"/>
+                <w:sz w:val="28"/>
+                <w:szCs w:val="28"/>
+                <w:lang w:val="en-NZ"/>
+              </w:rPr>
+              <w:t>After</w:t>
+            </w:r>
+            <w:r>
+              <w:rPr>
+                <w:rFonts w:ascii="Arial" w:hAnsi="Arial" w:eastAsia="Arial" w:cs="Arial"/>
+                <w:noProof w:val="0"/>
+                <w:sz w:val="28"/>
+                <w:szCs w:val="28"/>
+                <w:lang w:val="en-NZ"/>
+              </w:rPr>
+              <w:t xml:space="preserve"> ‘Fix’ </w:t>
+            </w:r>
+          </w:p>
+        </w:tc>
+      </w:tr>
+      <w:tr>
+        <w:tc>
+          <w:tcPr>
+            <w:tcW w:w="4680" w:type="dxa"/>
+            <w:tcMar/>
+          </w:tcPr>
+          <w:p>
+            <w:pPr>
+              <w:pStyle w:val="Normal"/>
+              <w:rPr>
+                <w:noProof w:val="0"/>
+                <w:lang w:val="en-NZ"/>
+              </w:rPr>
+            </w:pPr>
+            <w:r>
+              <w:drawing>
+                <wp:inline wp14:editId="545E835B" wp14:anchorId="194E6661">
+                  <wp:extent cx="2886075" cy="1514475"/>
+                  <wp:effectExtent l="0" t="0" r="0" b="0"/>
+                  <wp:docPr id="1636835494" name="" title=""/>
+                  <wp:cNvGraphicFramePr>
+                    <a:graphicFrameLocks noChangeAspect="1"/>
+                  </wp:cNvGraphicFramePr>
+                  <a:graphic>
+                    <a:graphicData uri="http://schemas.openxmlformats.org/drawingml/2006/picture">
+                      <pic:pic>
+                        <pic:nvPicPr>
+                          <pic:cNvPr id="0" name=""/>
+                          <pic:cNvPicPr/>
+                        </pic:nvPicPr>
+                        <pic:blipFill>
+                          <a:blip r:embed="Rf731125449a74a62">
+                            <a:extLst>
+                              <a:ext xmlns:a="http://schemas.openxmlformats.org/drawingml/2006/main" uri="{28A0092B-C50C-407E-A947-70E740481C1C}">
+                                <a14:useLocalDpi val="0"/>
+                              </a:ext>
+                            </a:extLst>
+                          </a:blip>
+                          <a:stretch>
+                            <a:fillRect/>
+                          </a:stretch>
+                        </pic:blipFill>
+                        <pic:spPr>
+                          <a:xfrm>
+                            <a:off x="0" y="0"/>
+                            <a:ext cx="2886075" cy="1514475"/>
+                          </a:xfrm>
+                          <a:prstGeom prst="rect">
+                            <a:avLst/>
+                          </a:prstGeom>
+                        </pic:spPr>
+                      </pic:pic>
+                    </a:graphicData>
+                  </a:graphic>
+                </wp:inline>
+              </w:drawing>
+            </w:r>
+          </w:p>
+        </w:tc>
+        <w:tc>
+          <w:tcPr>
+            <w:tcW w:w="4680" w:type="dxa"/>
+            <w:tcMar/>
+          </w:tcPr>
+          <w:p>
+            <w:pPr>
+              <w:pStyle w:val="Normal"/>
+              <w:rPr>
+                <w:noProof w:val="0"/>
+                <w:lang w:val="en-NZ"/>
+              </w:rPr>
+            </w:pPr>
+            <w:r>
+              <w:drawing>
+                <wp:inline wp14:editId="660880DF" wp14:anchorId="078E3C6A">
+                  <wp:extent cx="2886075" cy="1476375"/>
+                  <wp:effectExtent l="0" t="0" r="0" b="0"/>
+                  <wp:docPr id="1466491281" name="" title=""/>
+                  <wp:cNvGraphicFramePr>
+                    <a:graphicFrameLocks noChangeAspect="1"/>
+                  </wp:cNvGraphicFramePr>
+                  <a:graphic>
+                    <a:graphicData uri="http://schemas.openxmlformats.org/drawingml/2006/picture">
+                      <pic:pic>
+                        <pic:nvPicPr>
+                          <pic:cNvPr id="0" name=""/>
+                          <pic:cNvPicPr/>
+                        </pic:nvPicPr>
+                        <pic:blipFill>
+                          <a:blip r:embed="R20277a3a5c5546fb">
+                            <a:extLst>
+                              <a:ext xmlns:a="http://schemas.openxmlformats.org/drawingml/2006/main" uri="{28A0092B-C50C-407E-A947-70E740481C1C}">
+                                <a14:useLocalDpi val="0"/>
+                              </a:ext>
+                            </a:extLst>
+                          </a:blip>
+                          <a:stretch>
+                            <a:fillRect/>
+                          </a:stretch>
+                        </pic:blipFill>
+                        <pic:spPr>
+                          <a:xfrm>
+                            <a:off x="0" y="0"/>
+                            <a:ext cx="2886075" cy="1476375"/>
+                          </a:xfrm>
+                          <a:prstGeom prst="rect">
+                            <a:avLst/>
+                          </a:prstGeom>
+                        </pic:spPr>
+                      </pic:pic>
+                    </a:graphicData>
+                  </a:graphic>
+                </wp:inline>
+              </w:drawing>
+            </w:r>
+          </w:p>
+        </w:tc>
+      </w:tr>
+    </w:tbl>
+    <w:p>
+      <w:pPr>
+        <w:pStyle w:val="Normal"/>
+        <w:rPr>
+          <w:noProof w:val="0"/>
+          <w:lang w:val="en-NZ"/>
+        </w:rPr>
+      </w:pPr>
+    </w:p>
+    <w:p>
+      <w:pPr>
+        <w:pStyle w:val="Normal"/>
+        <w:rPr>
+          <w:noProof w:val="0"/>
+          <w:lang w:val="en-NZ"/>
+        </w:rPr>
+      </w:pPr>
+    </w:p>
+    <w:p>
+      <w:pPr>
+        <w:pStyle w:val="Normal"/>
+        <w:rPr>
+          <w:rFonts w:ascii="arial" w:hAnsi="arial" w:eastAsia="arial" w:cs="arial"/>
+          <w:b w:val="1"/>
+          <w:bCs w:val="1"/>
+          <w:noProof w:val="0"/>
+          <w:sz w:val="34"/>
+          <w:szCs w:val="34"/>
+          <w:lang w:val="en-NZ"/>
+        </w:rPr>
+      </w:pPr>
+      <w:r>
+        <w:rPr>
+          <w:rFonts w:ascii="arial" w:hAnsi="arial" w:eastAsia="arial" w:cs="arial"/>
+          <w:b w:val="1"/>
+          <w:bCs w:val="1"/>
+          <w:noProof w:val="0"/>
+          <w:sz w:val="34"/>
+          <w:szCs w:val="34"/>
+          <w:lang w:val="en-NZ"/>
+        </w:rPr>
+        <w:t>Sidebar (Contact</w:t>
+      </w:r>
+      <w:r>
+        <w:rPr>
+          <w:rFonts w:ascii="arial" w:hAnsi="arial" w:eastAsia="arial" w:cs="arial"/>
+          <w:b w:val="1"/>
+          <w:bCs w:val="1"/>
+          <w:noProof w:val="0"/>
+          <w:sz w:val="34"/>
+          <w:szCs w:val="34"/>
+          <w:lang w:val="en-NZ"/>
+        </w:rPr>
+        <w:t>: Text)</w:t>
+      </w:r>
+    </w:p>
+    <w:tbl>
+      <w:tblPr>
+        <w:tblStyle w:val="TableGrid"/>
+        <w:tblW w:w="0" w:type="auto"/>
+        <w:tblLayout w:type="fixed"/>
+        <w:tblLook w:val="06A0" w:firstRow="1" w:lastRow="0" w:firstColumn="1" w:lastColumn="0" w:noHBand="1" w:noVBand="1"/>
+      </w:tblPr>
+      <w:tblGrid>
+        <w:gridCol w:w="4680"/>
+        <w:gridCol w:w="4680"/>
+      </w:tblGrid>
+      <w:tr>
+        <w:tc>
+          <w:tcPr>
+            <w:tcW w:w="4680" w:type="dxa"/>
+            <w:tcMar/>
+          </w:tcPr>
+          <w:p>
+            <w:pPr>
+              <w:pStyle w:val="Normal"/>
+              <w:rPr>
+                <w:rFonts w:ascii="Arial" w:hAnsi="Arial" w:eastAsia="Arial" w:cs="Arial"/>
+                <w:noProof w:val="0"/>
+                <w:sz w:val="28"/>
+                <w:szCs w:val="28"/>
+                <w:lang w:val="en-NZ"/>
+              </w:rPr>
+            </w:pPr>
+            <w:r>
+              <w:rPr>
+                <w:rFonts w:ascii="Arial" w:hAnsi="Arial" w:eastAsia="Arial" w:cs="Arial"/>
+                <w:noProof w:val="0"/>
+                <w:sz w:val="28"/>
+                <w:szCs w:val="28"/>
+                <w:lang w:val="en-NZ"/>
+              </w:rPr>
+              <w:t>Before</w:t>
+            </w:r>
+          </w:p>
+          <w:p>
+            <w:pPr>
+              <w:pStyle w:val="Normal"/>
+              <w:rPr>
+                <w:rFonts w:ascii="Arial" w:hAnsi="Arial" w:eastAsia="Arial" w:cs="Arial"/>
+                <w:noProof w:val="0"/>
+                <w:sz w:val="28"/>
+                <w:szCs w:val="28"/>
+                <w:lang w:val="en-NZ"/>
+              </w:rPr>
+            </w:pPr>
+          </w:p>
+        </w:tc>
+        <w:tc>
+          <w:tcPr>
+            <w:tcW w:w="4680" w:type="dxa"/>
+            <w:tcMar/>
+          </w:tcPr>
+          <w:p>
+            <w:pPr>
+              <w:pStyle w:val="Normal"/>
+              <w:rPr>
+                <w:rFonts w:ascii="arial" w:hAnsi="arial" w:eastAsia="arial" w:cs="arial"/>
+                <w:b w:val="1"/>
+                <w:bCs w:val="1"/>
+                <w:noProof w:val="0"/>
+                <w:sz w:val="34"/>
+                <w:szCs w:val="34"/>
+                <w:lang w:val="en-NZ"/>
+              </w:rPr>
+            </w:pPr>
+          </w:p>
+        </w:tc>
+      </w:tr>
+      <w:tr>
+        <w:tc>
+          <w:tcPr>
+            <w:tcW w:w="4680" w:type="dxa"/>
+            <w:tcMar/>
+          </w:tcPr>
+          <w:p>
+            <w:pPr>
+              <w:pStyle w:val="Normal"/>
+              <w:rPr>
+                <w:rFonts w:ascii="arial" w:hAnsi="arial" w:eastAsia="arial" w:cs="arial"/>
+                <w:b w:val="1"/>
+                <w:bCs w:val="1"/>
+                <w:noProof w:val="0"/>
+                <w:sz w:val="34"/>
+                <w:szCs w:val="34"/>
+                <w:lang w:val="en-NZ"/>
+              </w:rPr>
+            </w:pPr>
+            <w:r>
+              <w:drawing>
+                <wp:inline wp14:editId="11D20B32" wp14:anchorId="4034CF44">
+                  <wp:extent cx="2886075" cy="2162175"/>
+                  <wp:effectExtent l="0" t="0" r="0" b="0"/>
+                  <wp:docPr id="729081867" name="" title=""/>
+                  <wp:cNvGraphicFramePr>
+                    <a:graphicFrameLocks noChangeAspect="1"/>
+                  </wp:cNvGraphicFramePr>
+                  <a:graphic>
+                    <a:graphicData uri="http://schemas.openxmlformats.org/drawingml/2006/picture">
+                      <pic:pic>
+                        <pic:nvPicPr>
+                          <pic:cNvPr id="0" name=""/>
+                          <pic:cNvPicPr/>
+                        </pic:nvPicPr>
+                        <pic:blipFill>
+                          <a:blip r:embed="R14a679f694ab4a32">
+                            <a:extLst>
+                              <a:ext xmlns:a="http://schemas.openxmlformats.org/drawingml/2006/main" uri="{28A0092B-C50C-407E-A947-70E740481C1C}">
+                                <a14:useLocalDpi val="0"/>
+                              </a:ext>
+                            </a:extLst>
+                          </a:blip>
+                          <a:stretch>
+                            <a:fillRect/>
+                          </a:stretch>
+                        </pic:blipFill>
+                        <pic:spPr>
+                          <a:xfrm>
+                            <a:off x="0" y="0"/>
+                            <a:ext cx="2886075" cy="2162175"/>
+                          </a:xfrm>
+                          <a:prstGeom prst="rect">
+                            <a:avLst/>
+                          </a:prstGeom>
+                        </pic:spPr>
+                      </pic:pic>
+                    </a:graphicData>
+                  </a:graphic>
+                </wp:inline>
+              </w:drawing>
+            </w:r>
+          </w:p>
+        </w:tc>
+        <w:tc>
+          <w:tcPr>
+            <w:tcW w:w="4680" w:type="dxa"/>
+            <w:tcMar/>
+          </w:tcPr>
+          <w:p>
+            <w:pPr>
+              <w:pStyle w:val="Normal"/>
+              <w:rPr>
+                <w:rFonts w:ascii="arial" w:hAnsi="arial" w:eastAsia="arial" w:cs="arial"/>
+                <w:b w:val="1"/>
+                <w:bCs w:val="1"/>
+                <w:noProof w:val="0"/>
+                <w:sz w:val="34"/>
+                <w:szCs w:val="34"/>
+                <w:lang w:val="en-NZ"/>
+              </w:rPr>
+            </w:pPr>
+          </w:p>
+        </w:tc>
+      </w:tr>
+    </w:tbl>
+    <w:p>
+      <w:pPr>
+        <w:pStyle w:val="Normal"/>
+        <w:rPr>
+          <w:noProof w:val="0"/>
+          <w:lang w:val="en-NZ"/>
+        </w:rPr>
+      </w:pPr>
+    </w:p>
+    <w:p>
+      <w:pPr>
+        <w:pStyle w:val="Normal"/>
+        <w:rPr>
+          <w:noProof w:val="0"/>
+          <w:lang w:val="en-NZ"/>
+        </w:rPr>
+      </w:pPr>
+    </w:p>
+    <w:p>
+      <w:pPr>
+        <w:pStyle w:val="Normal"/>
+        <w:rPr>
+          <w:noProof w:val="0"/>
+          <w:lang w:val="en-NZ"/>
+        </w:rPr>
+      </w:pPr>
+    </w:p>
+    <w:p>
+      <w:pPr>
+        <w:pStyle w:val="Normal"/>
+        <w:rPr>
+          <w:noProof w:val="0"/>
+          <w:lang w:val="en-NZ"/>
+        </w:rPr>
+      </w:pPr>
+    </w:p>
+    <w:p>
+      <w:pPr>
+        <w:pStyle w:val="Normal"/>
+        <w:rPr>
+          <w:noProof w:val="0"/>
+          <w:lang w:val="en-NZ"/>
+        </w:rPr>
+      </w:pPr>
+    </w:p>
+    <w:p>
+      <w:pPr>
+        <w:pStyle w:val="Normal"/>
+        <w:rPr>
+          <w:noProof w:val="0"/>
+          <w:lang w:val="en-NZ"/>
+        </w:rPr>
+      </w:pPr>
+    </w:p>
+    <w:p>
+      <w:pPr>
+        <w:pStyle w:val="Normal"/>
+        <w:rPr>
+          <w:noProof w:val="0"/>
+          <w:lang w:val="en-NZ"/>
+        </w:rPr>
+      </w:pPr>
+    </w:p>
+    <w:p>
+      <w:pPr>
+        <w:pStyle w:val="Normal"/>
+        <w:rPr>
+          <w:noProof w:val="0"/>
+          <w:lang w:val="en-NZ"/>
+        </w:rPr>
+      </w:pPr>
+    </w:p>
+    <w:p>
+      <w:pPr>
+        <w:pStyle w:val="Normal"/>
+        <w:rPr>
+          <w:noProof w:val="0"/>
+          <w:lang w:val="en-NZ"/>
+        </w:rPr>
+      </w:pPr>
+    </w:p>
+    <w:p>
+      <w:pPr>
+        <w:pStyle w:val="Normal"/>
+        <w:rPr>
+          <w:noProof w:val="0"/>
+          <w:lang w:val="en-NZ"/>
+        </w:rPr>
+      </w:pPr>
+    </w:p>
+    <w:p>
+      <w:pPr>
+        <w:pStyle w:val="Normal"/>
+        <w:rPr>
+          <w:noProof w:val="0"/>
+          <w:lang w:val="en-NZ"/>
+        </w:rPr>
+      </w:pPr>
+    </w:p>
+    <w:p>
+      <w:pPr>
+        <w:pStyle w:val="Normal"/>
+        <w:rPr>
+          <w:noProof w:val="0"/>
+          <w:lang w:val="en-NZ"/>
+        </w:rPr>
+      </w:pPr>
+    </w:p>
+    <w:p>
+      <w:pPr>
+        <w:pStyle w:val="Normal"/>
+        <w:rPr>
+          <w:noProof w:val="0"/>
+          <w:lang w:val="en-NZ"/>
+        </w:rPr>
+      </w:pPr>
+    </w:p>
+    <w:p>
+      <w:pPr>
+        <w:pStyle w:val="Normal"/>
+        <w:rPr>
+          <w:noProof w:val="0"/>
+          <w:lang w:val="en-NZ"/>
+        </w:rPr>
+      </w:pPr>
+    </w:p>
+    <w:p>
+      <w:pPr>
+        <w:pStyle w:val="Normal"/>
+        <w:rPr>
+          <w:noProof w:val="0"/>
+          <w:lang w:val="en-NZ"/>
+        </w:rPr>
+      </w:pPr>
+    </w:p>
+    <w:p>
+      <w:pPr>
+        <w:pStyle w:val="Normal"/>
+        <w:rPr>
+          <w:noProof w:val="0"/>
+          <w:lang w:val="en-NZ"/>
+        </w:rPr>
+      </w:pPr>
+    </w:p>
+    <w:p>
+      <w:pPr>
+        <w:pStyle w:val="Normal"/>
+        <w:rPr>
+          <w:noProof w:val="0"/>
+          <w:lang w:val="en-NZ"/>
+        </w:rPr>
+      </w:pPr>
+    </w:p>
+    <w:p>
+      <w:pPr>
+        <w:pStyle w:val="Normal"/>
+        <w:rPr>
+          <w:noProof w:val="0"/>
+          <w:lang w:val="en-NZ"/>
+        </w:rPr>
+      </w:pPr>
+    </w:p>
+    <w:p>
+      <w:pPr>
+        <w:pStyle w:val="Normal"/>
+        <w:rPr>
+          <w:noProof w:val="0"/>
+          <w:lang w:val="en-NZ"/>
+        </w:rPr>
+      </w:pPr>
+    </w:p>
+    <w:p>
+      <w:pPr>
+        <w:pStyle w:val="Normal"/>
+        <w:rPr>
+          <w:noProof w:val="0"/>
+          <w:lang w:val="en-NZ"/>
+        </w:rPr>
+      </w:pPr>
+    </w:p>
+    <w:p>
+      <w:pPr>
+        <w:pStyle w:val="Normal"/>
+        <w:rPr>
+          <w:noProof w:val="0"/>
+          <w:lang w:val="en-NZ"/>
+        </w:rPr>
+      </w:pPr>
+    </w:p>
+    <w:p>
+      <w:pPr>
+        <w:pStyle w:val="Normal"/>
+        <w:rPr>
+          <w:noProof w:val="0"/>
+          <w:lang w:val="en-NZ"/>
+        </w:rPr>
+      </w:pPr>
+    </w:p>
+    <w:p>
+      <w:pPr>
+        <w:pStyle w:val="Normal"/>
+        <w:rPr>
+          <w:noProof w:val="0"/>
+          <w:lang w:val="en-NZ"/>
+        </w:rPr>
+      </w:pPr>
+    </w:p>
+    <w:p>
+      <w:pPr>
+        <w:pStyle w:val="Normal"/>
+        <w:rPr>
+          <w:noProof w:val="0"/>
+          <w:lang w:val="en-NZ"/>
+        </w:rPr>
+      </w:pPr>
+    </w:p>
+    <w:p>
+      <w:pPr>
+        <w:pStyle w:val="Normal"/>
+        <w:rPr>
+          <w:noProof w:val="0"/>
+          <w:lang w:val="en-NZ"/>
+        </w:rPr>
+      </w:pPr>
+    </w:p>
+    <w:p>
+      <w:pPr>
+        <w:pStyle w:val="Normal"/>
+        <w:rPr>
+          <w:noProof w:val="0"/>
+          <w:lang w:val="en-NZ"/>
+        </w:rPr>
+      </w:pPr>
+    </w:p>
+    <w:p>
+      <w:pPr>
+        <w:pStyle w:val="Normal"/>
+        <w:rPr>
+          <w:rFonts w:ascii="arial" w:hAnsi="arial" w:eastAsia="arial" w:cs="arial"/>
+          <w:b w:val="1"/>
+          <w:bCs w:val="1"/>
+          <w:noProof w:val="0"/>
+          <w:sz w:val="34"/>
+          <w:szCs w:val="34"/>
+          <w:lang w:val="en-NZ"/>
+        </w:rPr>
+      </w:pPr>
+      <w:r>
+        <w:rPr>
+          <w:rFonts w:ascii="arial" w:hAnsi="arial" w:eastAsia="arial" w:cs="arial"/>
+          <w:b w:val="1"/>
+          <w:bCs w:val="1"/>
+          <w:noProof w:val="0"/>
+          <w:sz w:val="34"/>
+          <w:szCs w:val="34"/>
+          <w:lang w:val="en-NZ"/>
+        </w:rPr>
+        <w:t xml:space="preserve">Further </w:t>
+      </w:r>
       <w:r>
         <w:rPr>
           <w:rFonts w:ascii="arial" w:hAnsi="arial" w:eastAsia="arial" w:cs="arial"/>
@@ -6023,6 +6475,18 @@
         </w:rPr>
         <w:t>ogo</w:t>
       </w:r>
+      <w:r>
+        <w:rPr>
+          <w:rFonts w:ascii="arial" w:hAnsi="arial" w:eastAsia="arial" w:cs="arial"/>
+          <w:b w:val="1"/>
+          <w:bCs w:val="1"/>
+          <w:noProof w:val="0"/>
+          <w:sz w:val="34"/>
+          <w:szCs w:val="34"/>
+          <w:lang w:val="en-NZ"/>
+        </w:rPr>
+        <w:t xml:space="preserve"> </w:t>
+      </w:r>
     </w:p>
     <w:tbl>
       <w:tblPr>
@@ -6245,6 +6709,80 @@
         </w:tc>
       </w:tr>
     </w:tbl>
+    <w:p>
+      <w:pPr>
+        <w:pStyle w:val="Normal"/>
+        <w:rPr>
+          <w:rFonts w:ascii="Arial" w:hAnsi="Arial" w:eastAsia="Arial" w:cs="Arial"/>
+          <w:noProof w:val="0"/>
+          <w:sz w:val="24"/>
+          <w:szCs w:val="24"/>
+          <w:lang w:val="en-NZ"/>
+        </w:rPr>
+      </w:pPr>
+    </w:p>
+    <w:p>
+      <w:pPr>
+        <w:pStyle w:val="Normal"/>
+        <w:rPr>
+          <w:rFonts w:ascii="arial" w:hAnsi="arial" w:eastAsia="arial" w:cs="arial"/>
+          <w:b w:val="1"/>
+          <w:bCs w:val="1"/>
+          <w:noProof w:val="0"/>
+          <w:sz w:val="34"/>
+          <w:szCs w:val="34"/>
+          <w:lang w:val="en-NZ"/>
+        </w:rPr>
+      </w:pPr>
+      <w:r>
+        <w:rPr>
+          <w:rFonts w:ascii="arial" w:hAnsi="arial" w:eastAsia="arial" w:cs="arial"/>
+          <w:b w:val="1"/>
+          <w:bCs w:val="1"/>
+          <w:noProof w:val="0"/>
+          <w:sz w:val="34"/>
+          <w:szCs w:val="34"/>
+          <w:lang w:val="en-NZ"/>
+        </w:rPr>
+        <w:t>Links to Images</w:t>
+      </w:r>
+    </w:p>
+    <w:p>
+      <w:pPr>
+        <w:pStyle w:val="Normal"/>
+      </w:pPr>
+      <w:hyperlink r:id="Rdc745cd7fcc34d33">
+        <w:r>
+          <w:rPr>
+            <w:rStyle w:val="Hyperlink"/>
+            <w:rFonts w:ascii="Arial" w:hAnsi="Arial" w:eastAsia="Arial" w:cs="Arial"/>
+            <w:noProof w:val="0"/>
+            <w:sz w:val="24"/>
+            <w:szCs w:val="24"/>
+            <w:lang w:val="en-NZ"/>
+          </w:rPr>
+          <w:t>https://commons.wikimedia.org/wiki/File:Hara_Bhara_Kabab.JPG</w:t>
+        </w:r>
+      </w:hyperlink>
+    </w:p>
+    <w:p>
+      <w:pPr>
+        <w:pStyle w:val="Normal"/>
+      </w:pPr>
+      <w:hyperlink r:id="R939f9010767c4948">
+        <w:r>
+          <w:rPr>
+            <w:rStyle w:val="Hyperlink"/>
+            <w:rFonts w:ascii="Arial" w:hAnsi="Arial" w:eastAsia="Arial" w:cs="Arial"/>
+            <w:noProof w:val="0"/>
+            <w:sz w:val="24"/>
+            <w:szCs w:val="24"/>
+            <w:lang w:val="en-NZ"/>
+          </w:rPr>
+          <w:t>https://pixabay.com/photos/food-re-pastry-cuisine-filo-baked-1759336/</w:t>
+        </w:r>
+      </w:hyperlink>
+    </w:p>
     <w:p>
       <w:pPr>
         <w:pStyle w:val="Normal"/>
@@ -6714,6 +7252,16 @@
       </w:tblCellMar>
     </w:tblPr>
   </w:style>
+  <w:style xmlns:w14="http://schemas.microsoft.com/office/word/2010/wordml" xmlns:mc="http://schemas.openxmlformats.org/markup-compatibility/2006" xmlns:w="http://schemas.openxmlformats.org/wordprocessingml/2006/main" w:type="character" w:styleId="Hyperlink" mc:Ignorable="w14">
+    <w:name xmlns:w="http://schemas.openxmlformats.org/wordprocessingml/2006/main" w:val="Hyperlink"/>
+    <w:basedOn xmlns:w="http://schemas.openxmlformats.org/wordprocessingml/2006/main" w:val="DefaultParagraphFont"/>
+    <w:uiPriority xmlns:w="http://schemas.openxmlformats.org/wordprocessingml/2006/main" w:val="99"/>
+    <w:unhideWhenUsed xmlns:w="http://schemas.openxmlformats.org/wordprocessingml/2006/main"/>
+    <w:rPr xmlns:w="http://schemas.openxmlformats.org/wordprocessingml/2006/main">
+      <w:color w:val="0563C1" w:themeColor="hyperlink"/>
+      <w:u w:val="single"/>
+    </w:rPr>
+  </w:style>
 </w:styles>
 </file>
 

</xml_diff>